<commit_message>
Methodology - Feature Importance & Feature Engineering
</commit_message>
<xml_diff>
--- a/Working Document.docx
+++ b/Working Document.docx
@@ -5546,13 +5546,17 @@
       <w:pPr>
         <w:rPr>
           <w:rFonts w:ascii="Times New Roman" w:hAnsi="Times New Roman" w:cs="Times New Roman"/>
-          <w:sz w:val="24"/>
-          <w:szCs w:val="24"/>
-        </w:rPr>
-      </w:pPr>
-      <w:r>
-        <w:rPr>
-          <w:rFonts w:ascii="Times New Roman" w:hAnsi="Times New Roman" w:cs="Times New Roman"/>
+          <w:b/>
+          <w:bCs/>
+          <w:sz w:val="24"/>
+          <w:szCs w:val="24"/>
+        </w:rPr>
+      </w:pPr>
+      <w:r>
+        <w:rPr>
+          <w:rFonts w:ascii="Times New Roman" w:hAnsi="Times New Roman" w:cs="Times New Roman"/>
+          <w:b/>
+          <w:bCs/>
           <w:sz w:val="24"/>
           <w:szCs w:val="24"/>
         </w:rPr>
@@ -5875,6 +5879,356 @@
           <w:sz w:val="24"/>
           <w:szCs w:val="24"/>
         </w:rPr>
+        <w:t xml:space="preserve">The dataset consists of diverse features related to insurance policies, including Product, </w:t>
+      </w:r>
+      <w:proofErr w:type="spellStart"/>
+      <w:r>
+        <w:rPr>
+          <w:rFonts w:ascii="Times New Roman" w:hAnsi="Times New Roman" w:cs="Times New Roman"/>
+          <w:sz w:val="24"/>
+          <w:szCs w:val="24"/>
+        </w:rPr>
+        <w:t>ProductGroup</w:t>
+      </w:r>
+      <w:proofErr w:type="spellEnd"/>
+      <w:r>
+        <w:rPr>
+          <w:rFonts w:ascii="Times New Roman" w:hAnsi="Times New Roman" w:cs="Times New Roman"/>
+          <w:sz w:val="24"/>
+          <w:szCs w:val="24"/>
+        </w:rPr>
+        <w:t xml:space="preserve">, </w:t>
+      </w:r>
+      <w:proofErr w:type="spellStart"/>
+      <w:r>
+        <w:rPr>
+          <w:rFonts w:ascii="Times New Roman" w:hAnsi="Times New Roman" w:cs="Times New Roman"/>
+          <w:sz w:val="24"/>
+          <w:szCs w:val="24"/>
+        </w:rPr>
+        <w:t>ProductTyp</w:t>
+      </w:r>
+      <w:r>
+        <w:rPr>
+          <w:rFonts w:ascii="Times New Roman" w:hAnsi="Times New Roman" w:cs="Times New Roman"/>
+          <w:sz w:val="24"/>
+          <w:szCs w:val="24"/>
+        </w:rPr>
+        <w:t>e</w:t>
+      </w:r>
+      <w:proofErr w:type="spellEnd"/>
+      <w:r>
+        <w:rPr>
+          <w:rFonts w:ascii="Times New Roman" w:hAnsi="Times New Roman" w:cs="Times New Roman"/>
+          <w:sz w:val="24"/>
+          <w:szCs w:val="24"/>
+        </w:rPr>
+        <w:t>,</w:t>
+      </w:r>
+      <w:r>
+        <w:rPr>
+          <w:rFonts w:ascii="Times New Roman" w:hAnsi="Times New Roman" w:cs="Times New Roman"/>
+          <w:sz w:val="24"/>
+          <w:szCs w:val="24"/>
+        </w:rPr>
+        <w:t xml:space="preserve"> </w:t>
+      </w:r>
+      <w:r>
+        <w:rPr>
+          <w:rFonts w:ascii="Times New Roman" w:hAnsi="Times New Roman" w:cs="Times New Roman"/>
+          <w:sz w:val="24"/>
+          <w:szCs w:val="24"/>
+        </w:rPr>
+        <w:t xml:space="preserve">Agency, </w:t>
+      </w:r>
+      <w:proofErr w:type="spellStart"/>
+      <w:r>
+        <w:rPr>
+          <w:rFonts w:ascii="Times New Roman" w:hAnsi="Times New Roman" w:cs="Times New Roman"/>
+          <w:sz w:val="24"/>
+          <w:szCs w:val="24"/>
+        </w:rPr>
+        <w:t>WorkflowStatus</w:t>
+      </w:r>
+      <w:proofErr w:type="spellEnd"/>
+      <w:r>
+        <w:rPr>
+          <w:rFonts w:ascii="Times New Roman" w:hAnsi="Times New Roman" w:cs="Times New Roman"/>
+          <w:sz w:val="24"/>
+          <w:szCs w:val="24"/>
+        </w:rPr>
+        <w:t xml:space="preserve">, Indexation, </w:t>
+      </w:r>
+      <w:proofErr w:type="spellStart"/>
+      <w:r>
+        <w:rPr>
+          <w:rFonts w:ascii="Times New Roman" w:hAnsi="Times New Roman" w:cs="Times New Roman"/>
+          <w:sz w:val="24"/>
+          <w:szCs w:val="24"/>
+        </w:rPr>
+        <w:t>NoOfLives</w:t>
+      </w:r>
+      <w:proofErr w:type="spellEnd"/>
+      <w:r>
+        <w:rPr>
+          <w:rFonts w:ascii="Times New Roman" w:hAnsi="Times New Roman" w:cs="Times New Roman"/>
+          <w:sz w:val="24"/>
+          <w:szCs w:val="24"/>
+        </w:rPr>
+        <w:t xml:space="preserve">, </w:t>
+      </w:r>
+      <w:proofErr w:type="spellStart"/>
+      <w:r>
+        <w:rPr>
+          <w:rFonts w:ascii="Times New Roman" w:hAnsi="Times New Roman" w:cs="Times New Roman"/>
+          <w:sz w:val="24"/>
+          <w:szCs w:val="24"/>
+        </w:rPr>
+        <w:t>CommDateProvided</w:t>
+      </w:r>
+      <w:proofErr w:type="spellEnd"/>
+      <w:r>
+        <w:rPr>
+          <w:rFonts w:ascii="Times New Roman" w:hAnsi="Times New Roman" w:cs="Times New Roman"/>
+          <w:sz w:val="24"/>
+          <w:szCs w:val="24"/>
+        </w:rPr>
+        <w:t>,</w:t>
+      </w:r>
+      <w:r>
+        <w:rPr>
+          <w:rFonts w:ascii="Times New Roman" w:hAnsi="Times New Roman" w:cs="Times New Roman"/>
+          <w:sz w:val="24"/>
+          <w:szCs w:val="24"/>
+        </w:rPr>
+        <w:t xml:space="preserve"> </w:t>
+      </w:r>
+      <w:proofErr w:type="spellStart"/>
+      <w:r>
+        <w:rPr>
+          <w:rFonts w:ascii="Times New Roman" w:hAnsi="Times New Roman" w:cs="Times New Roman"/>
+          <w:sz w:val="24"/>
+          <w:szCs w:val="24"/>
+        </w:rPr>
+        <w:t>PaymentFreq</w:t>
+      </w:r>
+      <w:proofErr w:type="spellEnd"/>
+      <w:r>
+        <w:rPr>
+          <w:rFonts w:ascii="Times New Roman" w:hAnsi="Times New Roman" w:cs="Times New Roman"/>
+          <w:sz w:val="24"/>
+          <w:szCs w:val="24"/>
+        </w:rPr>
+        <w:t xml:space="preserve">, </w:t>
+      </w:r>
+      <w:proofErr w:type="spellStart"/>
+      <w:r>
+        <w:rPr>
+          <w:rFonts w:ascii="Times New Roman" w:hAnsi="Times New Roman" w:cs="Times New Roman"/>
+          <w:sz w:val="24"/>
+          <w:szCs w:val="24"/>
+        </w:rPr>
+        <w:t>UWDecision</w:t>
+      </w:r>
+      <w:proofErr w:type="spellEnd"/>
+      <w:r>
+        <w:rPr>
+          <w:rFonts w:ascii="Times New Roman" w:hAnsi="Times New Roman" w:cs="Times New Roman"/>
+          <w:sz w:val="24"/>
+          <w:szCs w:val="24"/>
+        </w:rPr>
+        <w:t xml:space="preserve">, </w:t>
+      </w:r>
+      <w:proofErr w:type="spellStart"/>
+      <w:r>
+        <w:rPr>
+          <w:rFonts w:ascii="Times New Roman" w:hAnsi="Times New Roman" w:cs="Times New Roman"/>
+          <w:sz w:val="24"/>
+          <w:szCs w:val="24"/>
+        </w:rPr>
+        <w:t>ComissionSacrifice</w:t>
+      </w:r>
+      <w:proofErr w:type="spellEnd"/>
+      <w:r>
+        <w:rPr>
+          <w:rFonts w:ascii="Times New Roman" w:hAnsi="Times New Roman" w:cs="Times New Roman"/>
+          <w:sz w:val="24"/>
+          <w:szCs w:val="24"/>
+        </w:rPr>
+        <w:t xml:space="preserve">, </w:t>
+      </w:r>
+      <w:proofErr w:type="spellStart"/>
+      <w:r>
+        <w:rPr>
+          <w:rFonts w:ascii="Times New Roman" w:hAnsi="Times New Roman" w:cs="Times New Roman"/>
+          <w:sz w:val="24"/>
+          <w:szCs w:val="24"/>
+        </w:rPr>
+        <w:t>CommissionSacrificeType</w:t>
+      </w:r>
+      <w:proofErr w:type="spellEnd"/>
+      <w:r>
+        <w:rPr>
+          <w:rFonts w:ascii="Times New Roman" w:hAnsi="Times New Roman" w:cs="Times New Roman"/>
+          <w:sz w:val="24"/>
+          <w:szCs w:val="24"/>
+        </w:rPr>
+        <w:t xml:space="preserve">, </w:t>
+      </w:r>
+      <w:proofErr w:type="spellStart"/>
+      <w:r>
+        <w:rPr>
+          <w:rFonts w:ascii="Times New Roman" w:hAnsi="Times New Roman" w:cs="Times New Roman"/>
+          <w:sz w:val="24"/>
+          <w:szCs w:val="24"/>
+        </w:rPr>
+        <w:t>RenewalSacrificeType</w:t>
+      </w:r>
+      <w:proofErr w:type="spellEnd"/>
+      <w:r>
+        <w:rPr>
+          <w:rFonts w:ascii="Times New Roman" w:hAnsi="Times New Roman" w:cs="Times New Roman"/>
+          <w:sz w:val="24"/>
+          <w:szCs w:val="24"/>
+        </w:rPr>
+        <w:t xml:space="preserve">, </w:t>
+      </w:r>
+      <w:proofErr w:type="spellStart"/>
+      <w:r>
+        <w:rPr>
+          <w:rFonts w:ascii="Times New Roman" w:hAnsi="Times New Roman" w:cs="Times New Roman"/>
+          <w:sz w:val="24"/>
+          <w:szCs w:val="24"/>
+        </w:rPr>
+        <w:t>CommissionTerms</w:t>
+      </w:r>
+      <w:proofErr w:type="spellEnd"/>
+      <w:r>
+        <w:rPr>
+          <w:rFonts w:ascii="Times New Roman" w:hAnsi="Times New Roman" w:cs="Times New Roman"/>
+          <w:sz w:val="24"/>
+          <w:szCs w:val="24"/>
+        </w:rPr>
+        <w:t xml:space="preserve">, Discount, </w:t>
+      </w:r>
+      <w:proofErr w:type="spellStart"/>
+      <w:r>
+        <w:rPr>
+          <w:rFonts w:ascii="Times New Roman" w:hAnsi="Times New Roman" w:cs="Times New Roman"/>
+          <w:sz w:val="24"/>
+          <w:szCs w:val="24"/>
+        </w:rPr>
+        <w:t>BonusCommission</w:t>
+      </w:r>
+      <w:proofErr w:type="spellEnd"/>
+      <w:r>
+        <w:rPr>
+          <w:rFonts w:ascii="Times New Roman" w:hAnsi="Times New Roman" w:cs="Times New Roman"/>
+          <w:sz w:val="24"/>
+          <w:szCs w:val="24"/>
+        </w:rPr>
+        <w:t xml:space="preserve">, </w:t>
+      </w:r>
+      <w:proofErr w:type="spellStart"/>
+      <w:r>
+        <w:rPr>
+          <w:rFonts w:ascii="Times New Roman" w:hAnsi="Times New Roman" w:cs="Times New Roman"/>
+          <w:sz w:val="24"/>
+          <w:szCs w:val="24"/>
+        </w:rPr>
+        <w:t>FreeCover</w:t>
+      </w:r>
+      <w:proofErr w:type="spellEnd"/>
+      <w:r>
+        <w:rPr>
+          <w:rFonts w:ascii="Times New Roman" w:hAnsi="Times New Roman" w:cs="Times New Roman"/>
+          <w:sz w:val="24"/>
+          <w:szCs w:val="24"/>
+        </w:rPr>
+        <w:t xml:space="preserve">, </w:t>
+      </w:r>
+      <w:proofErr w:type="spellStart"/>
+      <w:r>
+        <w:rPr>
+          <w:rFonts w:ascii="Times New Roman" w:hAnsi="Times New Roman" w:cs="Times New Roman"/>
+          <w:sz w:val="24"/>
+          <w:szCs w:val="24"/>
+        </w:rPr>
+        <w:t>SeriousIllnessType</w:t>
+      </w:r>
+      <w:proofErr w:type="spellEnd"/>
+      <w:r>
+        <w:rPr>
+          <w:rFonts w:ascii="Times New Roman" w:hAnsi="Times New Roman" w:cs="Times New Roman"/>
+          <w:sz w:val="24"/>
+          <w:szCs w:val="24"/>
+        </w:rPr>
+        <w:t xml:space="preserve">, and </w:t>
+      </w:r>
+      <w:proofErr w:type="spellStart"/>
+      <w:r>
+        <w:rPr>
+          <w:rFonts w:ascii="Times New Roman" w:hAnsi="Times New Roman" w:cs="Times New Roman"/>
+          <w:sz w:val="24"/>
+          <w:szCs w:val="24"/>
+        </w:rPr>
+        <w:t>SignedDecReceived</w:t>
+      </w:r>
+      <w:proofErr w:type="spellEnd"/>
+      <w:r>
+        <w:rPr>
+          <w:rFonts w:ascii="Times New Roman" w:hAnsi="Times New Roman" w:cs="Times New Roman"/>
+          <w:sz w:val="24"/>
+          <w:szCs w:val="24"/>
+        </w:rPr>
+        <w:t xml:space="preserve">. </w:t>
+      </w:r>
+      <w:proofErr w:type="spellStart"/>
+      <w:r>
+        <w:rPr>
+          <w:rFonts w:ascii="Times New Roman" w:hAnsi="Times New Roman" w:cs="Times New Roman"/>
+          <w:sz w:val="24"/>
+          <w:szCs w:val="24"/>
+        </w:rPr>
+        <w:t>PolicyIssued</w:t>
+      </w:r>
+      <w:proofErr w:type="spellEnd"/>
+      <w:r>
+        <w:rPr>
+          <w:rFonts w:ascii="Times New Roman" w:hAnsi="Times New Roman" w:cs="Times New Roman"/>
+          <w:sz w:val="24"/>
+          <w:szCs w:val="24"/>
+        </w:rPr>
+        <w:t xml:space="preserve"> is the variable of interest.</w:t>
+      </w:r>
+    </w:p>
+    <w:p>
+      <w:pPr>
+        <w:rPr>
+          <w:rFonts w:ascii="Times New Roman" w:hAnsi="Times New Roman" w:cs="Times New Roman"/>
+          <w:sz w:val="24"/>
+          <w:szCs w:val="24"/>
+        </w:rPr>
+      </w:pPr>
+    </w:p>
+    <w:p>
+      <w:pPr>
+        <w:rPr>
+          <w:rFonts w:ascii="Times New Roman" w:hAnsi="Times New Roman" w:cs="Times New Roman"/>
+          <w:b/>
+          <w:bCs/>
+          <w:sz w:val="24"/>
+          <w:szCs w:val="24"/>
+        </w:rPr>
+      </w:pPr>
+      <w:r>
+        <w:rPr>
+          <w:rFonts w:ascii="Times New Roman" w:hAnsi="Times New Roman" w:cs="Times New Roman"/>
+          <w:b/>
+          <w:bCs/>
+          <w:sz w:val="24"/>
+          <w:szCs w:val="24"/>
+        </w:rPr>
         <w:t>Data Cleansing</w:t>
       </w:r>
     </w:p>
@@ -6076,8 +6430,383 @@
           <w:sz w:val="24"/>
           <w:szCs w:val="24"/>
         </w:rPr>
+        <w:t>A comparison method is used to identify outliers. Individual data points</w:t>
+      </w:r>
+      <w:r>
+        <w:rPr>
+          <w:rFonts w:ascii="Times New Roman" w:hAnsi="Times New Roman" w:cs="Times New Roman"/>
+          <w:sz w:val="24"/>
+          <w:szCs w:val="24"/>
+        </w:rPr>
+        <w:t>’</w:t>
+      </w:r>
+      <w:r>
+        <w:rPr>
+          <w:rFonts w:ascii="Times New Roman" w:hAnsi="Times New Roman" w:cs="Times New Roman"/>
+          <w:sz w:val="24"/>
+          <w:szCs w:val="24"/>
+        </w:rPr>
+        <w:t xml:space="preserve"> absolute variances from their respective attribute medians are compared to a predetermined threshold. The result is a binary matrix that highlights the existence (True) or absence (False) of outliers for each data point.</w:t>
+      </w:r>
+    </w:p>
+    <w:p>
+      <w:pPr>
+        <w:rPr>
+          <w:rFonts w:ascii="Times New Roman" w:hAnsi="Times New Roman" w:cs="Times New Roman"/>
+          <w:sz w:val="24"/>
+          <w:szCs w:val="24"/>
+        </w:rPr>
+      </w:pPr>
+    </w:p>
+    <w:p>
+      <w:pPr>
+        <w:rPr>
+          <w:rFonts w:ascii="Times New Roman" w:hAnsi="Times New Roman" w:cs="Times New Roman"/>
+          <w:sz w:val="24"/>
+          <w:szCs w:val="24"/>
+        </w:rPr>
+      </w:pPr>
+      <w:r>
+        <w:rPr>
+          <w:rFonts w:ascii="Times New Roman" w:hAnsi="Times New Roman" w:cs="Times New Roman"/>
+          <w:sz w:val="24"/>
+          <w:szCs w:val="24"/>
+        </w:rPr>
+        <w:t xml:space="preserve">Certain characteristics, most notably </w:t>
+      </w:r>
+      <w:proofErr w:type="spellStart"/>
+      <w:r>
+        <w:rPr>
+          <w:rFonts w:ascii="Times New Roman" w:hAnsi="Times New Roman" w:cs="Times New Roman"/>
+          <w:sz w:val="24"/>
+          <w:szCs w:val="24"/>
+        </w:rPr>
+        <w:t>CommissionSacrificePercentag</w:t>
+      </w:r>
+      <w:r>
+        <w:rPr>
+          <w:rFonts w:ascii="Times New Roman" w:hAnsi="Times New Roman" w:cs="Times New Roman"/>
+          <w:sz w:val="24"/>
+          <w:szCs w:val="24"/>
+        </w:rPr>
+        <w:t>e</w:t>
+      </w:r>
+      <w:proofErr w:type="spellEnd"/>
+      <w:r>
+        <w:rPr>
+          <w:rFonts w:ascii="Times New Roman" w:hAnsi="Times New Roman" w:cs="Times New Roman"/>
+          <w:sz w:val="24"/>
+          <w:szCs w:val="24"/>
+        </w:rPr>
+        <w:t xml:space="preserve"> </w:t>
+      </w:r>
+      <w:r>
+        <w:rPr>
+          <w:rFonts w:ascii="Times New Roman" w:hAnsi="Times New Roman" w:cs="Times New Roman"/>
+          <w:sz w:val="24"/>
+          <w:szCs w:val="24"/>
+        </w:rPr>
+        <w:t xml:space="preserve"> and </w:t>
+      </w:r>
+      <w:proofErr w:type="spellStart"/>
+      <w:r>
+        <w:rPr>
+          <w:rFonts w:ascii="Times New Roman" w:hAnsi="Times New Roman" w:cs="Times New Roman"/>
+          <w:sz w:val="24"/>
+          <w:szCs w:val="24"/>
+        </w:rPr>
+        <w:t>BonusCommissionPercentage</w:t>
+      </w:r>
+      <w:proofErr w:type="spellEnd"/>
+      <w:r>
+        <w:rPr>
+          <w:rFonts w:ascii="Times New Roman" w:hAnsi="Times New Roman" w:cs="Times New Roman"/>
+          <w:sz w:val="24"/>
+          <w:szCs w:val="24"/>
+        </w:rPr>
+        <w:t>, have been identified as potentially outliers. The np.log1p function is used to perform a logarithmic transformation on these properties. This change reduces the influence of extreme values and brings them closer to the middle of the distribution.</w:t>
+      </w:r>
+    </w:p>
+    <w:p>
+      <w:pPr>
+        <w:rPr>
+          <w:rFonts w:ascii="Times New Roman" w:hAnsi="Times New Roman" w:cs="Times New Roman"/>
+          <w:sz w:val="24"/>
+          <w:szCs w:val="24"/>
+        </w:rPr>
+      </w:pPr>
+    </w:p>
+    <w:p>
+      <w:pPr>
+        <w:rPr>
+          <w:rFonts w:ascii="Times New Roman" w:hAnsi="Times New Roman" w:cs="Times New Roman"/>
+          <w:sz w:val="24"/>
+          <w:szCs w:val="24"/>
+        </w:rPr>
+      </w:pPr>
+      <w:r>
+        <w:rPr>
+          <w:rFonts w:ascii="Times New Roman" w:hAnsi="Times New Roman" w:cs="Times New Roman"/>
+          <w:sz w:val="24"/>
+          <w:szCs w:val="24"/>
+        </w:rPr>
+        <w:t>It is critical to quantify the amount of outliers within each characteristic. The total number of outliers for each characteristic is calculated by adding the binary outlier matrix along the rows. This provides a thorough view of the distribution of outlier occurrences in the dataset.</w:t>
+      </w:r>
+    </w:p>
+    <w:p>
+      <w:pPr>
+        <w:rPr>
+          <w:rFonts w:ascii="Times New Roman" w:hAnsi="Times New Roman" w:cs="Times New Roman"/>
+          <w:sz w:val="24"/>
+          <w:szCs w:val="24"/>
+        </w:rPr>
+      </w:pPr>
+    </w:p>
+    <w:p>
+      <w:pPr>
+        <w:rPr>
+          <w:rFonts w:ascii="Times New Roman" w:hAnsi="Times New Roman" w:cs="Times New Roman"/>
+          <w:sz w:val="24"/>
+          <w:szCs w:val="24"/>
+        </w:rPr>
+      </w:pPr>
+      <w:r>
+        <w:rPr>
+          <w:rFonts w:ascii="Times New Roman" w:hAnsi="Times New Roman" w:cs="Times New Roman"/>
+          <w:sz w:val="24"/>
+          <w:szCs w:val="24"/>
+        </w:rPr>
+        <w:t>By systematically applying this data cleansing methodology, the research guarantees a robust and accurate foundation for the subsequent stages of data analysis and modelling</w:t>
+      </w:r>
+    </w:p>
+    <w:p>
+      <w:pPr>
+        <w:rPr>
+          <w:rFonts w:ascii="Times New Roman" w:hAnsi="Times New Roman" w:cs="Times New Roman"/>
+          <w:sz w:val="24"/>
+          <w:szCs w:val="24"/>
+        </w:rPr>
+      </w:pPr>
+    </w:p>
+    <w:p>
+      <w:pPr>
+        <w:rPr>
+          <w:rFonts w:ascii="Times New Roman" w:hAnsi="Times New Roman" w:cs="Times New Roman"/>
+          <w:b/>
+          <w:bCs/>
+          <w:sz w:val="24"/>
+          <w:szCs w:val="24"/>
+        </w:rPr>
+      </w:pPr>
+      <w:r>
+        <w:rPr>
+          <w:rFonts w:ascii="Times New Roman" w:hAnsi="Times New Roman" w:cs="Times New Roman"/>
+          <w:b/>
+          <w:bCs/>
+          <w:sz w:val="24"/>
+          <w:szCs w:val="24"/>
+        </w:rPr>
+        <w:t>Data Exploration</w:t>
+      </w:r>
+    </w:p>
+    <w:p>
+      <w:pPr>
+        <w:rPr>
+          <w:rFonts w:ascii="Times New Roman" w:hAnsi="Times New Roman" w:cs="Times New Roman"/>
+          <w:sz w:val="24"/>
+          <w:szCs w:val="24"/>
+        </w:rPr>
+      </w:pPr>
+      <w:r>
+        <w:rPr>
+          <w:rFonts w:ascii="Times New Roman" w:hAnsi="Times New Roman" w:cs="Times New Roman"/>
+          <w:sz w:val="24"/>
+          <w:szCs w:val="24"/>
+        </w:rPr>
+        <w:t>This section explains the process used for data exploration, which includes strategies for discovering patterns, correlations, and insights within the dataset. Data exploration is the first stage in understanding the intrinsic structure of the data, identifying trends, and informing future studies and decision-making.</w:t>
+      </w:r>
+    </w:p>
+    <w:p>
+      <w:pPr>
+        <w:rPr>
+          <w:rFonts w:ascii="Times New Roman" w:hAnsi="Times New Roman" w:cs="Times New Roman"/>
+          <w:sz w:val="24"/>
+          <w:szCs w:val="24"/>
+        </w:rPr>
+      </w:pPr>
+    </w:p>
+    <w:p>
+      <w:pPr>
+        <w:rPr>
+          <w:rFonts w:ascii="Times New Roman" w:hAnsi="Times New Roman" w:cs="Times New Roman"/>
+          <w:sz w:val="24"/>
+          <w:szCs w:val="24"/>
+        </w:rPr>
+      </w:pPr>
+      <w:r>
+        <w:rPr>
+          <w:rFonts w:ascii="Times New Roman" w:hAnsi="Times New Roman" w:cs="Times New Roman"/>
+          <w:sz w:val="24"/>
+          <w:szCs w:val="24"/>
+        </w:rPr>
+        <w:t xml:space="preserve">Descriptive statistics are produced using the </w:t>
+      </w:r>
+      <w:proofErr w:type="spellStart"/>
+      <w:r>
+        <w:rPr>
+          <w:rFonts w:ascii="Times New Roman" w:hAnsi="Times New Roman" w:cs="Times New Roman"/>
+          <w:sz w:val="24"/>
+          <w:szCs w:val="24"/>
+        </w:rPr>
+        <w:t>numeric_data.describe</w:t>
+      </w:r>
+      <w:proofErr w:type="spellEnd"/>
+      <w:r>
+        <w:rPr>
+          <w:rFonts w:ascii="Times New Roman" w:hAnsi="Times New Roman" w:cs="Times New Roman"/>
+          <w:sz w:val="24"/>
+          <w:szCs w:val="24"/>
+        </w:rPr>
+        <w:t>() method to acquire a basic overview of the dataset. This produces important statistical measures including mean, median, standard deviation, and quartiles, which provide insight into the central tendency and dispersion of numerical variables. In addition, preliminary observations on the data</w:t>
+      </w:r>
+      <w:r>
+        <w:rPr>
+          <w:rFonts w:ascii="Times New Roman" w:hAnsi="Times New Roman" w:cs="Times New Roman"/>
+          <w:sz w:val="24"/>
+          <w:szCs w:val="24"/>
+        </w:rPr>
+        <w:t>’</w:t>
+      </w:r>
+      <w:r>
+        <w:rPr>
+          <w:rFonts w:ascii="Times New Roman" w:hAnsi="Times New Roman" w:cs="Times New Roman"/>
+          <w:sz w:val="24"/>
+          <w:szCs w:val="24"/>
+        </w:rPr>
+        <w:t xml:space="preserve">s features are made. The preponderance of </w:t>
+      </w:r>
+      <w:r>
+        <w:rPr>
+          <w:rFonts w:ascii="Times New Roman" w:hAnsi="Times New Roman" w:cs="Times New Roman"/>
+          <w:sz w:val="24"/>
+          <w:szCs w:val="24"/>
+        </w:rPr>
+        <w:t>zero</w:t>
+      </w:r>
+      <w:r>
+        <w:rPr>
+          <w:rFonts w:ascii="Times New Roman" w:hAnsi="Times New Roman" w:cs="Times New Roman"/>
+          <w:sz w:val="24"/>
+          <w:szCs w:val="24"/>
+        </w:rPr>
+        <w:t xml:space="preserve"> values in the </w:t>
+      </w:r>
+      <w:proofErr w:type="spellStart"/>
+      <w:r>
+        <w:rPr>
+          <w:rFonts w:ascii="Times New Roman" w:hAnsi="Times New Roman" w:cs="Times New Roman"/>
+          <w:sz w:val="24"/>
+          <w:szCs w:val="24"/>
+        </w:rPr>
+        <w:t>CommissionSacrificePercentage</w:t>
+      </w:r>
+      <w:proofErr w:type="spellEnd"/>
+      <w:r>
+        <w:rPr>
+          <w:rFonts w:ascii="Times New Roman" w:hAnsi="Times New Roman" w:cs="Times New Roman"/>
+          <w:sz w:val="24"/>
+          <w:szCs w:val="24"/>
+        </w:rPr>
+        <w:t xml:space="preserve"> field, for example, indicates that the majority of records do not include commission sacrifice.</w:t>
+      </w:r>
+    </w:p>
+    <w:p>
+      <w:pPr>
+        <w:rPr>
+          <w:rFonts w:ascii="Times New Roman" w:hAnsi="Times New Roman" w:cs="Times New Roman"/>
+          <w:sz w:val="24"/>
+          <w:szCs w:val="24"/>
+        </w:rPr>
+      </w:pPr>
+    </w:p>
+    <w:p>
+      <w:pPr>
+        <w:rPr>
+          <w:rFonts w:ascii="Times New Roman" w:hAnsi="Times New Roman" w:cs="Times New Roman"/>
+          <w:sz w:val="24"/>
+          <w:szCs w:val="24"/>
+        </w:rPr>
+      </w:pPr>
+      <w:r>
+        <w:rPr>
+          <w:rFonts w:ascii="Times New Roman" w:hAnsi="Times New Roman" w:cs="Times New Roman"/>
+          <w:sz w:val="24"/>
+          <w:szCs w:val="24"/>
+        </w:rPr>
+        <w:t xml:space="preserve">Understanding data patterns requires visualizing the distribution and change of important variables. To show the distribution of </w:t>
+      </w:r>
+      <w:proofErr w:type="spellStart"/>
+      <w:r>
+        <w:rPr>
+          <w:rFonts w:ascii="Times New Roman" w:hAnsi="Times New Roman" w:cs="Times New Roman"/>
+          <w:sz w:val="24"/>
+          <w:szCs w:val="24"/>
+        </w:rPr>
+        <w:t>CommissionSacrificePercentage</w:t>
+      </w:r>
+      <w:proofErr w:type="spellEnd"/>
+      <w:r>
+        <w:rPr>
+          <w:rFonts w:ascii="Times New Roman" w:hAnsi="Times New Roman" w:cs="Times New Roman"/>
+          <w:sz w:val="24"/>
+          <w:szCs w:val="24"/>
+        </w:rPr>
+        <w:t xml:space="preserve"> and </w:t>
+      </w:r>
+      <w:proofErr w:type="spellStart"/>
+      <w:r>
+        <w:rPr>
+          <w:rFonts w:ascii="Times New Roman" w:hAnsi="Times New Roman" w:cs="Times New Roman"/>
+          <w:sz w:val="24"/>
+          <w:szCs w:val="24"/>
+        </w:rPr>
         <w:lastRenderedPageBreak/>
-        <w:t>A comparison method is used to identify outliers. Individual data points</w:t>
+        <w:t>BonusCommissionPercentage</w:t>
+      </w:r>
+      <w:proofErr w:type="spellEnd"/>
+      <w:r>
+        <w:rPr>
+          <w:rFonts w:ascii="Times New Roman" w:hAnsi="Times New Roman" w:cs="Times New Roman"/>
+          <w:sz w:val="24"/>
+          <w:szCs w:val="24"/>
+        </w:rPr>
+        <w:t xml:space="preserve"> side by side, box plots and violin plots are constructed. The box plot shows the quartiles and outliers, but the violin plot shows the distribution's form in greater detail. These plots graphically represent the variability and range of the variables, assisting in the detection and comprehension of potential outliers.</w:t>
+      </w:r>
+    </w:p>
+    <w:p>
+      <w:pPr>
+        <w:rPr>
+          <w:rFonts w:ascii="Times New Roman" w:hAnsi="Times New Roman" w:cs="Times New Roman"/>
+          <w:sz w:val="24"/>
+          <w:szCs w:val="24"/>
+        </w:rPr>
+      </w:pPr>
+    </w:p>
+    <w:p>
+      <w:pPr>
+        <w:rPr>
+          <w:rFonts w:ascii="Times New Roman" w:hAnsi="Times New Roman" w:cs="Times New Roman"/>
+          <w:sz w:val="24"/>
+          <w:szCs w:val="24"/>
+        </w:rPr>
+      </w:pPr>
+      <w:r>
+        <w:rPr>
+          <w:rFonts w:ascii="Times New Roman" w:hAnsi="Times New Roman" w:cs="Times New Roman"/>
+          <w:sz w:val="24"/>
+          <w:szCs w:val="24"/>
+        </w:rPr>
+        <w:t>Density plots and histograms can reveal information about the distribution of numerical data. Density plots provide the data</w:t>
       </w:r>
       <w:r>
         <w:rPr>
@@ -6093,33 +6822,91 @@
           <w:sz w:val="24"/>
           <w:szCs w:val="24"/>
         </w:rPr>
-        <w:t xml:space="preserve"> absolute variances from their respective attribute medians are compared to a predetermined threshold. The result is a binary matrix that highlights the existence (True) or absence (False) of outliers for each data point.</w:t>
-      </w:r>
-    </w:p>
-    <w:p>
-      <w:pPr>
-        <w:rPr>
-          <w:rFonts w:ascii="Times New Roman" w:hAnsi="Times New Roman" w:cs="Times New Roman"/>
-          <w:sz w:val="24"/>
-          <w:szCs w:val="24"/>
-        </w:rPr>
-      </w:pPr>
-    </w:p>
-    <w:p>
-      <w:pPr>
-        <w:rPr>
-          <w:rFonts w:ascii="Times New Roman" w:hAnsi="Times New Roman" w:cs="Times New Roman"/>
-          <w:sz w:val="24"/>
-          <w:szCs w:val="24"/>
-        </w:rPr>
-      </w:pPr>
-      <w:r>
-        <w:rPr>
-          <w:rFonts w:ascii="Times New Roman" w:hAnsi="Times New Roman" w:cs="Times New Roman"/>
-          <w:sz w:val="24"/>
-          <w:szCs w:val="24"/>
-        </w:rPr>
-        <w:t xml:space="preserve">Certain characteristics, most notably </w:t>
+        <w:t>s estimated probability density function, whereas histograms show data frequency in bins. For each numeric variable, a density map is created to visually analy</w:t>
+      </w:r>
+      <w:r>
+        <w:rPr>
+          <w:rFonts w:ascii="Times New Roman" w:hAnsi="Times New Roman" w:cs="Times New Roman"/>
+          <w:sz w:val="24"/>
+          <w:szCs w:val="24"/>
+        </w:rPr>
+        <w:t>s</w:t>
+      </w:r>
+      <w:r>
+        <w:rPr>
+          <w:rFonts w:ascii="Times New Roman" w:hAnsi="Times New Roman" w:cs="Times New Roman"/>
+          <w:sz w:val="24"/>
+          <w:szCs w:val="24"/>
+        </w:rPr>
+        <w:t>e the underlying distribution and potential multimodality. Histograms augment this evaluation by displaying the frequency of data points inside predetermined bins.</w:t>
+      </w:r>
+    </w:p>
+    <w:p>
+      <w:pPr>
+        <w:rPr>
+          <w:rFonts w:ascii="Times New Roman" w:hAnsi="Times New Roman" w:cs="Times New Roman"/>
+          <w:sz w:val="24"/>
+          <w:szCs w:val="24"/>
+        </w:rPr>
+      </w:pPr>
+    </w:p>
+    <w:p>
+      <w:pPr>
+        <w:rPr>
+          <w:rFonts w:ascii="Times New Roman" w:hAnsi="Times New Roman" w:cs="Times New Roman"/>
+          <w:sz w:val="24"/>
+          <w:szCs w:val="24"/>
+        </w:rPr>
+      </w:pPr>
+      <w:r>
+        <w:rPr>
+          <w:rFonts w:ascii="Times New Roman" w:hAnsi="Times New Roman" w:cs="Times New Roman"/>
+          <w:sz w:val="24"/>
+          <w:szCs w:val="24"/>
+        </w:rPr>
+        <w:t>Quantile-Quantile (Q-Q) plots are used to determine if data follows a given theoretical distribution, most often the normal distribution. Deviations from the predicted distribution are shown by comparing the actual data quantiles to those of a theoretical distribution. The Q-Q plot of each numeric variable is constructed to examine its deviation from normalcy.</w:t>
+      </w:r>
+    </w:p>
+    <w:p>
+      <w:pPr>
+        <w:rPr>
+          <w:rFonts w:ascii="Times New Roman" w:hAnsi="Times New Roman" w:cs="Times New Roman"/>
+          <w:sz w:val="24"/>
+          <w:szCs w:val="24"/>
+        </w:rPr>
+      </w:pPr>
+    </w:p>
+    <w:p>
+      <w:pPr>
+        <w:rPr>
+          <w:rFonts w:ascii="Times New Roman" w:hAnsi="Times New Roman" w:cs="Times New Roman"/>
+          <w:sz w:val="24"/>
+          <w:szCs w:val="24"/>
+        </w:rPr>
+      </w:pPr>
+      <w:r>
+        <w:rPr>
+          <w:rFonts w:ascii="Times New Roman" w:hAnsi="Times New Roman" w:cs="Times New Roman"/>
+          <w:sz w:val="24"/>
+          <w:szCs w:val="24"/>
+        </w:rPr>
+        <w:t>Temporal patterns are critical for understanding data dynamics throughout time. The dataset</w:t>
+      </w:r>
+      <w:r>
+        <w:rPr>
+          <w:rFonts w:ascii="Times New Roman" w:hAnsi="Times New Roman" w:cs="Times New Roman"/>
+          <w:sz w:val="24"/>
+          <w:szCs w:val="24"/>
+        </w:rPr>
+        <w:t>’</w:t>
+      </w:r>
+      <w:r>
+        <w:rPr>
+          <w:rFonts w:ascii="Times New Roman" w:hAnsi="Times New Roman" w:cs="Times New Roman"/>
+          <w:sz w:val="24"/>
+          <w:szCs w:val="24"/>
+        </w:rPr>
+        <w:t xml:space="preserve">s temporal variable </w:t>
       </w:r>
       <w:proofErr w:type="spellStart"/>
       <w:r>
@@ -6128,15 +6915,7 @@
           <w:sz w:val="24"/>
           <w:szCs w:val="24"/>
         </w:rPr>
-        <w:t>CommissionSacrificePercentag</w:t>
-      </w:r>
-      <w:r>
-        <w:rPr>
-          <w:rFonts w:ascii="Times New Roman" w:hAnsi="Times New Roman" w:cs="Times New Roman"/>
-          <w:sz w:val="24"/>
-          <w:szCs w:val="24"/>
-        </w:rPr>
-        <w:t>e</w:t>
+        <w:t>PropDate</w:t>
       </w:r>
       <w:proofErr w:type="spellEnd"/>
       <w:r>
@@ -6145,6 +6924,170 @@
           <w:sz w:val="24"/>
           <w:szCs w:val="24"/>
         </w:rPr>
+        <w:t xml:space="preserve"> is examined in terms of several dimensions such as year, month, and day of the week. Line charts, bar charts, and other suitable approaches are used to depict aggregated data. This investigation reveals probable seasonality, patterns, or variations in data behavio</w:t>
+      </w:r>
+      <w:r>
+        <w:rPr>
+          <w:rFonts w:ascii="Times New Roman" w:hAnsi="Times New Roman" w:cs="Times New Roman"/>
+          <w:sz w:val="24"/>
+          <w:szCs w:val="24"/>
+        </w:rPr>
+        <w:t>u</w:t>
+      </w:r>
+      <w:r>
+        <w:rPr>
+          <w:rFonts w:ascii="Times New Roman" w:hAnsi="Times New Roman" w:cs="Times New Roman"/>
+          <w:sz w:val="24"/>
+          <w:szCs w:val="24"/>
+        </w:rPr>
+        <w:t>r across various time intervals.</w:t>
+      </w:r>
+    </w:p>
+    <w:p>
+      <w:pPr>
+        <w:rPr>
+          <w:rFonts w:ascii="Times New Roman" w:hAnsi="Times New Roman" w:cs="Times New Roman"/>
+          <w:sz w:val="24"/>
+          <w:szCs w:val="24"/>
+        </w:rPr>
+      </w:pPr>
+    </w:p>
+    <w:p>
+      <w:pPr>
+        <w:rPr>
+          <w:rFonts w:ascii="Times New Roman" w:hAnsi="Times New Roman" w:cs="Times New Roman"/>
+          <w:sz w:val="24"/>
+          <w:szCs w:val="24"/>
+        </w:rPr>
+      </w:pPr>
+      <w:r>
+        <w:rPr>
+          <w:rFonts w:ascii="Times New Roman" w:hAnsi="Times New Roman" w:cs="Times New Roman"/>
+          <w:sz w:val="24"/>
+          <w:szCs w:val="24"/>
+        </w:rPr>
+        <w:t xml:space="preserve">Categorical variables provide crucial information into the dataset's properties. The process comprises </w:t>
+      </w:r>
+      <w:r>
+        <w:rPr>
+          <w:rFonts w:ascii="Times New Roman" w:hAnsi="Times New Roman" w:cs="Times New Roman"/>
+          <w:sz w:val="24"/>
+          <w:szCs w:val="24"/>
+        </w:rPr>
+        <w:t xml:space="preserve">of a number of </w:t>
+      </w:r>
+      <w:r>
+        <w:rPr>
+          <w:rFonts w:ascii="Times New Roman" w:hAnsi="Times New Roman" w:cs="Times New Roman"/>
+          <w:sz w:val="24"/>
+          <w:szCs w:val="24"/>
+        </w:rPr>
+        <w:t>steps</w:t>
+      </w:r>
+      <w:r>
+        <w:rPr>
+          <w:rFonts w:ascii="Times New Roman" w:hAnsi="Times New Roman" w:cs="Times New Roman"/>
+          <w:sz w:val="24"/>
+          <w:szCs w:val="24"/>
+        </w:rPr>
+        <w:t xml:space="preserve">. </w:t>
+      </w:r>
+      <w:r>
+        <w:rPr>
+          <w:rFonts w:ascii="Times New Roman" w:hAnsi="Times New Roman" w:cs="Times New Roman"/>
+          <w:sz w:val="24"/>
+          <w:szCs w:val="24"/>
+        </w:rPr>
+        <w:t>The steps include t</w:t>
+      </w:r>
+      <w:r>
+        <w:rPr>
+          <w:rFonts w:ascii="Times New Roman" w:hAnsi="Times New Roman" w:cs="Times New Roman"/>
+          <w:sz w:val="24"/>
+          <w:szCs w:val="24"/>
+        </w:rPr>
+        <w:t xml:space="preserve">aking relevant elements from </w:t>
+      </w:r>
+      <w:proofErr w:type="spellStart"/>
+      <w:r>
+        <w:rPr>
+          <w:rFonts w:ascii="Times New Roman" w:hAnsi="Times New Roman" w:cs="Times New Roman"/>
+          <w:sz w:val="24"/>
+          <w:szCs w:val="24"/>
+        </w:rPr>
+        <w:t>PropDate</w:t>
+      </w:r>
+      <w:proofErr w:type="spellEnd"/>
+      <w:r>
+        <w:rPr>
+          <w:rFonts w:ascii="Times New Roman" w:hAnsi="Times New Roman" w:cs="Times New Roman"/>
+          <w:sz w:val="24"/>
+          <w:szCs w:val="24"/>
+        </w:rPr>
+        <w:t>,</w:t>
+      </w:r>
+      <w:r>
+        <w:rPr>
+          <w:rFonts w:ascii="Times New Roman" w:hAnsi="Times New Roman" w:cs="Times New Roman"/>
+          <w:sz w:val="24"/>
+          <w:szCs w:val="24"/>
+        </w:rPr>
+        <w:t xml:space="preserve"> such as the day of the week, day of the month, month, and year</w:t>
+      </w:r>
+      <w:r>
+        <w:rPr>
+          <w:rFonts w:ascii="Times New Roman" w:hAnsi="Times New Roman" w:cs="Times New Roman"/>
+          <w:sz w:val="24"/>
+          <w:szCs w:val="24"/>
+        </w:rPr>
+        <w:t xml:space="preserve">, </w:t>
+      </w:r>
+      <w:r>
+        <w:rPr>
+          <w:rFonts w:ascii="Times New Roman" w:hAnsi="Times New Roman" w:cs="Times New Roman"/>
+          <w:sz w:val="24"/>
+          <w:szCs w:val="24"/>
+        </w:rPr>
+        <w:t xml:space="preserve">and </w:t>
+      </w:r>
+      <w:r>
+        <w:rPr>
+          <w:rFonts w:ascii="Times New Roman" w:hAnsi="Times New Roman" w:cs="Times New Roman"/>
+          <w:sz w:val="24"/>
+          <w:szCs w:val="24"/>
+        </w:rPr>
+        <w:t>c</w:t>
+      </w:r>
+      <w:r>
+        <w:rPr>
+          <w:rFonts w:ascii="Times New Roman" w:hAnsi="Times New Roman" w:cs="Times New Roman"/>
+          <w:sz w:val="24"/>
+          <w:szCs w:val="24"/>
+        </w:rPr>
+        <w:t>hanging categor</w:t>
+      </w:r>
+      <w:r>
+        <w:rPr>
+          <w:rFonts w:ascii="Times New Roman" w:hAnsi="Times New Roman" w:cs="Times New Roman"/>
+          <w:sz w:val="24"/>
+          <w:szCs w:val="24"/>
+        </w:rPr>
+        <w:t>ical</w:t>
+      </w:r>
+      <w:r>
+        <w:rPr>
+          <w:rFonts w:ascii="Times New Roman" w:hAnsi="Times New Roman" w:cs="Times New Roman"/>
+          <w:sz w:val="24"/>
+          <w:szCs w:val="24"/>
+        </w:rPr>
+        <w:t xml:space="preserve"> columns to suitable data types (categories or integers).</w:t>
+      </w:r>
+      <w:r>
+        <w:rPr>
+          <w:rFonts w:ascii="Times New Roman" w:hAnsi="Times New Roman" w:cs="Times New Roman"/>
+          <w:sz w:val="24"/>
+          <w:szCs w:val="24"/>
+        </w:rPr>
         <w:t xml:space="preserve"> </w:t>
       </w:r>
       <w:r>
@@ -6153,7 +7096,33 @@
           <w:sz w:val="24"/>
           <w:szCs w:val="24"/>
         </w:rPr>
-        <w:t xml:space="preserve"> and </w:t>
+        <w:t>To understand the composition of categorical variables, calculate and illustrate their frequency distribution.</w:t>
+      </w:r>
+    </w:p>
+    <w:p>
+      <w:pPr>
+        <w:rPr>
+          <w:rFonts w:ascii="Times New Roman" w:hAnsi="Times New Roman" w:cs="Times New Roman"/>
+          <w:sz w:val="24"/>
+          <w:szCs w:val="24"/>
+        </w:rPr>
+      </w:pPr>
+    </w:p>
+    <w:p>
+      <w:pPr>
+        <w:rPr>
+          <w:rFonts w:ascii="Times New Roman" w:hAnsi="Times New Roman" w:cs="Times New Roman"/>
+          <w:sz w:val="24"/>
+          <w:szCs w:val="24"/>
+        </w:rPr>
+      </w:pPr>
+      <w:r>
+        <w:rPr>
+          <w:rFonts w:ascii="Times New Roman" w:hAnsi="Times New Roman" w:cs="Times New Roman"/>
+          <w:sz w:val="24"/>
+          <w:szCs w:val="24"/>
+        </w:rPr>
+        <w:t xml:space="preserve">There are cross-tabulations between category variables and the target variable </w:t>
       </w:r>
       <w:proofErr w:type="spellStart"/>
       <w:r>
@@ -6162,7 +7131,7 @@
           <w:sz w:val="24"/>
           <w:szCs w:val="24"/>
         </w:rPr>
-        <w:t>BonusCommissionPercentage</w:t>
+        <w:t>PolicyIssued</w:t>
       </w:r>
       <w:proofErr w:type="spellEnd"/>
       <w:r>
@@ -6171,136 +7140,336 @@
           <w:sz w:val="24"/>
           <w:szCs w:val="24"/>
         </w:rPr>
-        <w:t>, have been identified as potentially outliers. The np.log1p function is used to perform a logarithmic transformation on these properties. This change reduces the influence of extreme values and brings them closer to the middle of the distribution.</w:t>
-      </w:r>
-    </w:p>
-    <w:p>
-      <w:pPr>
-        <w:rPr>
-          <w:rFonts w:ascii="Times New Roman" w:hAnsi="Times New Roman" w:cs="Times New Roman"/>
-          <w:sz w:val="24"/>
-          <w:szCs w:val="24"/>
-        </w:rPr>
-      </w:pPr>
-    </w:p>
-    <w:p>
-      <w:pPr>
-        <w:rPr>
-          <w:rFonts w:ascii="Times New Roman" w:hAnsi="Times New Roman" w:cs="Times New Roman"/>
-          <w:sz w:val="24"/>
-          <w:szCs w:val="24"/>
-        </w:rPr>
-      </w:pPr>
-      <w:r>
-        <w:rPr>
-          <w:rFonts w:ascii="Times New Roman" w:hAnsi="Times New Roman" w:cs="Times New Roman"/>
-          <w:sz w:val="24"/>
-          <w:szCs w:val="24"/>
-        </w:rPr>
-        <w:t>It is critical to quantify the amount of outliers within each characteristic. The total number of outliers for each characteristic is calculated by adding the binary outlier matrix along the rows. This provides a thorough view of the distribution of outlier occurrences in the dataset.</w:t>
-      </w:r>
-    </w:p>
-    <w:p>
-      <w:pPr>
-        <w:rPr>
-          <w:rFonts w:ascii="Times New Roman" w:hAnsi="Times New Roman" w:cs="Times New Roman"/>
-          <w:sz w:val="24"/>
-          <w:szCs w:val="24"/>
-        </w:rPr>
-      </w:pPr>
-    </w:p>
-    <w:p>
-      <w:pPr>
-        <w:rPr>
-          <w:rFonts w:ascii="Times New Roman" w:hAnsi="Times New Roman" w:cs="Times New Roman"/>
-          <w:sz w:val="24"/>
-          <w:szCs w:val="24"/>
-        </w:rPr>
-      </w:pPr>
-      <w:r>
-        <w:rPr>
-          <w:rFonts w:ascii="Times New Roman" w:hAnsi="Times New Roman" w:cs="Times New Roman"/>
-          <w:sz w:val="24"/>
-          <w:szCs w:val="24"/>
-        </w:rPr>
-        <w:t xml:space="preserve">By systematically applying this data cleansing methodology, the research guarantees a robust and accurate foundation for the subsequent stages of data analysis and </w:t>
-      </w:r>
-      <w:r>
-        <w:rPr>
-          <w:rFonts w:ascii="Times New Roman" w:hAnsi="Times New Roman" w:cs="Times New Roman"/>
-          <w:sz w:val="24"/>
-          <w:szCs w:val="24"/>
-        </w:rPr>
-        <w:t>modelling</w:t>
-      </w:r>
-    </w:p>
-    <w:p>
-      <w:pPr>
-        <w:rPr>
-          <w:rFonts w:ascii="Times New Roman" w:hAnsi="Times New Roman" w:cs="Times New Roman"/>
-          <w:sz w:val="24"/>
-          <w:szCs w:val="24"/>
-        </w:rPr>
-      </w:pPr>
-    </w:p>
-    <w:p>
-      <w:pPr>
-        <w:rPr>
-          <w:rFonts w:ascii="Times New Roman" w:hAnsi="Times New Roman" w:cs="Times New Roman"/>
-          <w:sz w:val="24"/>
-          <w:szCs w:val="24"/>
-        </w:rPr>
-      </w:pPr>
-      <w:r>
-        <w:rPr>
-          <w:rFonts w:ascii="Times New Roman" w:hAnsi="Times New Roman" w:cs="Times New Roman"/>
-          <w:sz w:val="24"/>
-          <w:szCs w:val="24"/>
-        </w:rPr>
-        <w:t>Data Exploration</w:t>
-      </w:r>
-    </w:p>
-    <w:p>
-      <w:pPr>
-        <w:rPr>
-          <w:rFonts w:ascii="Times New Roman" w:hAnsi="Times New Roman" w:cs="Times New Roman"/>
-          <w:sz w:val="24"/>
-          <w:szCs w:val="24"/>
-        </w:rPr>
-      </w:pPr>
-      <w:r>
-        <w:rPr>
-          <w:rFonts w:ascii="Times New Roman" w:hAnsi="Times New Roman" w:cs="Times New Roman"/>
-          <w:sz w:val="24"/>
-          <w:szCs w:val="24"/>
-        </w:rPr>
-        <w:t>This section explains the process used for data exploration, which includes strategies for discovering patterns, correlations, and insights within the dataset. Data exploration is the first stage in understanding the intrinsic structure of the data, identifying trends, and informing future studies and decision-making.</w:t>
-      </w:r>
-    </w:p>
-    <w:p>
-      <w:pPr>
-        <w:rPr>
-          <w:rFonts w:ascii="Times New Roman" w:hAnsi="Times New Roman" w:cs="Times New Roman"/>
-          <w:sz w:val="24"/>
-          <w:szCs w:val="24"/>
-        </w:rPr>
-      </w:pPr>
-    </w:p>
-    <w:p>
-      <w:pPr>
-        <w:rPr>
-          <w:rFonts w:ascii="Times New Roman" w:hAnsi="Times New Roman" w:cs="Times New Roman"/>
-          <w:sz w:val="24"/>
-          <w:szCs w:val="24"/>
-        </w:rPr>
-      </w:pPr>
-      <w:r>
-        <w:rPr>
-          <w:rFonts w:ascii="Times New Roman" w:hAnsi="Times New Roman" w:cs="Times New Roman"/>
-          <w:sz w:val="24"/>
-          <w:szCs w:val="24"/>
-        </w:rPr>
-        <w:t xml:space="preserve">Descriptive statistics are produced using the </w:t>
+        <w:t>.</w:t>
+      </w:r>
+      <w:r>
+        <w:rPr>
+          <w:rFonts w:ascii="Times New Roman" w:hAnsi="Times New Roman" w:cs="Times New Roman"/>
+          <w:sz w:val="24"/>
+          <w:szCs w:val="24"/>
+        </w:rPr>
+        <w:t xml:space="preserve"> </w:t>
+      </w:r>
+      <w:r>
+        <w:rPr>
+          <w:rFonts w:ascii="Times New Roman" w:hAnsi="Times New Roman" w:cs="Times New Roman"/>
+          <w:sz w:val="24"/>
+          <w:szCs w:val="24"/>
+        </w:rPr>
+        <w:t>These tables provide insights into the relationship between variables and aid in the identification of patterns. The chi-square test evaluates the independence of categorical variables and the target variable, assessing if actual and predicted frequencies differ considerably. Bar plots and heatmaps are used to show correlations and patterns in cross-tabulations.</w:t>
+      </w:r>
+    </w:p>
+    <w:p>
+      <w:pPr>
+        <w:rPr>
+          <w:rFonts w:ascii="Times New Roman" w:hAnsi="Times New Roman" w:cs="Times New Roman"/>
+          <w:sz w:val="24"/>
+          <w:szCs w:val="24"/>
+        </w:rPr>
+      </w:pPr>
+    </w:p>
+    <w:p>
+      <w:pPr>
+        <w:rPr>
+          <w:rFonts w:ascii="Times New Roman" w:hAnsi="Times New Roman" w:cs="Times New Roman"/>
+          <w:sz w:val="24"/>
+          <w:szCs w:val="24"/>
+        </w:rPr>
+      </w:pPr>
+      <w:r>
+        <w:rPr>
+          <w:rFonts w:ascii="Times New Roman" w:hAnsi="Times New Roman" w:cs="Times New Roman"/>
+          <w:sz w:val="24"/>
+          <w:szCs w:val="24"/>
+        </w:rPr>
+        <w:t>The strength of correlations between pairs of categorical variables is determined by Cramer's V, a measure of association for categorical variables. This demonstrates the extent to which variables are dependent on one another beyond the reported frequencies. To show correlations among categorical variables, a matrix of Cramer's V values is produced and presented as a heatmap.</w:t>
+      </w:r>
+    </w:p>
+    <w:p>
+      <w:pPr>
+        <w:rPr>
+          <w:rFonts w:ascii="Times New Roman" w:hAnsi="Times New Roman" w:cs="Times New Roman"/>
+          <w:sz w:val="24"/>
+          <w:szCs w:val="24"/>
+        </w:rPr>
+      </w:pPr>
+    </w:p>
+    <w:p>
+      <w:pPr>
+        <w:rPr>
+          <w:rFonts w:ascii="Times New Roman" w:hAnsi="Times New Roman" w:cs="Times New Roman"/>
+          <w:sz w:val="24"/>
+          <w:szCs w:val="24"/>
+        </w:rPr>
+      </w:pPr>
+      <w:r>
+        <w:rPr>
+          <w:rFonts w:ascii="Times New Roman" w:hAnsi="Times New Roman" w:cs="Times New Roman"/>
+          <w:sz w:val="24"/>
+          <w:szCs w:val="24"/>
+        </w:rPr>
+        <w:t>Time series analysis investigates patterns and trends in temporal data. Techniques include categori</w:t>
+      </w:r>
+      <w:r>
+        <w:rPr>
+          <w:rFonts w:ascii="Times New Roman" w:hAnsi="Times New Roman" w:cs="Times New Roman"/>
+          <w:sz w:val="24"/>
+          <w:szCs w:val="24"/>
+        </w:rPr>
+        <w:t>s</w:t>
+      </w:r>
+      <w:r>
+        <w:rPr>
+          <w:rFonts w:ascii="Times New Roman" w:hAnsi="Times New Roman" w:cs="Times New Roman"/>
+          <w:sz w:val="24"/>
+          <w:szCs w:val="24"/>
+        </w:rPr>
+        <w:t>ing data by time periods (e.g., monthly, quarterly), generating aggregated statistics, and showing patterns using line charts, bar charts, or other appropriate ways. This study aids in the discovery of insights connected to cyclic activity or long-term trends in data.</w:t>
+      </w:r>
+    </w:p>
+    <w:p>
+      <w:pPr>
+        <w:rPr>
+          <w:rFonts w:ascii="Times New Roman" w:hAnsi="Times New Roman" w:cs="Times New Roman"/>
+          <w:sz w:val="24"/>
+          <w:szCs w:val="24"/>
+        </w:rPr>
+      </w:pPr>
+    </w:p>
+    <w:p>
+      <w:pPr>
+        <w:rPr>
+          <w:rFonts w:ascii="Times New Roman" w:hAnsi="Times New Roman" w:cs="Times New Roman"/>
+          <w:sz w:val="24"/>
+          <w:szCs w:val="24"/>
+        </w:rPr>
+      </w:pPr>
+      <w:r>
+        <w:rPr>
+          <w:rFonts w:ascii="Times New Roman" w:hAnsi="Times New Roman" w:cs="Times New Roman"/>
+          <w:sz w:val="24"/>
+          <w:szCs w:val="24"/>
+        </w:rPr>
+        <w:t xml:space="preserve">Correlation analysis investigates the connections between numerical variables. To understand the strength and direction of </w:t>
+      </w:r>
+      <w:r>
+        <w:rPr>
+          <w:rFonts w:ascii="Times New Roman" w:hAnsi="Times New Roman" w:cs="Times New Roman"/>
+          <w:sz w:val="24"/>
+          <w:szCs w:val="24"/>
+        </w:rPr>
+        <w:t>relationships</w:t>
+      </w:r>
+      <w:r>
+        <w:rPr>
+          <w:rFonts w:ascii="Times New Roman" w:hAnsi="Times New Roman" w:cs="Times New Roman"/>
+          <w:sz w:val="24"/>
+          <w:szCs w:val="24"/>
+        </w:rPr>
+        <w:t>, correlation matrices are constructed, shown via heatmaps, and analy</w:t>
+      </w:r>
+      <w:r>
+        <w:rPr>
+          <w:rFonts w:ascii="Times New Roman" w:hAnsi="Times New Roman" w:cs="Times New Roman"/>
+          <w:sz w:val="24"/>
+          <w:szCs w:val="24"/>
+        </w:rPr>
+        <w:t>s</w:t>
+      </w:r>
+      <w:r>
+        <w:rPr>
+          <w:rFonts w:ascii="Times New Roman" w:hAnsi="Times New Roman" w:cs="Times New Roman"/>
+          <w:sz w:val="24"/>
+          <w:szCs w:val="24"/>
+        </w:rPr>
+        <w:t>ed. The emphasis is on identifying variables that are highly correlated with the target variable and with one another, indicating possible predictive power or multicollinearity problems.</w:t>
+      </w:r>
+    </w:p>
+    <w:p>
+      <w:pPr>
+        <w:rPr>
+          <w:rFonts w:ascii="Times New Roman" w:hAnsi="Times New Roman" w:cs="Times New Roman"/>
+          <w:sz w:val="24"/>
+          <w:szCs w:val="24"/>
+        </w:rPr>
+      </w:pPr>
+    </w:p>
+    <w:p>
+      <w:pPr>
+        <w:rPr>
+          <w:rFonts w:ascii="Times New Roman" w:hAnsi="Times New Roman" w:cs="Times New Roman"/>
+          <w:sz w:val="24"/>
+          <w:szCs w:val="24"/>
+        </w:rPr>
+      </w:pPr>
+      <w:r>
+        <w:rPr>
+          <w:rFonts w:ascii="Times New Roman" w:hAnsi="Times New Roman" w:cs="Times New Roman"/>
+          <w:sz w:val="24"/>
+          <w:szCs w:val="24"/>
+        </w:rPr>
+        <w:t xml:space="preserve">Patterns within categorical variables are investigated to learn more about their distribution and relevance to the target variable. Techniques include making stacked bar charts, calculating proportions by category, and investigating how various circumstances influence the chance of a </w:t>
+      </w:r>
+      <w:r>
+        <w:rPr>
+          <w:rFonts w:ascii="Times New Roman" w:hAnsi="Times New Roman" w:cs="Times New Roman"/>
+          <w:sz w:val="24"/>
+          <w:szCs w:val="24"/>
+        </w:rPr>
+        <w:t>desired</w:t>
+      </w:r>
+      <w:r>
+        <w:rPr>
+          <w:rFonts w:ascii="Times New Roman" w:hAnsi="Times New Roman" w:cs="Times New Roman"/>
+          <w:sz w:val="24"/>
+          <w:szCs w:val="24"/>
+        </w:rPr>
+        <w:t xml:space="preserve"> outcome.</w:t>
+      </w:r>
+    </w:p>
+    <w:p>
+      <w:pPr>
+        <w:rPr>
+          <w:rFonts w:ascii="Times New Roman" w:hAnsi="Times New Roman" w:cs="Times New Roman"/>
+          <w:sz w:val="24"/>
+          <w:szCs w:val="24"/>
+        </w:rPr>
+      </w:pPr>
+    </w:p>
+    <w:p>
+      <w:pPr>
+        <w:rPr>
+          <w:rFonts w:ascii="Times New Roman" w:hAnsi="Times New Roman" w:cs="Times New Roman"/>
+          <w:b/>
+          <w:bCs/>
+          <w:sz w:val="24"/>
+          <w:szCs w:val="24"/>
+        </w:rPr>
+      </w:pPr>
+      <w:r>
+        <w:rPr>
+          <w:rFonts w:ascii="Times New Roman" w:hAnsi="Times New Roman" w:cs="Times New Roman"/>
+          <w:b/>
+          <w:bCs/>
+          <w:sz w:val="24"/>
+          <w:szCs w:val="24"/>
+        </w:rPr>
+        <w:t xml:space="preserve">Feature </w:t>
+      </w:r>
+      <w:r>
+        <w:rPr>
+          <w:rFonts w:ascii="Times New Roman" w:hAnsi="Times New Roman" w:cs="Times New Roman"/>
+          <w:b/>
+          <w:bCs/>
+          <w:sz w:val="24"/>
+          <w:szCs w:val="24"/>
+        </w:rPr>
+        <w:t>Correlation</w:t>
+      </w:r>
+    </w:p>
+    <w:p>
+      <w:pPr>
+        <w:rPr>
+          <w:rFonts w:ascii="Times New Roman" w:hAnsi="Times New Roman" w:cs="Times New Roman"/>
+          <w:sz w:val="24"/>
+          <w:szCs w:val="24"/>
+        </w:rPr>
+      </w:pPr>
+      <w:r>
+        <w:rPr>
+          <w:rFonts w:ascii="Times New Roman" w:hAnsi="Times New Roman" w:cs="Times New Roman"/>
+          <w:sz w:val="24"/>
+          <w:szCs w:val="24"/>
+        </w:rPr>
+        <w:t>A cross-sectional research design is used in this study</w:t>
+      </w:r>
+      <w:r>
+        <w:rPr>
+          <w:rFonts w:ascii="Times New Roman" w:hAnsi="Times New Roman" w:cs="Times New Roman"/>
+          <w:sz w:val="24"/>
+          <w:szCs w:val="24"/>
+        </w:rPr>
+        <w:t xml:space="preserve"> in order to e</w:t>
+      </w:r>
+      <w:r>
+        <w:rPr>
+          <w:rFonts w:ascii="Times New Roman" w:hAnsi="Times New Roman" w:cs="Times New Roman"/>
+          <w:sz w:val="24"/>
+          <w:szCs w:val="24"/>
+        </w:rPr>
+        <w:t>valuate the impact of the independent features’ correlation with the dependent variable and the impact of feature importance score to determine the variables that have the greatest impact on the conversion of life assurance applications</w:t>
+      </w:r>
+      <w:r>
+        <w:rPr>
+          <w:rFonts w:ascii="Times New Roman" w:hAnsi="Times New Roman" w:cs="Times New Roman"/>
+          <w:sz w:val="24"/>
+          <w:szCs w:val="24"/>
+        </w:rPr>
+        <w:t xml:space="preserve">. </w:t>
+      </w:r>
+      <w:r>
+        <w:rPr>
+          <w:rFonts w:ascii="Times New Roman" w:hAnsi="Times New Roman" w:cs="Times New Roman"/>
+          <w:sz w:val="24"/>
+          <w:szCs w:val="24"/>
+        </w:rPr>
+        <w:t>D</w:t>
+      </w:r>
+      <w:r>
+        <w:rPr>
+          <w:rFonts w:ascii="Times New Roman" w:hAnsi="Times New Roman" w:cs="Times New Roman"/>
+          <w:sz w:val="24"/>
+          <w:szCs w:val="24"/>
+        </w:rPr>
+        <w:t>ata</w:t>
+      </w:r>
+      <w:r>
+        <w:rPr>
+          <w:rFonts w:ascii="Times New Roman" w:hAnsi="Times New Roman" w:cs="Times New Roman"/>
+          <w:sz w:val="24"/>
+          <w:szCs w:val="24"/>
+        </w:rPr>
+        <w:t xml:space="preserve"> </w:t>
+      </w:r>
+      <w:r>
+        <w:rPr>
+          <w:rFonts w:ascii="Times New Roman" w:hAnsi="Times New Roman" w:cs="Times New Roman"/>
+          <w:sz w:val="24"/>
+          <w:szCs w:val="24"/>
+        </w:rPr>
+        <w:t>is</w:t>
+      </w:r>
+      <w:r>
+        <w:rPr>
+          <w:rFonts w:ascii="Times New Roman" w:hAnsi="Times New Roman" w:cs="Times New Roman"/>
+          <w:sz w:val="24"/>
+          <w:szCs w:val="24"/>
+        </w:rPr>
+        <w:t xml:space="preserve"> gathered</w:t>
+      </w:r>
+      <w:r>
+        <w:rPr>
+          <w:rFonts w:ascii="Times New Roman" w:hAnsi="Times New Roman" w:cs="Times New Roman"/>
+          <w:sz w:val="24"/>
+          <w:szCs w:val="24"/>
+        </w:rPr>
+        <w:t xml:space="preserve"> on a variety of categor</w:t>
+      </w:r>
+      <w:r>
+        <w:rPr>
+          <w:rFonts w:ascii="Times New Roman" w:hAnsi="Times New Roman" w:cs="Times New Roman"/>
+          <w:sz w:val="24"/>
+          <w:szCs w:val="24"/>
+        </w:rPr>
+        <w:t>ical</w:t>
+      </w:r>
+      <w:r>
+        <w:rPr>
+          <w:rFonts w:ascii="Times New Roman" w:hAnsi="Times New Roman" w:cs="Times New Roman"/>
+          <w:sz w:val="24"/>
+          <w:szCs w:val="24"/>
+        </w:rPr>
+        <w:t xml:space="preserve"> factors and the relationships between these variables and the outcome variable </w:t>
       </w:r>
       <w:proofErr w:type="spellStart"/>
       <w:r>
@@ -6309,7 +7478,7 @@
           <w:sz w:val="24"/>
           <w:szCs w:val="24"/>
         </w:rPr>
-        <w:t>numeric_data.describe</w:t>
+        <w:t>PolicyIssued</w:t>
       </w:r>
       <w:proofErr w:type="spellEnd"/>
       <w:r>
@@ -6318,39 +7487,73 @@
           <w:sz w:val="24"/>
           <w:szCs w:val="24"/>
         </w:rPr>
-        <w:t>() method to acquire a basic overview of the dataset. This produces important statistical measures including mean, median, standard deviation, and quartiles, which provide insight into the central tendency and dispersion of numerical variables. In addition, preliminary observations on the data</w:t>
-      </w:r>
-      <w:r>
-        <w:rPr>
-          <w:rFonts w:ascii="Times New Roman" w:hAnsi="Times New Roman" w:cs="Times New Roman"/>
-          <w:sz w:val="24"/>
-          <w:szCs w:val="24"/>
-        </w:rPr>
-        <w:t>’</w:t>
-      </w:r>
-      <w:r>
-        <w:rPr>
-          <w:rFonts w:ascii="Times New Roman" w:hAnsi="Times New Roman" w:cs="Times New Roman"/>
-          <w:sz w:val="24"/>
-          <w:szCs w:val="24"/>
-        </w:rPr>
-        <w:t xml:space="preserve">s features are made. The preponderance of </w:t>
-      </w:r>
-      <w:r>
-        <w:rPr>
-          <w:rFonts w:ascii="Times New Roman" w:hAnsi="Times New Roman" w:cs="Times New Roman"/>
-          <w:sz w:val="24"/>
-          <w:szCs w:val="24"/>
-        </w:rPr>
-        <w:t>zero</w:t>
-      </w:r>
-      <w:r>
-        <w:rPr>
-          <w:rFonts w:ascii="Times New Roman" w:hAnsi="Times New Roman" w:cs="Times New Roman"/>
-          <w:sz w:val="24"/>
-          <w:szCs w:val="24"/>
-        </w:rPr>
-        <w:t xml:space="preserve"> values in the </w:t>
+        <w:t xml:space="preserve"> </w:t>
+      </w:r>
+      <w:r>
+        <w:rPr>
+          <w:rFonts w:ascii="Times New Roman" w:hAnsi="Times New Roman" w:cs="Times New Roman"/>
+          <w:sz w:val="24"/>
+          <w:szCs w:val="24"/>
+        </w:rPr>
+        <w:t>is</w:t>
+      </w:r>
+      <w:r>
+        <w:rPr>
+          <w:rFonts w:ascii="Times New Roman" w:hAnsi="Times New Roman" w:cs="Times New Roman"/>
+          <w:sz w:val="24"/>
+          <w:szCs w:val="24"/>
+        </w:rPr>
+        <w:t xml:space="preserve"> explored.</w:t>
+      </w:r>
+      <w:r>
+        <w:rPr>
+          <w:rFonts w:ascii="Times New Roman" w:hAnsi="Times New Roman" w:cs="Times New Roman"/>
+          <w:sz w:val="24"/>
+          <w:szCs w:val="24"/>
+        </w:rPr>
+        <w:t xml:space="preserve"> </w:t>
+      </w:r>
+    </w:p>
+    <w:p>
+      <w:pPr>
+        <w:rPr>
+          <w:rFonts w:ascii="Times New Roman" w:hAnsi="Times New Roman" w:cs="Times New Roman"/>
+          <w:sz w:val="24"/>
+          <w:szCs w:val="24"/>
+        </w:rPr>
+      </w:pPr>
+    </w:p>
+    <w:p>
+      <w:pPr>
+        <w:rPr>
+          <w:rFonts w:ascii="Times New Roman" w:hAnsi="Times New Roman" w:cs="Times New Roman"/>
+          <w:sz w:val="24"/>
+          <w:szCs w:val="24"/>
+        </w:rPr>
+      </w:pPr>
+      <w:r>
+        <w:rPr>
+          <w:rFonts w:ascii="Times New Roman" w:hAnsi="Times New Roman" w:cs="Times New Roman"/>
+          <w:sz w:val="24"/>
+          <w:szCs w:val="24"/>
+        </w:rPr>
+        <w:t>The methodology of the study is to look at the associations between categor</w:t>
+      </w:r>
+      <w:r>
+        <w:rPr>
+          <w:rFonts w:ascii="Times New Roman" w:hAnsi="Times New Roman" w:cs="Times New Roman"/>
+          <w:sz w:val="24"/>
+          <w:szCs w:val="24"/>
+        </w:rPr>
+        <w:t>ical</w:t>
+      </w:r>
+      <w:r>
+        <w:rPr>
+          <w:rFonts w:ascii="Times New Roman" w:hAnsi="Times New Roman" w:cs="Times New Roman"/>
+          <w:sz w:val="24"/>
+          <w:szCs w:val="24"/>
+        </w:rPr>
+        <w:t xml:space="preserve"> factors and the binary outcome variable </w:t>
       </w:r>
       <w:proofErr w:type="spellStart"/>
       <w:r>
@@ -6359,7 +7562,7 @@
           <w:sz w:val="24"/>
           <w:szCs w:val="24"/>
         </w:rPr>
-        <w:t>CommissionSacrificePercentage</w:t>
+        <w:t>PolicyIssued</w:t>
       </w:r>
       <w:proofErr w:type="spellEnd"/>
       <w:r>
@@ -6368,33 +7571,124 @@
           <w:sz w:val="24"/>
           <w:szCs w:val="24"/>
         </w:rPr>
-        <w:t xml:space="preserve"> field, for example, indicates that the majority of records do not include commission sacrifice.</w:t>
-      </w:r>
-    </w:p>
-    <w:p>
-      <w:pPr>
-        <w:rPr>
-          <w:rFonts w:ascii="Times New Roman" w:hAnsi="Times New Roman" w:cs="Times New Roman"/>
-          <w:sz w:val="24"/>
-          <w:szCs w:val="24"/>
-        </w:rPr>
-      </w:pPr>
-    </w:p>
-    <w:p>
-      <w:pPr>
-        <w:rPr>
-          <w:rFonts w:ascii="Times New Roman" w:hAnsi="Times New Roman" w:cs="Times New Roman"/>
-          <w:sz w:val="24"/>
-          <w:szCs w:val="24"/>
-        </w:rPr>
-      </w:pPr>
-      <w:r>
-        <w:rPr>
-          <w:rFonts w:ascii="Times New Roman" w:hAnsi="Times New Roman" w:cs="Times New Roman"/>
-          <w:sz w:val="24"/>
-          <w:szCs w:val="24"/>
-        </w:rPr>
-        <w:t xml:space="preserve">Understanding data patterns requires visualizing the distribution and change of important variables. To show the distribution of </w:t>
+        <w:t xml:space="preserve">, which signifies whether or not a policy was issued. The purpose </w:t>
+      </w:r>
+      <w:r>
+        <w:rPr>
+          <w:rFonts w:ascii="Times New Roman" w:hAnsi="Times New Roman" w:cs="Times New Roman"/>
+          <w:sz w:val="24"/>
+          <w:szCs w:val="24"/>
+        </w:rPr>
+        <w:t>of this is</w:t>
+      </w:r>
+      <w:r>
+        <w:rPr>
+          <w:rFonts w:ascii="Times New Roman" w:hAnsi="Times New Roman" w:cs="Times New Roman"/>
+          <w:sz w:val="24"/>
+          <w:szCs w:val="24"/>
+        </w:rPr>
+        <w:t xml:space="preserve"> to </w:t>
+      </w:r>
+      <w:r>
+        <w:rPr>
+          <w:rFonts w:ascii="Times New Roman" w:hAnsi="Times New Roman" w:cs="Times New Roman"/>
+          <w:sz w:val="24"/>
+          <w:szCs w:val="24"/>
+        </w:rPr>
+        <w:t>understand</w:t>
+      </w:r>
+      <w:r>
+        <w:rPr>
+          <w:rFonts w:ascii="Times New Roman" w:hAnsi="Times New Roman" w:cs="Times New Roman"/>
+          <w:sz w:val="24"/>
+          <w:szCs w:val="24"/>
+        </w:rPr>
+        <w:t xml:space="preserve"> how various categorical factors </w:t>
+      </w:r>
+      <w:r>
+        <w:rPr>
+          <w:rFonts w:ascii="Times New Roman" w:hAnsi="Times New Roman" w:cs="Times New Roman"/>
+          <w:sz w:val="24"/>
+          <w:szCs w:val="24"/>
+        </w:rPr>
+        <w:t>are correlated</w:t>
+      </w:r>
+      <w:r>
+        <w:rPr>
+          <w:rFonts w:ascii="Times New Roman" w:hAnsi="Times New Roman" w:cs="Times New Roman"/>
+          <w:sz w:val="24"/>
+          <w:szCs w:val="24"/>
+        </w:rPr>
+        <w:t xml:space="preserve"> to the likelihood of policy issuance.</w:t>
+      </w:r>
+      <w:r>
+        <w:t xml:space="preserve"> </w:t>
+      </w:r>
+    </w:p>
+    <w:p>
+      <w:pPr>
+        <w:rPr>
+          <w:rFonts w:ascii="Times New Roman" w:hAnsi="Times New Roman" w:cs="Times New Roman"/>
+          <w:sz w:val="24"/>
+          <w:szCs w:val="24"/>
+        </w:rPr>
+      </w:pPr>
+    </w:p>
+    <w:p>
+      <w:pPr>
+        <w:rPr>
+          <w:rFonts w:ascii="Times New Roman" w:hAnsi="Times New Roman" w:cs="Times New Roman"/>
+          <w:sz w:val="24"/>
+          <w:szCs w:val="24"/>
+        </w:rPr>
+      </w:pPr>
+      <w:r>
+        <w:rPr>
+          <w:rFonts w:ascii="Times New Roman" w:hAnsi="Times New Roman" w:cs="Times New Roman"/>
+          <w:sz w:val="24"/>
+          <w:szCs w:val="24"/>
+        </w:rPr>
+        <w:t>Chi-square tests are used to determine the relationship between categor</w:t>
+      </w:r>
+      <w:r>
+        <w:rPr>
+          <w:rFonts w:ascii="Times New Roman" w:hAnsi="Times New Roman" w:cs="Times New Roman"/>
+          <w:sz w:val="24"/>
+          <w:szCs w:val="24"/>
+        </w:rPr>
+        <w:t>ical</w:t>
+      </w:r>
+      <w:r>
+        <w:rPr>
+          <w:rFonts w:ascii="Times New Roman" w:hAnsi="Times New Roman" w:cs="Times New Roman"/>
+          <w:sz w:val="24"/>
+          <w:szCs w:val="24"/>
+        </w:rPr>
+        <w:t xml:space="preserve"> variables. The observed frequencies of data in a contingency table are compared to the predicted frequencies if the variables were independent.</w:t>
+      </w:r>
+      <w:r>
+        <w:rPr>
+          <w:rFonts w:ascii="Times New Roman" w:hAnsi="Times New Roman" w:cs="Times New Roman"/>
+          <w:sz w:val="24"/>
+          <w:szCs w:val="24"/>
+        </w:rPr>
+        <w:t xml:space="preserve"> The </w:t>
+      </w:r>
+      <w:r>
+        <w:rPr>
+          <w:rFonts w:ascii="Times New Roman" w:hAnsi="Times New Roman" w:cs="Times New Roman"/>
+          <w:sz w:val="24"/>
+          <w:szCs w:val="24"/>
+        </w:rPr>
+        <w:t>C</w:t>
+      </w:r>
+      <w:r>
+        <w:rPr>
+          <w:rFonts w:ascii="Times New Roman" w:hAnsi="Times New Roman" w:cs="Times New Roman"/>
+          <w:sz w:val="24"/>
+          <w:szCs w:val="24"/>
+        </w:rPr>
+        <w:t xml:space="preserve">hi-square tests are performed using the </w:t>
       </w:r>
       <w:proofErr w:type="spellStart"/>
       <w:r>
@@ -6403,7 +7697,7 @@
           <w:sz w:val="24"/>
           <w:szCs w:val="24"/>
         </w:rPr>
-        <w:t>CommissionSacrificePercentage</w:t>
+        <w:t>PolicyIssued</w:t>
       </w:r>
       <w:proofErr w:type="spellEnd"/>
       <w:r>
@@ -6412,7 +7706,31 @@
           <w:sz w:val="24"/>
           <w:szCs w:val="24"/>
         </w:rPr>
-        <w:t xml:space="preserve"> and </w:t>
+        <w:t xml:space="preserve"> </w:t>
+      </w:r>
+      <w:r>
+        <w:rPr>
+          <w:rFonts w:ascii="Times New Roman" w:hAnsi="Times New Roman" w:cs="Times New Roman"/>
+          <w:sz w:val="24"/>
+          <w:szCs w:val="24"/>
+        </w:rPr>
+        <w:t>variable for each categorical variable being analy</w:t>
+      </w:r>
+      <w:r>
+        <w:rPr>
+          <w:rFonts w:ascii="Times New Roman" w:hAnsi="Times New Roman" w:cs="Times New Roman"/>
+          <w:sz w:val="24"/>
+          <w:szCs w:val="24"/>
+        </w:rPr>
+        <w:t>s</w:t>
+      </w:r>
+      <w:r>
+        <w:rPr>
+          <w:rFonts w:ascii="Times New Roman" w:hAnsi="Times New Roman" w:cs="Times New Roman"/>
+          <w:sz w:val="24"/>
+          <w:szCs w:val="24"/>
+        </w:rPr>
+        <w:t xml:space="preserve">ed (e.g., Product, </w:t>
       </w:r>
       <w:proofErr w:type="spellStart"/>
       <w:r>
@@ -6421,7 +7739,7 @@
           <w:sz w:val="24"/>
           <w:szCs w:val="24"/>
         </w:rPr>
-        <w:t>BonusCommissionPercentage</w:t>
+        <w:t>ProductGroup</w:t>
       </w:r>
       <w:proofErr w:type="spellEnd"/>
       <w:r>
@@ -6430,49 +7748,113 @@
           <w:sz w:val="24"/>
           <w:szCs w:val="24"/>
         </w:rPr>
-        <w:t xml:space="preserve"> side by side, box plots and violin plots are constructed. The box plot shows the quartiles and outliers, but the violin plot shows the distribution's form in greater detail. These plots graphically represent the variability and range of the variables, assisting in the detection and comprehension of potential outliers.</w:t>
-      </w:r>
-    </w:p>
-    <w:p>
-      <w:pPr>
-        <w:rPr>
-          <w:rFonts w:ascii="Times New Roman" w:hAnsi="Times New Roman" w:cs="Times New Roman"/>
-          <w:sz w:val="24"/>
-          <w:szCs w:val="24"/>
-        </w:rPr>
-      </w:pPr>
-    </w:p>
-    <w:p>
-      <w:pPr>
-        <w:rPr>
-          <w:rFonts w:ascii="Times New Roman" w:hAnsi="Times New Roman" w:cs="Times New Roman"/>
-          <w:sz w:val="24"/>
-          <w:szCs w:val="24"/>
-        </w:rPr>
-      </w:pPr>
-      <w:r>
-        <w:rPr>
-          <w:rFonts w:ascii="Times New Roman" w:hAnsi="Times New Roman" w:cs="Times New Roman"/>
-          <w:sz w:val="24"/>
-          <w:szCs w:val="24"/>
-        </w:rPr>
-        <w:t>Density plots and histograms can reveal information about the distribution of numerical data. Density plots provide the data</w:t>
-      </w:r>
-      <w:r>
-        <w:rPr>
-          <w:rFonts w:ascii="Times New Roman" w:hAnsi="Times New Roman" w:cs="Times New Roman"/>
-          <w:sz w:val="24"/>
-          <w:szCs w:val="24"/>
-        </w:rPr>
-        <w:t>’</w:t>
-      </w:r>
-      <w:r>
-        <w:rPr>
-          <w:rFonts w:ascii="Times New Roman" w:hAnsi="Times New Roman" w:cs="Times New Roman"/>
-          <w:sz w:val="24"/>
-          <w:szCs w:val="24"/>
-        </w:rPr>
-        <w:t xml:space="preserve">s estimated probability density function, whereas histograms </w:t>
+        <w:t>, etc.) to evaluate if there is a significant correlation.</w:t>
+      </w:r>
+      <w:r>
+        <w:rPr>
+          <w:rFonts w:ascii="Times New Roman" w:hAnsi="Times New Roman" w:cs="Times New Roman"/>
+          <w:sz w:val="24"/>
+          <w:szCs w:val="24"/>
+        </w:rPr>
+        <w:t xml:space="preserve"> </w:t>
+      </w:r>
+      <w:r>
+        <w:rPr>
+          <w:rFonts w:ascii="Times New Roman" w:hAnsi="Times New Roman" w:cs="Times New Roman"/>
+          <w:sz w:val="24"/>
+          <w:szCs w:val="24"/>
+        </w:rPr>
+        <w:t xml:space="preserve">For each test, chi-square statistics and p-values are provided. The Chi-square statistic quantifies the strength of the relationship, whilst the p-value </w:t>
+      </w:r>
+      <w:r>
+        <w:rPr>
+          <w:rFonts w:ascii="Times New Roman" w:hAnsi="Times New Roman" w:cs="Times New Roman"/>
+          <w:sz w:val="24"/>
+          <w:szCs w:val="24"/>
+        </w:rPr>
+        <w:t>indicates</w:t>
+      </w:r>
+      <w:r>
+        <w:rPr>
+          <w:rFonts w:ascii="Times New Roman" w:hAnsi="Times New Roman" w:cs="Times New Roman"/>
+          <w:sz w:val="24"/>
+          <w:szCs w:val="24"/>
+        </w:rPr>
+        <w:t xml:space="preserve"> its statistical significance.</w:t>
+      </w:r>
+    </w:p>
+    <w:p>
+      <w:pPr>
+        <w:rPr>
+          <w:rFonts w:ascii="Times New Roman" w:hAnsi="Times New Roman" w:cs="Times New Roman"/>
+          <w:sz w:val="24"/>
+          <w:szCs w:val="24"/>
+        </w:rPr>
+      </w:pPr>
+    </w:p>
+    <w:p>
+      <w:pPr>
+        <w:rPr>
+          <w:rFonts w:ascii="Times New Roman" w:hAnsi="Times New Roman" w:cs="Times New Roman"/>
+          <w:sz w:val="24"/>
+          <w:szCs w:val="24"/>
+        </w:rPr>
+      </w:pPr>
+      <w:r>
+        <w:rPr>
+          <w:rFonts w:ascii="Times New Roman" w:hAnsi="Times New Roman" w:cs="Times New Roman"/>
+          <w:sz w:val="24"/>
+          <w:szCs w:val="24"/>
+        </w:rPr>
+        <w:t>The analysis of the study focuses on understanding Chi-square statistics and p-values.</w:t>
+      </w:r>
+      <w:r>
+        <w:rPr>
+          <w:rFonts w:ascii="Times New Roman" w:hAnsi="Times New Roman" w:cs="Times New Roman"/>
+          <w:sz w:val="24"/>
+          <w:szCs w:val="24"/>
+        </w:rPr>
+        <w:t xml:space="preserve"> </w:t>
+      </w:r>
+      <w:r>
+        <w:rPr>
+          <w:rFonts w:ascii="Times New Roman" w:hAnsi="Times New Roman" w:cs="Times New Roman"/>
+          <w:sz w:val="24"/>
+          <w:szCs w:val="24"/>
+        </w:rPr>
+        <w:t xml:space="preserve">The Chi-square statistic values reveal the degree of </w:t>
+      </w:r>
+      <w:r>
+        <w:rPr>
+          <w:rFonts w:ascii="Times New Roman" w:hAnsi="Times New Roman" w:cs="Times New Roman"/>
+          <w:sz w:val="24"/>
+          <w:szCs w:val="24"/>
+        </w:rPr>
+        <w:t>association and correlation</w:t>
+      </w:r>
+      <w:r>
+        <w:rPr>
+          <w:rFonts w:ascii="Times New Roman" w:hAnsi="Times New Roman" w:cs="Times New Roman"/>
+          <w:sz w:val="24"/>
+          <w:szCs w:val="24"/>
+        </w:rPr>
+        <w:t xml:space="preserve"> between categorical factors and policy issu</w:t>
+      </w:r>
+      <w:r>
+        <w:rPr>
+          <w:rFonts w:ascii="Times New Roman" w:hAnsi="Times New Roman" w:cs="Times New Roman"/>
+          <w:sz w:val="24"/>
+          <w:szCs w:val="24"/>
+        </w:rPr>
+        <w:t>ance</w:t>
+      </w:r>
+      <w:r>
+        <w:rPr>
+          <w:rFonts w:ascii="Times New Roman" w:hAnsi="Times New Roman" w:cs="Times New Roman"/>
+          <w:sz w:val="24"/>
+          <w:szCs w:val="24"/>
+        </w:rPr>
+        <w:t xml:space="preserve">. Higher Chi-square values indicate stronger </w:t>
       </w:r>
       <w:r>
         <w:rPr>
@@ -6481,7 +7863,384 @@
           <w:szCs w:val="24"/>
         </w:rPr>
         <w:lastRenderedPageBreak/>
-        <w:t>show data frequency in bins. For each numeric variable, a density map is created to visually analy</w:t>
+        <w:t>relationships.</w:t>
+      </w:r>
+      <w:r>
+        <w:rPr>
+          <w:rFonts w:ascii="Times New Roman" w:hAnsi="Times New Roman" w:cs="Times New Roman"/>
+          <w:sz w:val="24"/>
+          <w:szCs w:val="24"/>
+        </w:rPr>
+        <w:t xml:space="preserve"> </w:t>
+      </w:r>
+      <w:r>
+        <w:rPr>
+          <w:rFonts w:ascii="Times New Roman" w:hAnsi="Times New Roman" w:cs="Times New Roman"/>
+          <w:sz w:val="24"/>
+          <w:szCs w:val="24"/>
+        </w:rPr>
+        <w:t>The p-values represent the possibility that the observed link may have happened by chance. Low p-values</w:t>
+      </w:r>
+      <w:r>
+        <w:rPr>
+          <w:rFonts w:ascii="Times New Roman" w:hAnsi="Times New Roman" w:cs="Times New Roman"/>
+          <w:sz w:val="24"/>
+          <w:szCs w:val="24"/>
+        </w:rPr>
+        <w:t>,</w:t>
+      </w:r>
+      <w:r>
+        <w:rPr>
+          <w:rFonts w:ascii="Times New Roman" w:hAnsi="Times New Roman" w:cs="Times New Roman"/>
+          <w:sz w:val="24"/>
+          <w:szCs w:val="24"/>
+        </w:rPr>
+        <w:t xml:space="preserve"> close to zero</w:t>
+      </w:r>
+      <w:r>
+        <w:rPr>
+          <w:rFonts w:ascii="Times New Roman" w:hAnsi="Times New Roman" w:cs="Times New Roman"/>
+          <w:sz w:val="24"/>
+          <w:szCs w:val="24"/>
+        </w:rPr>
+        <w:t>,</w:t>
+      </w:r>
+      <w:r>
+        <w:rPr>
+          <w:rFonts w:ascii="Times New Roman" w:hAnsi="Times New Roman" w:cs="Times New Roman"/>
+          <w:sz w:val="24"/>
+          <w:szCs w:val="24"/>
+        </w:rPr>
+        <w:t xml:space="preserve"> indicate </w:t>
+      </w:r>
+      <w:r>
+        <w:rPr>
+          <w:rFonts w:ascii="Times New Roman" w:hAnsi="Times New Roman" w:cs="Times New Roman"/>
+          <w:sz w:val="24"/>
+          <w:szCs w:val="24"/>
+        </w:rPr>
+        <w:t>a significant</w:t>
+      </w:r>
+      <w:r>
+        <w:rPr>
+          <w:rFonts w:ascii="Times New Roman" w:hAnsi="Times New Roman" w:cs="Times New Roman"/>
+          <w:sz w:val="24"/>
+          <w:szCs w:val="24"/>
+        </w:rPr>
+        <w:t xml:space="preserve"> correlation.</w:t>
+      </w:r>
+    </w:p>
+    <w:p>
+      <w:pPr>
+        <w:rPr>
+          <w:rFonts w:ascii="Times New Roman" w:hAnsi="Times New Roman" w:cs="Times New Roman"/>
+          <w:sz w:val="24"/>
+          <w:szCs w:val="24"/>
+        </w:rPr>
+      </w:pPr>
+    </w:p>
+    <w:p>
+      <w:pPr>
+        <w:rPr>
+          <w:rFonts w:ascii="Times New Roman" w:hAnsi="Times New Roman" w:cs="Times New Roman"/>
+          <w:b/>
+          <w:bCs/>
+          <w:sz w:val="24"/>
+          <w:szCs w:val="24"/>
+        </w:rPr>
+      </w:pPr>
+      <w:r>
+        <w:rPr>
+          <w:rFonts w:ascii="Times New Roman" w:hAnsi="Times New Roman" w:cs="Times New Roman"/>
+          <w:b/>
+          <w:bCs/>
+          <w:sz w:val="24"/>
+          <w:szCs w:val="24"/>
+        </w:rPr>
+        <w:t>Feature Importance</w:t>
+      </w:r>
+    </w:p>
+    <w:p>
+      <w:pPr>
+        <w:rPr>
+          <w:rFonts w:ascii="Times New Roman" w:hAnsi="Times New Roman" w:cs="Times New Roman"/>
+          <w:sz w:val="24"/>
+          <w:szCs w:val="24"/>
+        </w:rPr>
+      </w:pPr>
+      <w:r>
+        <w:rPr>
+          <w:rFonts w:ascii="Times New Roman" w:hAnsi="Times New Roman" w:cs="Times New Roman"/>
+          <w:sz w:val="24"/>
+          <w:szCs w:val="24"/>
+        </w:rPr>
+        <w:t>This section describes the methods used to identify and evaluate feature relevance in the context of policy issuance prediction. Using machine learning techniques and statistical testing, the investigation tries to improve knowledge of the influence of various factors on policy issuance prediction.</w:t>
+      </w:r>
+    </w:p>
+    <w:p>
+      <w:pPr>
+        <w:rPr>
+          <w:rFonts w:ascii="Times New Roman" w:hAnsi="Times New Roman" w:cs="Times New Roman"/>
+          <w:sz w:val="24"/>
+          <w:szCs w:val="24"/>
+        </w:rPr>
+      </w:pPr>
+    </w:p>
+    <w:p>
+      <w:pPr>
+        <w:rPr>
+          <w:rFonts w:ascii="Times New Roman" w:hAnsi="Times New Roman" w:cs="Times New Roman"/>
+          <w:sz w:val="24"/>
+          <w:szCs w:val="24"/>
+        </w:rPr>
+      </w:pPr>
+      <w:r>
+        <w:rPr>
+          <w:rFonts w:ascii="Times New Roman" w:hAnsi="Times New Roman" w:cs="Times New Roman"/>
+          <w:sz w:val="24"/>
+          <w:szCs w:val="24"/>
+        </w:rPr>
+        <w:t>To measure initial feature relevance, a Random Forest classifier with 100 estimators is trained on the training data. The Gini impurity measure is used to calculate feature significance, which is then sorted in descending order. The top-N characteristics are chosen for further investigation based on their significance rankings.</w:t>
+      </w:r>
+    </w:p>
+    <w:p>
+      <w:pPr>
+        <w:rPr>
+          <w:rFonts w:ascii="Times New Roman" w:hAnsi="Times New Roman" w:cs="Times New Roman"/>
+          <w:sz w:val="24"/>
+          <w:szCs w:val="24"/>
+        </w:rPr>
+      </w:pPr>
+    </w:p>
+    <w:p>
+      <w:pPr>
+        <w:rPr>
+          <w:rFonts w:ascii="Times New Roman" w:hAnsi="Times New Roman" w:cs="Times New Roman"/>
+          <w:sz w:val="24"/>
+          <w:szCs w:val="24"/>
+        </w:rPr>
+      </w:pPr>
+      <w:r>
+        <w:rPr>
+          <w:rFonts w:ascii="Times New Roman" w:hAnsi="Times New Roman" w:cs="Times New Roman"/>
+          <w:sz w:val="24"/>
+          <w:szCs w:val="24"/>
+        </w:rPr>
+        <w:t>A number of experiments are carried out to better understand the impact of different feature combinations on model performance. The Random Forest classifier is trained and evaluated in these trials with varied numbers of chosen features (ranging from 1 to N). To evaluate model performance, classification accuracy is evaluated for each experiment, and a thorough classification report is created.</w:t>
+      </w:r>
+    </w:p>
+    <w:p>
+      <w:pPr>
+        <w:rPr>
+          <w:rFonts w:ascii="Times New Roman" w:hAnsi="Times New Roman" w:cs="Times New Roman"/>
+          <w:sz w:val="24"/>
+          <w:szCs w:val="24"/>
+        </w:rPr>
+      </w:pPr>
+    </w:p>
+    <w:p>
+      <w:pPr>
+        <w:rPr>
+          <w:rFonts w:ascii="Times New Roman" w:hAnsi="Times New Roman" w:cs="Times New Roman"/>
+          <w:sz w:val="24"/>
+          <w:szCs w:val="24"/>
+        </w:rPr>
+      </w:pPr>
+      <w:r>
+        <w:rPr>
+          <w:rFonts w:ascii="Times New Roman" w:hAnsi="Times New Roman" w:cs="Times New Roman"/>
+          <w:sz w:val="24"/>
+          <w:szCs w:val="24"/>
+        </w:rPr>
+        <w:t xml:space="preserve">Experiments are carried out to evaluate the influence of hyperparameters on feature significance evaluation by altering the test size and the number of estimators in the Random Forest classifier. There are test sizes of 20%, 25%, 30%, and 33%, as well as </w:t>
+      </w:r>
+      <w:proofErr w:type="spellStart"/>
+      <w:r>
+        <w:rPr>
+          <w:rFonts w:ascii="Times New Roman" w:hAnsi="Times New Roman" w:cs="Times New Roman"/>
+          <w:sz w:val="24"/>
+          <w:szCs w:val="24"/>
+        </w:rPr>
+        <w:t>n_estimators</w:t>
+      </w:r>
+      <w:proofErr w:type="spellEnd"/>
+      <w:r>
+        <w:rPr>
+          <w:rFonts w:ascii="Times New Roman" w:hAnsi="Times New Roman" w:cs="Times New Roman"/>
+          <w:sz w:val="24"/>
+          <w:szCs w:val="24"/>
+        </w:rPr>
+        <w:t xml:space="preserve"> values of 50, 100, 150, and 200. For each </w:t>
+      </w:r>
+      <w:r>
+        <w:rPr>
+          <w:rFonts w:ascii="Times New Roman" w:hAnsi="Times New Roman" w:cs="Times New Roman"/>
+          <w:sz w:val="24"/>
+          <w:szCs w:val="24"/>
+        </w:rPr>
+        <w:t>configuration</w:t>
+      </w:r>
+      <w:r>
+        <w:rPr>
+          <w:rFonts w:ascii="Times New Roman" w:hAnsi="Times New Roman" w:cs="Times New Roman"/>
+          <w:sz w:val="24"/>
+          <w:szCs w:val="24"/>
+        </w:rPr>
+        <w:t>, feature importance and classification accuracy are recorded.</w:t>
+      </w:r>
+    </w:p>
+    <w:p>
+      <w:pPr>
+        <w:rPr>
+          <w:rFonts w:ascii="Times New Roman" w:hAnsi="Times New Roman" w:cs="Times New Roman"/>
+          <w:sz w:val="24"/>
+          <w:szCs w:val="24"/>
+        </w:rPr>
+      </w:pPr>
+    </w:p>
+    <w:p>
+      <w:pPr>
+        <w:rPr>
+          <w:rFonts w:ascii="Times New Roman" w:hAnsi="Times New Roman" w:cs="Times New Roman"/>
+          <w:sz w:val="24"/>
+          <w:szCs w:val="24"/>
+        </w:rPr>
+      </w:pPr>
+      <w:r>
+        <w:rPr>
+          <w:rFonts w:ascii="Times New Roman" w:hAnsi="Times New Roman" w:cs="Times New Roman"/>
+          <w:sz w:val="24"/>
+          <w:szCs w:val="24"/>
+        </w:rPr>
+        <w:t>A chi-square test is used to assess the independence of feature pairs for categorical characteristics. This test examines if the presence of one categor</w:t>
+      </w:r>
+      <w:r>
+        <w:rPr>
+          <w:rFonts w:ascii="Times New Roman" w:hAnsi="Times New Roman" w:cs="Times New Roman"/>
+          <w:sz w:val="24"/>
+          <w:szCs w:val="24"/>
+        </w:rPr>
+        <w:t>ical</w:t>
+      </w:r>
+      <w:r>
+        <w:rPr>
+          <w:rFonts w:ascii="Times New Roman" w:hAnsi="Times New Roman" w:cs="Times New Roman"/>
+          <w:sz w:val="24"/>
+          <w:szCs w:val="24"/>
+        </w:rPr>
+        <w:t xml:space="preserve"> variable is contingent on the presence of another. Cramer's V statistic is used to determine the degree of </w:t>
+      </w:r>
+      <w:r>
+        <w:rPr>
+          <w:rFonts w:ascii="Times New Roman" w:hAnsi="Times New Roman" w:cs="Times New Roman"/>
+          <w:sz w:val="24"/>
+          <w:szCs w:val="24"/>
+        </w:rPr>
+        <w:t>association</w:t>
+      </w:r>
+      <w:r>
+        <w:rPr>
+          <w:rFonts w:ascii="Times New Roman" w:hAnsi="Times New Roman" w:cs="Times New Roman"/>
+          <w:sz w:val="24"/>
+          <w:szCs w:val="24"/>
+        </w:rPr>
+        <w:t xml:space="preserve"> between categor</w:t>
+      </w:r>
+      <w:r>
+        <w:rPr>
+          <w:rFonts w:ascii="Times New Roman" w:hAnsi="Times New Roman" w:cs="Times New Roman"/>
+          <w:sz w:val="24"/>
+          <w:szCs w:val="24"/>
+        </w:rPr>
+        <w:t>ical</w:t>
+      </w:r>
+      <w:r>
+        <w:rPr>
+          <w:rFonts w:ascii="Times New Roman" w:hAnsi="Times New Roman" w:cs="Times New Roman"/>
+          <w:sz w:val="24"/>
+          <w:szCs w:val="24"/>
+        </w:rPr>
+        <w:t xml:space="preserve"> characteristics and the target variable.</w:t>
+      </w:r>
+    </w:p>
+    <w:p>
+      <w:pPr>
+        <w:rPr>
+          <w:rFonts w:ascii="Times New Roman" w:hAnsi="Times New Roman" w:cs="Times New Roman"/>
+          <w:sz w:val="24"/>
+          <w:szCs w:val="24"/>
+        </w:rPr>
+      </w:pPr>
+    </w:p>
+    <w:p>
+      <w:pPr>
+        <w:rPr>
+          <w:rFonts w:ascii="Times New Roman" w:hAnsi="Times New Roman" w:cs="Times New Roman"/>
+          <w:sz w:val="24"/>
+          <w:szCs w:val="24"/>
+        </w:rPr>
+      </w:pPr>
+      <w:r>
+        <w:rPr>
+          <w:rFonts w:ascii="Times New Roman" w:hAnsi="Times New Roman" w:cs="Times New Roman"/>
+          <w:sz w:val="24"/>
+          <w:szCs w:val="24"/>
+        </w:rPr>
+        <w:t xml:space="preserve">To resolve class imbalance, two resampling strategies, </w:t>
+      </w:r>
+      <w:proofErr w:type="spellStart"/>
+      <w:r>
+        <w:rPr>
+          <w:rFonts w:ascii="Times New Roman" w:hAnsi="Times New Roman" w:cs="Times New Roman"/>
+          <w:sz w:val="24"/>
+          <w:szCs w:val="24"/>
+        </w:rPr>
+        <w:t>BorderlineSMOTE</w:t>
+      </w:r>
+      <w:proofErr w:type="spellEnd"/>
+      <w:r>
+        <w:rPr>
+          <w:rFonts w:ascii="Times New Roman" w:hAnsi="Times New Roman" w:cs="Times New Roman"/>
+          <w:sz w:val="24"/>
+          <w:szCs w:val="24"/>
+        </w:rPr>
+        <w:t xml:space="preserve"> and SMOTE, are used to produce synthetic minority class samples. To </w:t>
+      </w:r>
+      <w:proofErr w:type="spellStart"/>
+      <w:r>
+        <w:rPr>
+          <w:rFonts w:ascii="Times New Roman" w:hAnsi="Times New Roman" w:cs="Times New Roman"/>
+          <w:sz w:val="24"/>
+          <w:szCs w:val="24"/>
+        </w:rPr>
+        <w:t>undersample</w:t>
+      </w:r>
+      <w:proofErr w:type="spellEnd"/>
+      <w:r>
+        <w:rPr>
+          <w:rFonts w:ascii="Times New Roman" w:hAnsi="Times New Roman" w:cs="Times New Roman"/>
+          <w:sz w:val="24"/>
+          <w:szCs w:val="24"/>
+        </w:rPr>
+        <w:t xml:space="preserve"> the majority class, </w:t>
+      </w:r>
+      <w:proofErr w:type="spellStart"/>
+      <w:r>
+        <w:rPr>
+          <w:rFonts w:ascii="Times New Roman" w:hAnsi="Times New Roman" w:cs="Times New Roman"/>
+          <w:sz w:val="24"/>
+          <w:szCs w:val="24"/>
+        </w:rPr>
+        <w:t>RandomUnderSampler</w:t>
+      </w:r>
+      <w:proofErr w:type="spellEnd"/>
+      <w:r>
+        <w:rPr>
+          <w:rFonts w:ascii="Times New Roman" w:hAnsi="Times New Roman" w:cs="Times New Roman"/>
+          <w:sz w:val="24"/>
+          <w:szCs w:val="24"/>
+        </w:rPr>
+        <w:t xml:space="preserve"> is utili</w:t>
       </w:r>
       <w:r>
         <w:rPr>
@@ -6497,75 +8256,7 @@
           <w:sz w:val="24"/>
           <w:szCs w:val="24"/>
         </w:rPr>
-        <w:t>e the underlying distribution and potential multimodality. Histograms augment this evaluation by displaying the frequency of data points inside predetermined bins.</w:t>
-      </w:r>
-    </w:p>
-    <w:p>
-      <w:pPr>
-        <w:rPr>
-          <w:rFonts w:ascii="Times New Roman" w:hAnsi="Times New Roman" w:cs="Times New Roman"/>
-          <w:sz w:val="24"/>
-          <w:szCs w:val="24"/>
-        </w:rPr>
-      </w:pPr>
-    </w:p>
-    <w:p>
-      <w:pPr>
-        <w:rPr>
-          <w:rFonts w:ascii="Times New Roman" w:hAnsi="Times New Roman" w:cs="Times New Roman"/>
-          <w:sz w:val="24"/>
-          <w:szCs w:val="24"/>
-        </w:rPr>
-      </w:pPr>
-      <w:r>
-        <w:rPr>
-          <w:rFonts w:ascii="Times New Roman" w:hAnsi="Times New Roman" w:cs="Times New Roman"/>
-          <w:sz w:val="24"/>
-          <w:szCs w:val="24"/>
-        </w:rPr>
-        <w:t>Quantile-Quantile (Q-Q) plots are used to determine if data follows a given theoretical distribution, most often the normal distribution. Deviations from the predicted distribution are shown by comparing the actual data quantiles to those of a theoretical distribution. The Q-Q plot of each numeric variable is constructed to examine its deviation from normalcy.</w:t>
-      </w:r>
-    </w:p>
-    <w:p>
-      <w:pPr>
-        <w:rPr>
-          <w:rFonts w:ascii="Times New Roman" w:hAnsi="Times New Roman" w:cs="Times New Roman"/>
-          <w:sz w:val="24"/>
-          <w:szCs w:val="24"/>
-        </w:rPr>
-      </w:pPr>
-    </w:p>
-    <w:p>
-      <w:pPr>
-        <w:rPr>
-          <w:rFonts w:ascii="Times New Roman" w:hAnsi="Times New Roman" w:cs="Times New Roman"/>
-          <w:sz w:val="24"/>
-          <w:szCs w:val="24"/>
-        </w:rPr>
-      </w:pPr>
-      <w:r>
-        <w:rPr>
-          <w:rFonts w:ascii="Times New Roman" w:hAnsi="Times New Roman" w:cs="Times New Roman"/>
-          <w:sz w:val="24"/>
-          <w:szCs w:val="24"/>
-        </w:rPr>
-        <w:t>Temporal patterns are critical for understanding data dynamics throughout time. The dataset</w:t>
-      </w:r>
-      <w:r>
-        <w:rPr>
-          <w:rFonts w:ascii="Times New Roman" w:hAnsi="Times New Roman" w:cs="Times New Roman"/>
-          <w:sz w:val="24"/>
-          <w:szCs w:val="24"/>
-        </w:rPr>
-        <w:t>’</w:t>
-      </w:r>
-      <w:r>
-        <w:rPr>
-          <w:rFonts w:ascii="Times New Roman" w:hAnsi="Times New Roman" w:cs="Times New Roman"/>
-          <w:sz w:val="24"/>
-          <w:szCs w:val="24"/>
-        </w:rPr>
-        <w:t xml:space="preserve">s temporal variable </w:t>
+        <w:t xml:space="preserve">ed. The resampled data is used to train Random Forest, Gradient Boosting, and </w:t>
       </w:r>
       <w:proofErr w:type="spellStart"/>
       <w:r>
@@ -6574,7 +8265,7 @@
           <w:sz w:val="24"/>
           <w:szCs w:val="24"/>
         </w:rPr>
-        <w:t>PropDate</w:t>
+        <w:t>LightGBM</w:t>
       </w:r>
       <w:proofErr w:type="spellEnd"/>
       <w:r>
@@ -6583,89 +8274,27 @@
           <w:sz w:val="24"/>
           <w:szCs w:val="24"/>
         </w:rPr>
-        <w:t xml:space="preserve"> is examined in terms of several dimensions such as year, month, and day of the week. Line charts, bar charts, and other suitable approaches are used to depict aggregated data. This investigation reveals probable seasonality, patterns, or variations in data behavio</w:t>
-      </w:r>
-      <w:r>
-        <w:rPr>
-          <w:rFonts w:ascii="Times New Roman" w:hAnsi="Times New Roman" w:cs="Times New Roman"/>
-          <w:sz w:val="24"/>
-          <w:szCs w:val="24"/>
-        </w:rPr>
-        <w:t>u</w:t>
-      </w:r>
-      <w:r>
-        <w:rPr>
-          <w:rFonts w:ascii="Times New Roman" w:hAnsi="Times New Roman" w:cs="Times New Roman"/>
-          <w:sz w:val="24"/>
-          <w:szCs w:val="24"/>
-        </w:rPr>
-        <w:t>r across various time intervals.</w:t>
-      </w:r>
-    </w:p>
-    <w:p>
-      <w:pPr>
-        <w:rPr>
-          <w:rFonts w:ascii="Times New Roman" w:hAnsi="Times New Roman" w:cs="Times New Roman"/>
-          <w:sz w:val="24"/>
-          <w:szCs w:val="24"/>
-        </w:rPr>
-      </w:pPr>
-    </w:p>
-    <w:p>
-      <w:pPr>
-        <w:rPr>
-          <w:rFonts w:ascii="Times New Roman" w:hAnsi="Times New Roman" w:cs="Times New Roman"/>
-          <w:sz w:val="24"/>
-          <w:szCs w:val="24"/>
-        </w:rPr>
-      </w:pPr>
-      <w:r>
-        <w:rPr>
-          <w:rFonts w:ascii="Times New Roman" w:hAnsi="Times New Roman" w:cs="Times New Roman"/>
-          <w:sz w:val="24"/>
-          <w:szCs w:val="24"/>
-        </w:rPr>
-        <w:t xml:space="preserve">Categorical variables provide crucial information into the dataset's properties. The process comprises </w:t>
-      </w:r>
-      <w:r>
-        <w:rPr>
-          <w:rFonts w:ascii="Times New Roman" w:hAnsi="Times New Roman" w:cs="Times New Roman"/>
-          <w:sz w:val="24"/>
-          <w:szCs w:val="24"/>
-        </w:rPr>
-        <w:t xml:space="preserve">of a number of </w:t>
-      </w:r>
-      <w:r>
-        <w:rPr>
-          <w:rFonts w:ascii="Times New Roman" w:hAnsi="Times New Roman" w:cs="Times New Roman"/>
-          <w:sz w:val="24"/>
-          <w:szCs w:val="24"/>
-        </w:rPr>
-        <w:t>steps</w:t>
-      </w:r>
-      <w:r>
-        <w:rPr>
-          <w:rFonts w:ascii="Times New Roman" w:hAnsi="Times New Roman" w:cs="Times New Roman"/>
-          <w:sz w:val="24"/>
-          <w:szCs w:val="24"/>
-        </w:rPr>
-        <w:t xml:space="preserve">. </w:t>
-      </w:r>
-      <w:r>
-        <w:rPr>
-          <w:rFonts w:ascii="Times New Roman" w:hAnsi="Times New Roman" w:cs="Times New Roman"/>
-          <w:sz w:val="24"/>
-          <w:szCs w:val="24"/>
-        </w:rPr>
-        <w:t>The steps include t</w:t>
-      </w:r>
-      <w:r>
-        <w:rPr>
-          <w:rFonts w:ascii="Times New Roman" w:hAnsi="Times New Roman" w:cs="Times New Roman"/>
-          <w:sz w:val="24"/>
-          <w:szCs w:val="24"/>
-        </w:rPr>
-        <w:t xml:space="preserve">aking relevant elements from </w:t>
+        <w:t xml:space="preserve"> classifiers. To identify an appropriate collection of features for each classifier, Recursive Feature Elimination with Cross-Validation (RFECV) is used.</w:t>
+      </w:r>
+    </w:p>
+    <w:p>
+      <w:pPr>
+        <w:rPr>
+          <w:rFonts w:ascii="Times New Roman" w:hAnsi="Times New Roman" w:cs="Times New Roman"/>
+          <w:sz w:val="24"/>
+          <w:szCs w:val="24"/>
+        </w:rPr>
+      </w:pPr>
+    </w:p>
+    <w:p>
+      <w:r>
+        <w:rPr>
+          <w:rFonts w:ascii="Times New Roman" w:hAnsi="Times New Roman" w:cs="Times New Roman"/>
+          <w:sz w:val="24"/>
+          <w:szCs w:val="24"/>
+        </w:rPr>
+        <w:lastRenderedPageBreak/>
+        <w:t xml:space="preserve">The determined feature </w:t>
       </w:r>
       <w:proofErr w:type="spellStart"/>
       <w:r>
@@ -6674,7 +8303,7 @@
           <w:sz w:val="24"/>
           <w:szCs w:val="24"/>
         </w:rPr>
-        <w:t>PropDate</w:t>
+        <w:t>importances</w:t>
       </w:r>
       <w:proofErr w:type="spellEnd"/>
       <w:r>
@@ -6683,6 +8312,640 @@
           <w:sz w:val="24"/>
           <w:szCs w:val="24"/>
         </w:rPr>
+        <w:t xml:space="preserve"> are statistically examined, and key statistics (minimum, maximum, mean, and median) for each feature's importance scores are generated. To </w:t>
+      </w:r>
+      <w:r>
+        <w:rPr>
+          <w:rFonts w:ascii="Times New Roman" w:hAnsi="Times New Roman" w:cs="Times New Roman"/>
+          <w:sz w:val="24"/>
+          <w:szCs w:val="24"/>
+        </w:rPr>
+        <w:t>present</w:t>
+      </w:r>
+      <w:r>
+        <w:rPr>
+          <w:rFonts w:ascii="Times New Roman" w:hAnsi="Times New Roman" w:cs="Times New Roman"/>
+          <w:sz w:val="24"/>
+          <w:szCs w:val="24"/>
+        </w:rPr>
+        <w:t xml:space="preserve"> the data comprehensively, visuali</w:t>
+      </w:r>
+      <w:r>
+        <w:rPr>
+          <w:rFonts w:ascii="Times New Roman" w:hAnsi="Times New Roman" w:cs="Times New Roman"/>
+          <w:sz w:val="24"/>
+          <w:szCs w:val="24"/>
+        </w:rPr>
+        <w:t>s</w:t>
+      </w:r>
+      <w:r>
+        <w:rPr>
+          <w:rFonts w:ascii="Times New Roman" w:hAnsi="Times New Roman" w:cs="Times New Roman"/>
+          <w:sz w:val="24"/>
+          <w:szCs w:val="24"/>
+        </w:rPr>
+        <w:t>ation tools such as heatmaps and tables are used.</w:t>
+      </w:r>
+      <w:r>
+        <w:t xml:space="preserve"> </w:t>
+      </w:r>
+    </w:p>
+    <w:p/>
+    <w:p>
+      <w:pPr>
+        <w:rPr>
+          <w:rFonts w:ascii="Times New Roman" w:hAnsi="Times New Roman" w:cs="Times New Roman"/>
+          <w:sz w:val="24"/>
+          <w:szCs w:val="24"/>
+        </w:rPr>
+      </w:pPr>
+      <w:r>
+        <w:rPr>
+          <w:rFonts w:ascii="Times New Roman" w:hAnsi="Times New Roman" w:cs="Times New Roman"/>
+          <w:sz w:val="24"/>
+          <w:szCs w:val="24"/>
+        </w:rPr>
+        <w:t xml:space="preserve">The methodology described above is a systematic approach to assessing feature </w:t>
+      </w:r>
+      <w:r>
+        <w:rPr>
+          <w:rFonts w:ascii="Times New Roman" w:hAnsi="Times New Roman" w:cs="Times New Roman"/>
+          <w:sz w:val="24"/>
+          <w:szCs w:val="24"/>
+        </w:rPr>
+        <w:t>importance</w:t>
+      </w:r>
+      <w:r>
+        <w:rPr>
+          <w:rFonts w:ascii="Times New Roman" w:hAnsi="Times New Roman" w:cs="Times New Roman"/>
+          <w:sz w:val="24"/>
+          <w:szCs w:val="24"/>
+        </w:rPr>
+        <w:t xml:space="preserve"> and its </w:t>
+      </w:r>
+      <w:r>
+        <w:rPr>
+          <w:rFonts w:ascii="Times New Roman" w:hAnsi="Times New Roman" w:cs="Times New Roman"/>
+          <w:sz w:val="24"/>
+          <w:szCs w:val="24"/>
+        </w:rPr>
+        <w:t>impact</w:t>
+      </w:r>
+      <w:r>
+        <w:rPr>
+          <w:rFonts w:ascii="Times New Roman" w:hAnsi="Times New Roman" w:cs="Times New Roman"/>
+          <w:sz w:val="24"/>
+          <w:szCs w:val="24"/>
+        </w:rPr>
+        <w:t xml:space="preserve"> for policy issuance prediction. This work intends to give important insights into the relevance of individual variables in the context of insurance policy issuance prediction by employing a combination of machine learning models, resampling approaches, statistical tests, and visuali</w:t>
+      </w:r>
+      <w:r>
+        <w:rPr>
+          <w:rFonts w:ascii="Times New Roman" w:hAnsi="Times New Roman" w:cs="Times New Roman"/>
+          <w:sz w:val="24"/>
+          <w:szCs w:val="24"/>
+        </w:rPr>
+        <w:t>s</w:t>
+      </w:r>
+      <w:r>
+        <w:rPr>
+          <w:rFonts w:ascii="Times New Roman" w:hAnsi="Times New Roman" w:cs="Times New Roman"/>
+          <w:sz w:val="24"/>
+          <w:szCs w:val="24"/>
+        </w:rPr>
+        <w:t>ation tools.</w:t>
+      </w:r>
+    </w:p>
+    <w:p>
+      <w:pPr>
+        <w:rPr>
+          <w:rFonts w:ascii="Times New Roman" w:hAnsi="Times New Roman" w:cs="Times New Roman"/>
+          <w:sz w:val="24"/>
+          <w:szCs w:val="24"/>
+        </w:rPr>
+      </w:pPr>
+    </w:p>
+    <w:p>
+      <w:pPr>
+        <w:rPr>
+          <w:rFonts w:ascii="Times New Roman" w:hAnsi="Times New Roman" w:cs="Times New Roman"/>
+          <w:b/>
+          <w:bCs/>
+          <w:sz w:val="24"/>
+          <w:szCs w:val="24"/>
+        </w:rPr>
+      </w:pPr>
+      <w:r>
+        <w:rPr>
+          <w:rFonts w:ascii="Times New Roman" w:hAnsi="Times New Roman" w:cs="Times New Roman"/>
+          <w:b/>
+          <w:bCs/>
+          <w:sz w:val="24"/>
+          <w:szCs w:val="24"/>
+        </w:rPr>
+        <w:t>Feature Engineering</w:t>
+      </w:r>
+    </w:p>
+    <w:p>
+      <w:pPr>
+        <w:rPr>
+          <w:rFonts w:ascii="Times New Roman" w:hAnsi="Times New Roman" w:cs="Times New Roman"/>
+          <w:sz w:val="24"/>
+          <w:szCs w:val="24"/>
+        </w:rPr>
+      </w:pPr>
+      <w:r>
+        <w:rPr>
+          <w:rFonts w:ascii="Times New Roman" w:hAnsi="Times New Roman" w:cs="Times New Roman"/>
+          <w:sz w:val="24"/>
+          <w:szCs w:val="24"/>
+        </w:rPr>
+        <w:t xml:space="preserve">This </w:t>
+      </w:r>
+      <w:r>
+        <w:rPr>
+          <w:rFonts w:ascii="Times New Roman" w:hAnsi="Times New Roman" w:cs="Times New Roman"/>
+          <w:sz w:val="24"/>
+          <w:szCs w:val="24"/>
+        </w:rPr>
+        <w:t>section</w:t>
+      </w:r>
+      <w:r>
+        <w:rPr>
+          <w:rFonts w:ascii="Times New Roman" w:hAnsi="Times New Roman" w:cs="Times New Roman"/>
+          <w:sz w:val="24"/>
+          <w:szCs w:val="24"/>
+        </w:rPr>
+        <w:t xml:space="preserve"> describes the </w:t>
+      </w:r>
+      <w:r>
+        <w:rPr>
+          <w:rFonts w:ascii="Times New Roman" w:hAnsi="Times New Roman" w:cs="Times New Roman"/>
+          <w:sz w:val="24"/>
+          <w:szCs w:val="24"/>
+        </w:rPr>
+        <w:t>methodology</w:t>
+      </w:r>
+      <w:r>
+        <w:rPr>
+          <w:rFonts w:ascii="Times New Roman" w:hAnsi="Times New Roman" w:cs="Times New Roman"/>
+          <w:sz w:val="24"/>
+          <w:szCs w:val="24"/>
+        </w:rPr>
+        <w:t xml:space="preserve"> used to develop and modify features for improving machine learning models' prediction capabilities. Feature engineering is critical in converting raw data into useful representations that allow for efficient model learning. A systematic strategy is used in this work to preprocess categorical data, build composite features, </w:t>
+      </w:r>
+      <w:r>
+        <w:rPr>
+          <w:rFonts w:ascii="Times New Roman" w:hAnsi="Times New Roman" w:cs="Times New Roman"/>
+          <w:sz w:val="24"/>
+          <w:szCs w:val="24"/>
+        </w:rPr>
+        <w:t>select</w:t>
+      </w:r>
+      <w:r>
+        <w:rPr>
+          <w:rFonts w:ascii="Times New Roman" w:hAnsi="Times New Roman" w:cs="Times New Roman"/>
+          <w:sz w:val="24"/>
+          <w:szCs w:val="24"/>
+        </w:rPr>
+        <w:t xml:space="preserve"> important qualities, and evaluate their influence on model performance.</w:t>
+      </w:r>
+    </w:p>
+    <w:p>
+      <w:pPr>
+        <w:rPr>
+          <w:rFonts w:ascii="Times New Roman" w:hAnsi="Times New Roman" w:cs="Times New Roman"/>
+          <w:sz w:val="24"/>
+          <w:szCs w:val="24"/>
+        </w:rPr>
+      </w:pPr>
+    </w:p>
+    <w:p>
+      <w:pPr>
+        <w:rPr>
+          <w:rFonts w:ascii="Times New Roman" w:hAnsi="Times New Roman" w:cs="Times New Roman"/>
+          <w:sz w:val="24"/>
+          <w:szCs w:val="24"/>
+        </w:rPr>
+      </w:pPr>
+      <w:r>
+        <w:rPr>
+          <w:rFonts w:ascii="Times New Roman" w:hAnsi="Times New Roman" w:cs="Times New Roman"/>
+          <w:sz w:val="24"/>
+          <w:szCs w:val="24"/>
+        </w:rPr>
+        <w:t xml:space="preserve">Categorical </w:t>
+      </w:r>
+      <w:r>
+        <w:rPr>
+          <w:rFonts w:ascii="Times New Roman" w:hAnsi="Times New Roman" w:cs="Times New Roman"/>
+          <w:sz w:val="24"/>
+          <w:szCs w:val="24"/>
+        </w:rPr>
+        <w:t>features</w:t>
+      </w:r>
+      <w:r>
+        <w:rPr>
+          <w:rFonts w:ascii="Times New Roman" w:hAnsi="Times New Roman" w:cs="Times New Roman"/>
+          <w:sz w:val="24"/>
+          <w:szCs w:val="24"/>
+        </w:rPr>
+        <w:t xml:space="preserve"> in the dataset are transformed to string data type before to feature engineering. This guarantees that categorical data is treated consistently and minimi</w:t>
+      </w:r>
+      <w:r>
+        <w:rPr>
+          <w:rFonts w:ascii="Times New Roman" w:hAnsi="Times New Roman" w:cs="Times New Roman"/>
+          <w:sz w:val="24"/>
+          <w:szCs w:val="24"/>
+        </w:rPr>
+        <w:t>s</w:t>
+      </w:r>
+      <w:r>
+        <w:rPr>
+          <w:rFonts w:ascii="Times New Roman" w:hAnsi="Times New Roman" w:cs="Times New Roman"/>
+          <w:sz w:val="24"/>
+          <w:szCs w:val="24"/>
+        </w:rPr>
+        <w:t xml:space="preserve">es any </w:t>
+      </w:r>
+      <w:r>
+        <w:rPr>
+          <w:rFonts w:ascii="Times New Roman" w:hAnsi="Times New Roman" w:cs="Times New Roman"/>
+          <w:sz w:val="24"/>
+          <w:szCs w:val="24"/>
+        </w:rPr>
+        <w:t>errors</w:t>
+      </w:r>
+      <w:r>
+        <w:rPr>
+          <w:rFonts w:ascii="Times New Roman" w:hAnsi="Times New Roman" w:cs="Times New Roman"/>
+          <w:sz w:val="24"/>
+          <w:szCs w:val="24"/>
+        </w:rPr>
+        <w:t xml:space="preserve"> during further processing. Using the</w:t>
+      </w:r>
+      <w:r>
+        <w:rPr>
+          <w:rFonts w:ascii="Times New Roman" w:hAnsi="Times New Roman" w:cs="Times New Roman"/>
+          <w:sz w:val="24"/>
+          <w:szCs w:val="24"/>
+        </w:rPr>
+        <w:t xml:space="preserve"> </w:t>
+      </w:r>
+      <w:r>
+        <w:rPr>
+          <w:rFonts w:ascii="Times New Roman" w:hAnsi="Times New Roman" w:cs="Times New Roman"/>
+          <w:sz w:val="24"/>
+          <w:szCs w:val="24"/>
+        </w:rPr>
+        <w:t>.</w:t>
+      </w:r>
+      <w:proofErr w:type="spellStart"/>
+      <w:r>
+        <w:rPr>
+          <w:rFonts w:ascii="Times New Roman" w:hAnsi="Times New Roman" w:cs="Times New Roman"/>
+          <w:sz w:val="24"/>
+          <w:szCs w:val="24"/>
+        </w:rPr>
+        <w:t>astype</w:t>
+      </w:r>
+      <w:proofErr w:type="spellEnd"/>
+      <w:r>
+        <w:rPr>
+          <w:rFonts w:ascii="Times New Roman" w:hAnsi="Times New Roman" w:cs="Times New Roman"/>
+          <w:sz w:val="24"/>
+          <w:szCs w:val="24"/>
+        </w:rPr>
+        <w:t xml:space="preserve">(str) method, the categorical columns </w:t>
+      </w:r>
+      <w:proofErr w:type="spellStart"/>
+      <w:r>
+        <w:rPr>
+          <w:rFonts w:ascii="Times New Roman" w:hAnsi="Times New Roman" w:cs="Times New Roman"/>
+          <w:sz w:val="24"/>
+          <w:szCs w:val="24"/>
+        </w:rPr>
+        <w:t>WorkflowStatus</w:t>
+      </w:r>
+      <w:proofErr w:type="spellEnd"/>
+      <w:r>
+        <w:rPr>
+          <w:rFonts w:ascii="Times New Roman" w:hAnsi="Times New Roman" w:cs="Times New Roman"/>
+          <w:sz w:val="24"/>
+          <w:szCs w:val="24"/>
+        </w:rPr>
+        <w:t xml:space="preserve">, </w:t>
+      </w:r>
+      <w:proofErr w:type="spellStart"/>
+      <w:r>
+        <w:rPr>
+          <w:rFonts w:ascii="Times New Roman" w:hAnsi="Times New Roman" w:cs="Times New Roman"/>
+          <w:sz w:val="24"/>
+          <w:szCs w:val="24"/>
+        </w:rPr>
+        <w:t>UWDecision</w:t>
+      </w:r>
+      <w:proofErr w:type="spellEnd"/>
+      <w:r>
+        <w:rPr>
+          <w:rFonts w:ascii="Times New Roman" w:hAnsi="Times New Roman" w:cs="Times New Roman"/>
+          <w:sz w:val="24"/>
+          <w:szCs w:val="24"/>
+        </w:rPr>
+        <w:t xml:space="preserve">, Product, </w:t>
+      </w:r>
+      <w:proofErr w:type="spellStart"/>
+      <w:r>
+        <w:rPr>
+          <w:rFonts w:ascii="Times New Roman" w:hAnsi="Times New Roman" w:cs="Times New Roman"/>
+          <w:sz w:val="24"/>
+          <w:szCs w:val="24"/>
+        </w:rPr>
+        <w:t>ProductGroup</w:t>
+      </w:r>
+      <w:proofErr w:type="spellEnd"/>
+      <w:r>
+        <w:rPr>
+          <w:rFonts w:ascii="Times New Roman" w:hAnsi="Times New Roman" w:cs="Times New Roman"/>
+          <w:sz w:val="24"/>
+          <w:szCs w:val="24"/>
+        </w:rPr>
+        <w:t xml:space="preserve">, </w:t>
+      </w:r>
+      <w:proofErr w:type="spellStart"/>
+      <w:r>
+        <w:rPr>
+          <w:rFonts w:ascii="Times New Roman" w:hAnsi="Times New Roman" w:cs="Times New Roman"/>
+          <w:sz w:val="24"/>
+          <w:szCs w:val="24"/>
+        </w:rPr>
+        <w:t>ProductType</w:t>
+      </w:r>
+      <w:proofErr w:type="spellEnd"/>
+      <w:r>
+        <w:rPr>
+          <w:rFonts w:ascii="Times New Roman" w:hAnsi="Times New Roman" w:cs="Times New Roman"/>
+          <w:sz w:val="24"/>
+          <w:szCs w:val="24"/>
+        </w:rPr>
+        <w:t xml:space="preserve">, </w:t>
+      </w:r>
+      <w:proofErr w:type="spellStart"/>
+      <w:r>
+        <w:rPr>
+          <w:rFonts w:ascii="Times New Roman" w:hAnsi="Times New Roman" w:cs="Times New Roman"/>
+          <w:sz w:val="24"/>
+          <w:szCs w:val="24"/>
+        </w:rPr>
+        <w:t>CommissionSacrificeType</w:t>
+      </w:r>
+      <w:proofErr w:type="spellEnd"/>
+      <w:r>
+        <w:rPr>
+          <w:rFonts w:ascii="Times New Roman" w:hAnsi="Times New Roman" w:cs="Times New Roman"/>
+          <w:sz w:val="24"/>
+          <w:szCs w:val="24"/>
+        </w:rPr>
+        <w:t xml:space="preserve">, </w:t>
+      </w:r>
+      <w:proofErr w:type="spellStart"/>
+      <w:r>
+        <w:rPr>
+          <w:rFonts w:ascii="Times New Roman" w:hAnsi="Times New Roman" w:cs="Times New Roman"/>
+          <w:sz w:val="24"/>
+          <w:szCs w:val="24"/>
+        </w:rPr>
+        <w:t>RenewalSacrificeType</w:t>
+      </w:r>
+      <w:proofErr w:type="spellEnd"/>
+      <w:r>
+        <w:rPr>
+          <w:rFonts w:ascii="Times New Roman" w:hAnsi="Times New Roman" w:cs="Times New Roman"/>
+          <w:sz w:val="24"/>
+          <w:szCs w:val="24"/>
+        </w:rPr>
+        <w:t xml:space="preserve">, </w:t>
+      </w:r>
+      <w:proofErr w:type="spellStart"/>
+      <w:r>
+        <w:rPr>
+          <w:rFonts w:ascii="Times New Roman" w:hAnsi="Times New Roman" w:cs="Times New Roman"/>
+          <w:sz w:val="24"/>
+          <w:szCs w:val="24"/>
+        </w:rPr>
+        <w:t>CommDateProvided</w:t>
+      </w:r>
+      <w:proofErr w:type="spellEnd"/>
+      <w:r>
+        <w:rPr>
+          <w:rFonts w:ascii="Times New Roman" w:hAnsi="Times New Roman" w:cs="Times New Roman"/>
+          <w:sz w:val="24"/>
+          <w:szCs w:val="24"/>
+        </w:rPr>
+        <w:t xml:space="preserve">, and </w:t>
+      </w:r>
+      <w:proofErr w:type="spellStart"/>
+      <w:r>
+        <w:rPr>
+          <w:rFonts w:ascii="Times New Roman" w:hAnsi="Times New Roman" w:cs="Times New Roman"/>
+          <w:sz w:val="24"/>
+          <w:szCs w:val="24"/>
+        </w:rPr>
+        <w:t>FreeCover</w:t>
+      </w:r>
+      <w:proofErr w:type="spellEnd"/>
+      <w:r>
+        <w:rPr>
+          <w:rFonts w:ascii="Times New Roman" w:hAnsi="Times New Roman" w:cs="Times New Roman"/>
+          <w:sz w:val="24"/>
+          <w:szCs w:val="24"/>
+        </w:rPr>
+        <w:t xml:space="preserve"> are </w:t>
+      </w:r>
+      <w:r>
+        <w:rPr>
+          <w:rFonts w:ascii="Times New Roman" w:hAnsi="Times New Roman" w:cs="Times New Roman"/>
+          <w:sz w:val="24"/>
+          <w:szCs w:val="24"/>
+        </w:rPr>
+        <w:t>converted</w:t>
+      </w:r>
+      <w:r>
+        <w:rPr>
+          <w:rFonts w:ascii="Times New Roman" w:hAnsi="Times New Roman" w:cs="Times New Roman"/>
+          <w:sz w:val="24"/>
+          <w:szCs w:val="24"/>
+        </w:rPr>
+        <w:t xml:space="preserve"> into strings.</w:t>
+      </w:r>
+    </w:p>
+    <w:p>
+      <w:pPr>
+        <w:rPr>
+          <w:rFonts w:ascii="Times New Roman" w:hAnsi="Times New Roman" w:cs="Times New Roman"/>
+          <w:sz w:val="24"/>
+          <w:szCs w:val="24"/>
+        </w:rPr>
+      </w:pPr>
+    </w:p>
+    <w:p>
+      <w:pPr>
+        <w:rPr>
+          <w:rFonts w:ascii="Times New Roman" w:hAnsi="Times New Roman" w:cs="Times New Roman"/>
+          <w:sz w:val="24"/>
+          <w:szCs w:val="24"/>
+        </w:rPr>
+      </w:pPr>
+      <w:r>
+        <w:rPr>
+          <w:rFonts w:ascii="Times New Roman" w:hAnsi="Times New Roman" w:cs="Times New Roman"/>
+          <w:sz w:val="24"/>
+          <w:szCs w:val="24"/>
+        </w:rPr>
+        <w:t xml:space="preserve">Concatenating particular columns within the dataset yields composite features. These combined variables, which include names like Combined_Status1, Combined_Status2, Combined_Status3, and Combined_Status4, are designed to record subtle interactions between qualities. The concatenation of relevant </w:t>
+      </w:r>
+      <w:r>
+        <w:rPr>
+          <w:rFonts w:ascii="Times New Roman" w:hAnsi="Times New Roman" w:cs="Times New Roman"/>
+          <w:sz w:val="24"/>
+          <w:szCs w:val="24"/>
+        </w:rPr>
+        <w:t>features</w:t>
+      </w:r>
+      <w:r>
+        <w:rPr>
+          <w:rFonts w:ascii="Times New Roman" w:hAnsi="Times New Roman" w:cs="Times New Roman"/>
+          <w:sz w:val="24"/>
+          <w:szCs w:val="24"/>
+        </w:rPr>
+        <w:t xml:space="preserve"> </w:t>
+      </w:r>
+      <w:r>
+        <w:rPr>
+          <w:rFonts w:ascii="Times New Roman" w:hAnsi="Times New Roman" w:cs="Times New Roman"/>
+          <w:sz w:val="24"/>
+          <w:szCs w:val="24"/>
+        </w:rPr>
+        <w:t>aims</w:t>
+      </w:r>
+      <w:r>
+        <w:rPr>
+          <w:rFonts w:ascii="Times New Roman" w:hAnsi="Times New Roman" w:cs="Times New Roman"/>
+          <w:sz w:val="24"/>
+          <w:szCs w:val="24"/>
+        </w:rPr>
+        <w:t xml:space="preserve"> to generate more useful categorical variables that encompass varied data dimensions.</w:t>
+      </w:r>
+    </w:p>
+    <w:p>
+      <w:pPr>
+        <w:rPr>
+          <w:rFonts w:ascii="Times New Roman" w:hAnsi="Times New Roman" w:cs="Times New Roman"/>
+          <w:sz w:val="24"/>
+          <w:szCs w:val="24"/>
+        </w:rPr>
+      </w:pPr>
+    </w:p>
+    <w:p>
+      <w:pPr>
+        <w:rPr>
+          <w:rFonts w:ascii="Times New Roman" w:hAnsi="Times New Roman" w:cs="Times New Roman"/>
+          <w:sz w:val="24"/>
+          <w:szCs w:val="24"/>
+        </w:rPr>
+      </w:pPr>
+      <w:r>
+        <w:rPr>
+          <w:rFonts w:ascii="Times New Roman" w:hAnsi="Times New Roman" w:cs="Times New Roman"/>
+          <w:sz w:val="24"/>
+          <w:szCs w:val="24"/>
+        </w:rPr>
+        <w:t xml:space="preserve">Label encoding is used to make it easier for machine learning algorithms to use categorical data. To transform the composite category features into numerical labels, the </w:t>
+      </w:r>
+      <w:proofErr w:type="spellStart"/>
+      <w:r>
+        <w:rPr>
+          <w:rFonts w:ascii="Times New Roman" w:hAnsi="Times New Roman" w:cs="Times New Roman"/>
+          <w:sz w:val="24"/>
+          <w:szCs w:val="24"/>
+        </w:rPr>
+        <w:t>LabelEncoder</w:t>
+      </w:r>
+      <w:proofErr w:type="spellEnd"/>
+      <w:r>
+        <w:rPr>
+          <w:rFonts w:ascii="Times New Roman" w:hAnsi="Times New Roman" w:cs="Times New Roman"/>
+          <w:sz w:val="24"/>
+          <w:szCs w:val="24"/>
+        </w:rPr>
+        <w:t xml:space="preserve"> module is </w:t>
+      </w:r>
+      <w:r>
+        <w:rPr>
+          <w:rFonts w:ascii="Times New Roman" w:hAnsi="Times New Roman" w:cs="Times New Roman"/>
+          <w:sz w:val="24"/>
+          <w:szCs w:val="24"/>
+        </w:rPr>
+        <w:t>used</w:t>
+      </w:r>
+      <w:r>
+        <w:rPr>
+          <w:rFonts w:ascii="Times New Roman" w:hAnsi="Times New Roman" w:cs="Times New Roman"/>
+          <w:sz w:val="24"/>
+          <w:szCs w:val="24"/>
+        </w:rPr>
+        <w:t xml:space="preserve">. This transformation </w:t>
+      </w:r>
+      <w:r>
+        <w:rPr>
+          <w:rFonts w:ascii="Times New Roman" w:hAnsi="Times New Roman" w:cs="Times New Roman"/>
+          <w:sz w:val="24"/>
+          <w:szCs w:val="24"/>
+        </w:rPr>
+        <w:t>ensures</w:t>
+      </w:r>
+      <w:r>
+        <w:rPr>
+          <w:rFonts w:ascii="Times New Roman" w:hAnsi="Times New Roman" w:cs="Times New Roman"/>
+          <w:sz w:val="24"/>
+          <w:szCs w:val="24"/>
+        </w:rPr>
+        <w:t xml:space="preserve"> that algorithms that require numerical input are compatible. The newly created features, </w:t>
+      </w:r>
+      <w:proofErr w:type="spellStart"/>
+      <w:r>
+        <w:rPr>
+          <w:rFonts w:ascii="Times New Roman" w:hAnsi="Times New Roman" w:cs="Times New Roman"/>
+          <w:sz w:val="24"/>
+          <w:szCs w:val="24"/>
+        </w:rPr>
+        <w:t>WorkflowStatus_UWDecision</w:t>
+      </w:r>
+      <w:proofErr w:type="spellEnd"/>
+      <w:r>
+        <w:rPr>
+          <w:rFonts w:ascii="Times New Roman" w:hAnsi="Times New Roman" w:cs="Times New Roman"/>
+          <w:sz w:val="24"/>
+          <w:szCs w:val="24"/>
+        </w:rPr>
+        <w:t xml:space="preserve">, </w:t>
+      </w:r>
+      <w:proofErr w:type="spellStart"/>
+      <w:r>
+        <w:rPr>
+          <w:rFonts w:ascii="Times New Roman" w:hAnsi="Times New Roman" w:cs="Times New Roman"/>
+          <w:sz w:val="24"/>
+          <w:szCs w:val="24"/>
+        </w:rPr>
+        <w:t>Product_ProductGroup_ProductType</w:t>
+      </w:r>
+      <w:proofErr w:type="spellEnd"/>
+      <w:r>
+        <w:rPr>
+          <w:rFonts w:ascii="Times New Roman" w:hAnsi="Times New Roman" w:cs="Times New Roman"/>
+          <w:sz w:val="24"/>
+          <w:szCs w:val="24"/>
+        </w:rPr>
         <w:t>,</w:t>
       </w:r>
       <w:r>
@@ -6691,39 +8954,69 @@
           <w:sz w:val="24"/>
           <w:szCs w:val="24"/>
         </w:rPr>
-        <w:t xml:space="preserve"> such as the day of the week, day of the month, month, and year</w:t>
-      </w:r>
-      <w:r>
-        <w:rPr>
-          <w:rFonts w:ascii="Times New Roman" w:hAnsi="Times New Roman" w:cs="Times New Roman"/>
-          <w:sz w:val="24"/>
-          <w:szCs w:val="24"/>
-        </w:rPr>
-        <w:t xml:space="preserve">, </w:t>
-      </w:r>
-      <w:r>
-        <w:rPr>
-          <w:rFonts w:ascii="Times New Roman" w:hAnsi="Times New Roman" w:cs="Times New Roman"/>
-          <w:sz w:val="24"/>
-          <w:szCs w:val="24"/>
-        </w:rPr>
-        <w:t xml:space="preserve">and </w:t>
-      </w:r>
-      <w:r>
-        <w:rPr>
-          <w:rFonts w:ascii="Times New Roman" w:hAnsi="Times New Roman" w:cs="Times New Roman"/>
-          <w:sz w:val="24"/>
-          <w:szCs w:val="24"/>
-        </w:rPr>
-        <w:t>c</w:t>
-      </w:r>
-      <w:r>
-        <w:rPr>
-          <w:rFonts w:ascii="Times New Roman" w:hAnsi="Times New Roman" w:cs="Times New Roman"/>
-          <w:sz w:val="24"/>
-          <w:szCs w:val="24"/>
-        </w:rPr>
-        <w:t>hanging categor</w:t>
+        <w:t xml:space="preserve"> </w:t>
+      </w:r>
+      <w:proofErr w:type="spellStart"/>
+      <w:r>
+        <w:rPr>
+          <w:rFonts w:ascii="Times New Roman" w:hAnsi="Times New Roman" w:cs="Times New Roman"/>
+          <w:sz w:val="24"/>
+          <w:szCs w:val="24"/>
+        </w:rPr>
+        <w:t>CommissionSacrificeType_RenewalSacrificeType</w:t>
+      </w:r>
+      <w:proofErr w:type="spellEnd"/>
+      <w:r>
+        <w:rPr>
+          <w:rFonts w:ascii="Times New Roman" w:hAnsi="Times New Roman" w:cs="Times New Roman"/>
+          <w:sz w:val="24"/>
+          <w:szCs w:val="24"/>
+        </w:rPr>
+        <w:t xml:space="preserve">, and </w:t>
+      </w:r>
+      <w:proofErr w:type="spellStart"/>
+      <w:r>
+        <w:rPr>
+          <w:rFonts w:ascii="Times New Roman" w:hAnsi="Times New Roman" w:cs="Times New Roman"/>
+          <w:sz w:val="24"/>
+          <w:szCs w:val="24"/>
+        </w:rPr>
+        <w:t>CommDateProvided_FreeCover</w:t>
+      </w:r>
+      <w:proofErr w:type="spellEnd"/>
+      <w:r>
+        <w:rPr>
+          <w:rFonts w:ascii="Times New Roman" w:hAnsi="Times New Roman" w:cs="Times New Roman"/>
+          <w:sz w:val="24"/>
+          <w:szCs w:val="24"/>
+        </w:rPr>
+        <w:t>, will be label encoded for further analysis.</w:t>
+      </w:r>
+    </w:p>
+    <w:p>
+      <w:pPr>
+        <w:rPr>
+          <w:rFonts w:ascii="Times New Roman" w:hAnsi="Times New Roman" w:cs="Times New Roman"/>
+          <w:sz w:val="24"/>
+          <w:szCs w:val="24"/>
+        </w:rPr>
+      </w:pPr>
+    </w:p>
+    <w:p>
+      <w:pPr>
+        <w:rPr>
+          <w:rFonts w:ascii="Times New Roman" w:hAnsi="Times New Roman" w:cs="Times New Roman"/>
+          <w:sz w:val="24"/>
+          <w:szCs w:val="24"/>
+        </w:rPr>
+      </w:pPr>
+      <w:r>
+        <w:rPr>
+          <w:rFonts w:ascii="Times New Roman" w:hAnsi="Times New Roman" w:cs="Times New Roman"/>
+          <w:sz w:val="24"/>
+          <w:szCs w:val="24"/>
+        </w:rPr>
+        <w:t>The original categor</w:t>
       </w:r>
       <w:r>
         <w:rPr>
@@ -6739,49 +9032,25 @@
           <w:sz w:val="24"/>
           <w:szCs w:val="24"/>
         </w:rPr>
-        <w:t xml:space="preserve"> columns to suitable data types (categories or integers).</w:t>
-      </w:r>
-      <w:r>
-        <w:rPr>
-          <w:rFonts w:ascii="Times New Roman" w:hAnsi="Times New Roman" w:cs="Times New Roman"/>
-          <w:sz w:val="24"/>
-          <w:szCs w:val="24"/>
-        </w:rPr>
-        <w:t xml:space="preserve"> </w:t>
-      </w:r>
-      <w:r>
-        <w:rPr>
-          <w:rFonts w:ascii="Times New Roman" w:hAnsi="Times New Roman" w:cs="Times New Roman"/>
-          <w:sz w:val="24"/>
-          <w:szCs w:val="24"/>
-        </w:rPr>
-        <w:t>To understand the composition of categorical variables, calculate and illustrate their frequency distribution.</w:t>
-      </w:r>
-    </w:p>
-    <w:p>
-      <w:pPr>
-        <w:rPr>
-          <w:rFonts w:ascii="Times New Roman" w:hAnsi="Times New Roman" w:cs="Times New Roman"/>
-          <w:sz w:val="24"/>
-          <w:szCs w:val="24"/>
-        </w:rPr>
-      </w:pPr>
-    </w:p>
-    <w:p>
-      <w:pPr>
-        <w:rPr>
-          <w:rFonts w:ascii="Times New Roman" w:hAnsi="Times New Roman" w:cs="Times New Roman"/>
-          <w:sz w:val="24"/>
-          <w:szCs w:val="24"/>
-        </w:rPr>
-      </w:pPr>
-      <w:r>
-        <w:rPr>
-          <w:rFonts w:ascii="Times New Roman" w:hAnsi="Times New Roman" w:cs="Times New Roman"/>
-          <w:sz w:val="24"/>
-          <w:szCs w:val="24"/>
-        </w:rPr>
-        <w:t xml:space="preserve">There are cross-tabulations between category variables and the target variable </w:t>
+        <w:t xml:space="preserve"> columns and composite features are removed from the dataset as part of the feature engineering process. Because the altered features include the necessary information collected from the original attributes, this procedure is performed after label encoding.</w:t>
+      </w:r>
+    </w:p>
+    <w:p>
+      <w:pPr>
+        <w:rPr>
+          <w:rFonts w:ascii="Times New Roman" w:hAnsi="Times New Roman" w:cs="Times New Roman"/>
+          <w:sz w:val="24"/>
+          <w:szCs w:val="24"/>
+        </w:rPr>
+      </w:pPr>
+      <w:r>
+        <w:rPr>
+          <w:rFonts w:ascii="Times New Roman" w:hAnsi="Times New Roman" w:cs="Times New Roman"/>
+          <w:sz w:val="24"/>
+          <w:szCs w:val="24"/>
+        </w:rPr>
+        <w:lastRenderedPageBreak/>
+        <w:t xml:space="preserve">The </w:t>
       </w:r>
       <w:proofErr w:type="spellStart"/>
       <w:r>
@@ -6790,7 +9059,7 @@
           <w:sz w:val="24"/>
           <w:szCs w:val="24"/>
         </w:rPr>
-        <w:t>PolicyIssued</w:t>
+        <w:t>StandardScaler</w:t>
       </w:r>
       <w:proofErr w:type="spellEnd"/>
       <w:r>
@@ -6799,75 +9068,7 @@
           <w:sz w:val="24"/>
           <w:szCs w:val="24"/>
         </w:rPr>
-        <w:t>.</w:t>
-      </w:r>
-      <w:r>
-        <w:rPr>
-          <w:rFonts w:ascii="Times New Roman" w:hAnsi="Times New Roman" w:cs="Times New Roman"/>
-          <w:sz w:val="24"/>
-          <w:szCs w:val="24"/>
-        </w:rPr>
-        <w:t xml:space="preserve"> </w:t>
-      </w:r>
-      <w:r>
-        <w:rPr>
-          <w:rFonts w:ascii="Times New Roman" w:hAnsi="Times New Roman" w:cs="Times New Roman"/>
-          <w:sz w:val="24"/>
-          <w:szCs w:val="24"/>
-        </w:rPr>
-        <w:t>These tables provide insights into the relationship between variables and aid in the identification of patterns. The chi-square test evaluates the independence of categorical variables and the target variable, assessing if actual and predicted frequencies differ considerably. Bar plots and heatmaps are used to show correlations and patterns in cross-tabulations.</w:t>
-      </w:r>
-    </w:p>
-    <w:p>
-      <w:pPr>
-        <w:rPr>
-          <w:rFonts w:ascii="Times New Roman" w:hAnsi="Times New Roman" w:cs="Times New Roman"/>
-          <w:sz w:val="24"/>
-          <w:szCs w:val="24"/>
-        </w:rPr>
-      </w:pPr>
-    </w:p>
-    <w:p>
-      <w:pPr>
-        <w:rPr>
-          <w:rFonts w:ascii="Times New Roman" w:hAnsi="Times New Roman" w:cs="Times New Roman"/>
-          <w:sz w:val="24"/>
-          <w:szCs w:val="24"/>
-        </w:rPr>
-      </w:pPr>
-      <w:r>
-        <w:rPr>
-          <w:rFonts w:ascii="Times New Roman" w:hAnsi="Times New Roman" w:cs="Times New Roman"/>
-          <w:sz w:val="24"/>
-          <w:szCs w:val="24"/>
-        </w:rPr>
-        <w:t>The strength of correlations between pairs of categorical variables is determined by Cramer's V, a measure of association for categorical variables. This demonstrates the extent to which variables are dependent on one another beyond the reported frequencies. To show correlations among categorical variables, a matrix of Cramer's V values is produced and presented as a heatmap.</w:t>
-      </w:r>
-    </w:p>
-    <w:p>
-      <w:pPr>
-        <w:rPr>
-          <w:rFonts w:ascii="Times New Roman" w:hAnsi="Times New Roman" w:cs="Times New Roman"/>
-          <w:sz w:val="24"/>
-          <w:szCs w:val="24"/>
-        </w:rPr>
-      </w:pPr>
-    </w:p>
-    <w:p>
-      <w:pPr>
-        <w:rPr>
-          <w:rFonts w:ascii="Times New Roman" w:hAnsi="Times New Roman" w:cs="Times New Roman"/>
-          <w:sz w:val="24"/>
-          <w:szCs w:val="24"/>
-        </w:rPr>
-      </w:pPr>
-      <w:r>
-        <w:rPr>
-          <w:rFonts w:ascii="Times New Roman" w:hAnsi="Times New Roman" w:cs="Times New Roman"/>
-          <w:sz w:val="24"/>
-          <w:szCs w:val="24"/>
-        </w:rPr>
-        <w:t>Time series analysis investigates patterns and trends in temporal data. Techniques include categori</w:t>
+        <w:t xml:space="preserve"> is used to normali</w:t>
       </w:r>
       <w:r>
         <w:rPr>
@@ -6883,50 +9084,7 @@
           <w:sz w:val="24"/>
           <w:szCs w:val="24"/>
         </w:rPr>
-        <w:t>ing data by time periods (e.g., monthly, quarterly), generating aggregated statistics, and showing patterns using line charts, bar charts, or other appropriate ways. This study aids in the discovery of insights connected to cyclic activity or long-term trends in data.</w:t>
-      </w:r>
-    </w:p>
-    <w:p>
-      <w:pPr>
-        <w:rPr>
-          <w:rFonts w:ascii="Times New Roman" w:hAnsi="Times New Roman" w:cs="Times New Roman"/>
-          <w:sz w:val="24"/>
-          <w:szCs w:val="24"/>
-        </w:rPr>
-      </w:pPr>
-    </w:p>
-    <w:p>
-      <w:pPr>
-        <w:rPr>
-          <w:rFonts w:ascii="Times New Roman" w:hAnsi="Times New Roman" w:cs="Times New Roman"/>
-          <w:sz w:val="24"/>
-          <w:szCs w:val="24"/>
-        </w:rPr>
-      </w:pPr>
-      <w:r>
-        <w:rPr>
-          <w:rFonts w:ascii="Times New Roman" w:hAnsi="Times New Roman" w:cs="Times New Roman"/>
-          <w:sz w:val="24"/>
-          <w:szCs w:val="24"/>
-        </w:rPr>
-        <w:lastRenderedPageBreak/>
-        <w:t xml:space="preserve">Correlation analysis investigates the connections between numerical variables. To understand the strength and direction of </w:t>
-      </w:r>
-      <w:r>
-        <w:rPr>
-          <w:rFonts w:ascii="Times New Roman" w:hAnsi="Times New Roman" w:cs="Times New Roman"/>
-          <w:sz w:val="24"/>
-          <w:szCs w:val="24"/>
-        </w:rPr>
-        <w:t>relationships</w:t>
-      </w:r>
-      <w:r>
-        <w:rPr>
-          <w:rFonts w:ascii="Times New Roman" w:hAnsi="Times New Roman" w:cs="Times New Roman"/>
-          <w:sz w:val="24"/>
-          <w:szCs w:val="24"/>
-        </w:rPr>
-        <w:t>, correlation matrices are constructed, shown via heatmaps, and analy</w:t>
+        <w:t>e continuous numerical features before implementing machine learning methods. This normali</w:t>
       </w:r>
       <w:r>
         <w:rPr>
@@ -6942,180 +9100,65 @@
           <w:sz w:val="24"/>
           <w:szCs w:val="24"/>
         </w:rPr>
-        <w:t>ed. The emphasis is on identifying variables that are highly correlated with the target variable and with one another, indicating possible predictive power or multicollinearity problems.</w:t>
-      </w:r>
-    </w:p>
-    <w:p>
-      <w:pPr>
-        <w:rPr>
-          <w:rFonts w:ascii="Times New Roman" w:hAnsi="Times New Roman" w:cs="Times New Roman"/>
-          <w:sz w:val="24"/>
-          <w:szCs w:val="24"/>
-        </w:rPr>
-      </w:pPr>
-    </w:p>
-    <w:p>
-      <w:pPr>
-        <w:rPr>
-          <w:rFonts w:ascii="Times New Roman" w:hAnsi="Times New Roman" w:cs="Times New Roman"/>
-          <w:sz w:val="24"/>
-          <w:szCs w:val="24"/>
-        </w:rPr>
-      </w:pPr>
-      <w:r>
-        <w:rPr>
-          <w:rFonts w:ascii="Times New Roman" w:hAnsi="Times New Roman" w:cs="Times New Roman"/>
-          <w:sz w:val="24"/>
-          <w:szCs w:val="24"/>
-        </w:rPr>
-        <w:t xml:space="preserve">Patterns within categorical variables are investigated to learn more about their distribution and relevance to the target variable. Techniques include making stacked bar charts, calculating proportions by category, and investigating how various circumstances influence the chance of a </w:t>
-      </w:r>
-      <w:r>
-        <w:rPr>
-          <w:rFonts w:ascii="Times New Roman" w:hAnsi="Times New Roman" w:cs="Times New Roman"/>
-          <w:sz w:val="24"/>
-          <w:szCs w:val="24"/>
-        </w:rPr>
-        <w:t>desired</w:t>
-      </w:r>
-      <w:r>
-        <w:rPr>
-          <w:rFonts w:ascii="Times New Roman" w:hAnsi="Times New Roman" w:cs="Times New Roman"/>
-          <w:sz w:val="24"/>
-          <w:szCs w:val="24"/>
-        </w:rPr>
-        <w:t xml:space="preserve"> outcome.</w:t>
-      </w:r>
-    </w:p>
-    <w:p>
-      <w:pPr>
-        <w:rPr>
-          <w:rFonts w:ascii="Times New Roman" w:hAnsi="Times New Roman" w:cs="Times New Roman"/>
-          <w:sz w:val="24"/>
-          <w:szCs w:val="24"/>
-        </w:rPr>
-      </w:pPr>
-    </w:p>
-    <w:p>
-      <w:pPr>
-        <w:rPr>
-          <w:rFonts w:ascii="Times New Roman" w:hAnsi="Times New Roman" w:cs="Times New Roman"/>
-          <w:sz w:val="24"/>
-          <w:szCs w:val="24"/>
-        </w:rPr>
-      </w:pPr>
-      <w:r>
-        <w:rPr>
-          <w:rFonts w:ascii="Times New Roman" w:hAnsi="Times New Roman" w:cs="Times New Roman"/>
-          <w:sz w:val="24"/>
-          <w:szCs w:val="24"/>
-        </w:rPr>
-        <w:t>Correlation and Feature Importance</w:t>
-      </w:r>
-    </w:p>
-    <w:p>
-      <w:pPr>
-        <w:rPr>
-          <w:rFonts w:ascii="Times New Roman" w:hAnsi="Times New Roman" w:cs="Times New Roman"/>
-          <w:sz w:val="24"/>
-          <w:szCs w:val="24"/>
-        </w:rPr>
-      </w:pPr>
-      <w:r>
-        <w:rPr>
-          <w:rFonts w:ascii="Times New Roman" w:hAnsi="Times New Roman" w:cs="Times New Roman"/>
-          <w:sz w:val="24"/>
-          <w:szCs w:val="24"/>
-        </w:rPr>
-        <w:t>A cross-sectional research design is used in this study</w:t>
-      </w:r>
-      <w:r>
-        <w:rPr>
-          <w:rFonts w:ascii="Times New Roman" w:hAnsi="Times New Roman" w:cs="Times New Roman"/>
-          <w:sz w:val="24"/>
-          <w:szCs w:val="24"/>
-        </w:rPr>
-        <w:t xml:space="preserve"> in order to e</w:t>
-      </w:r>
-      <w:r>
-        <w:rPr>
-          <w:rFonts w:ascii="Times New Roman" w:hAnsi="Times New Roman" w:cs="Times New Roman"/>
-          <w:sz w:val="24"/>
-          <w:szCs w:val="24"/>
-        </w:rPr>
-        <w:t>valuate the impact of the independent features’ correlation with the dependent variable and the impact of feature importance score to determine the variables that have the greatest impact on the conversion of life assurance applications</w:t>
-      </w:r>
-      <w:r>
-        <w:rPr>
-          <w:rFonts w:ascii="Times New Roman" w:hAnsi="Times New Roman" w:cs="Times New Roman"/>
-          <w:sz w:val="24"/>
-          <w:szCs w:val="24"/>
-        </w:rPr>
-        <w:t xml:space="preserve">. </w:t>
-      </w:r>
-      <w:r>
-        <w:rPr>
-          <w:rFonts w:ascii="Times New Roman" w:hAnsi="Times New Roman" w:cs="Times New Roman"/>
-          <w:sz w:val="24"/>
-          <w:szCs w:val="24"/>
-        </w:rPr>
-        <w:t>D</w:t>
-      </w:r>
-      <w:r>
-        <w:rPr>
-          <w:rFonts w:ascii="Times New Roman" w:hAnsi="Times New Roman" w:cs="Times New Roman"/>
-          <w:sz w:val="24"/>
-          <w:szCs w:val="24"/>
-        </w:rPr>
-        <w:t>ata</w:t>
-      </w:r>
-      <w:r>
-        <w:rPr>
-          <w:rFonts w:ascii="Times New Roman" w:hAnsi="Times New Roman" w:cs="Times New Roman"/>
-          <w:sz w:val="24"/>
-          <w:szCs w:val="24"/>
-        </w:rPr>
-        <w:t xml:space="preserve"> </w:t>
-      </w:r>
-      <w:r>
-        <w:rPr>
-          <w:rFonts w:ascii="Times New Roman" w:hAnsi="Times New Roman" w:cs="Times New Roman"/>
-          <w:sz w:val="24"/>
-          <w:szCs w:val="24"/>
-        </w:rPr>
-        <w:t>is</w:t>
-      </w:r>
-      <w:r>
-        <w:rPr>
-          <w:rFonts w:ascii="Times New Roman" w:hAnsi="Times New Roman" w:cs="Times New Roman"/>
-          <w:sz w:val="24"/>
-          <w:szCs w:val="24"/>
-        </w:rPr>
-        <w:t xml:space="preserve"> gathered</w:t>
-      </w:r>
-      <w:r>
-        <w:rPr>
-          <w:rFonts w:ascii="Times New Roman" w:hAnsi="Times New Roman" w:cs="Times New Roman"/>
-          <w:sz w:val="24"/>
-          <w:szCs w:val="24"/>
-        </w:rPr>
-        <w:t xml:space="preserve"> on a variety of categor</w:t>
-      </w:r>
-      <w:r>
-        <w:rPr>
-          <w:rFonts w:ascii="Times New Roman" w:hAnsi="Times New Roman" w:cs="Times New Roman"/>
-          <w:sz w:val="24"/>
-          <w:szCs w:val="24"/>
-        </w:rPr>
-        <w:t>ical</w:t>
-      </w:r>
-      <w:r>
-        <w:rPr>
-          <w:rFonts w:ascii="Times New Roman" w:hAnsi="Times New Roman" w:cs="Times New Roman"/>
-          <w:sz w:val="24"/>
-          <w:szCs w:val="24"/>
-        </w:rPr>
-        <w:t xml:space="preserve"> factors and the relationships between these variables and the outcome variable </w:t>
+        <w:t xml:space="preserve">ation </w:t>
+      </w:r>
+      <w:r>
+        <w:rPr>
+          <w:rFonts w:ascii="Times New Roman" w:hAnsi="Times New Roman" w:cs="Times New Roman"/>
+          <w:sz w:val="24"/>
+          <w:szCs w:val="24"/>
+        </w:rPr>
+        <w:t>ensures</w:t>
+      </w:r>
+      <w:r>
+        <w:rPr>
+          <w:rFonts w:ascii="Times New Roman" w:hAnsi="Times New Roman" w:cs="Times New Roman"/>
+          <w:sz w:val="24"/>
+          <w:szCs w:val="24"/>
+        </w:rPr>
+        <w:t xml:space="preserve"> that all characteristics contribute equally to the learning process and avoids variables with greater magnitudes from dominating.</w:t>
+      </w:r>
+    </w:p>
+    <w:p>
+      <w:pPr>
+        <w:rPr>
+          <w:rFonts w:ascii="Times New Roman" w:hAnsi="Times New Roman" w:cs="Times New Roman"/>
+          <w:sz w:val="24"/>
+          <w:szCs w:val="24"/>
+        </w:rPr>
+      </w:pPr>
+    </w:p>
+    <w:p>
+      <w:pPr>
+        <w:rPr>
+          <w:rFonts w:ascii="Times New Roman" w:hAnsi="Times New Roman" w:cs="Times New Roman"/>
+          <w:sz w:val="24"/>
+          <w:szCs w:val="24"/>
+        </w:rPr>
+      </w:pPr>
+      <w:r>
+        <w:rPr>
+          <w:rFonts w:ascii="Times New Roman" w:hAnsi="Times New Roman" w:cs="Times New Roman"/>
+          <w:sz w:val="24"/>
+          <w:szCs w:val="24"/>
+        </w:rPr>
+        <w:t>Model-specific feature selection approaches are used to discover the most significant characteristics for predictive mode</w:t>
+      </w:r>
+      <w:r>
+        <w:rPr>
+          <w:rFonts w:ascii="Times New Roman" w:hAnsi="Times New Roman" w:cs="Times New Roman"/>
+          <w:sz w:val="24"/>
+          <w:szCs w:val="24"/>
+        </w:rPr>
+        <w:t>l</w:t>
+      </w:r>
+      <w:r>
+        <w:rPr>
+          <w:rFonts w:ascii="Times New Roman" w:hAnsi="Times New Roman" w:cs="Times New Roman"/>
+          <w:sz w:val="24"/>
+          <w:szCs w:val="24"/>
+        </w:rPr>
+        <w:t xml:space="preserve">ling. This study employs three well-known classifiers: Random Forest, Gradient Boosting, and </w:t>
       </w:r>
       <w:proofErr w:type="spellStart"/>
       <w:r>
@@ -7124,7 +9167,7 @@
           <w:sz w:val="24"/>
           <w:szCs w:val="24"/>
         </w:rPr>
-        <w:t>PolicyIssued</w:t>
+        <w:t>LightGBM</w:t>
       </w:r>
       <w:proofErr w:type="spellEnd"/>
       <w:r>
@@ -7133,73 +9176,7 @@
           <w:sz w:val="24"/>
           <w:szCs w:val="24"/>
         </w:rPr>
-        <w:t xml:space="preserve"> </w:t>
-      </w:r>
-      <w:r>
-        <w:rPr>
-          <w:rFonts w:ascii="Times New Roman" w:hAnsi="Times New Roman" w:cs="Times New Roman"/>
-          <w:sz w:val="24"/>
-          <w:szCs w:val="24"/>
-        </w:rPr>
-        <w:t>is</w:t>
-      </w:r>
-      <w:r>
-        <w:rPr>
-          <w:rFonts w:ascii="Times New Roman" w:hAnsi="Times New Roman" w:cs="Times New Roman"/>
-          <w:sz w:val="24"/>
-          <w:szCs w:val="24"/>
-        </w:rPr>
-        <w:t xml:space="preserve"> explored.</w:t>
-      </w:r>
-      <w:r>
-        <w:rPr>
-          <w:rFonts w:ascii="Times New Roman" w:hAnsi="Times New Roman" w:cs="Times New Roman"/>
-          <w:sz w:val="24"/>
-          <w:szCs w:val="24"/>
-        </w:rPr>
-        <w:t xml:space="preserve"> </w:t>
-      </w:r>
-    </w:p>
-    <w:p>
-      <w:pPr>
-        <w:rPr>
-          <w:rFonts w:ascii="Times New Roman" w:hAnsi="Times New Roman" w:cs="Times New Roman"/>
-          <w:sz w:val="24"/>
-          <w:szCs w:val="24"/>
-        </w:rPr>
-      </w:pPr>
-    </w:p>
-    <w:p>
-      <w:pPr>
-        <w:rPr>
-          <w:rFonts w:ascii="Times New Roman" w:hAnsi="Times New Roman" w:cs="Times New Roman"/>
-          <w:sz w:val="24"/>
-          <w:szCs w:val="24"/>
-        </w:rPr>
-      </w:pPr>
-      <w:r>
-        <w:rPr>
-          <w:rFonts w:ascii="Times New Roman" w:hAnsi="Times New Roman" w:cs="Times New Roman"/>
-          <w:sz w:val="24"/>
-          <w:szCs w:val="24"/>
-        </w:rPr>
-        <w:t>The methodology of the study is to look at the associations between categor</w:t>
-      </w:r>
-      <w:r>
-        <w:rPr>
-          <w:rFonts w:ascii="Times New Roman" w:hAnsi="Times New Roman" w:cs="Times New Roman"/>
-          <w:sz w:val="24"/>
-          <w:szCs w:val="24"/>
-        </w:rPr>
-        <w:t>ical</w:t>
-      </w:r>
-      <w:r>
-        <w:rPr>
-          <w:rFonts w:ascii="Times New Roman" w:hAnsi="Times New Roman" w:cs="Times New Roman"/>
-          <w:sz w:val="24"/>
-          <w:szCs w:val="24"/>
-        </w:rPr>
-        <w:t xml:space="preserve"> factors and the binary outcome variable </w:t>
+        <w:t xml:space="preserve">. Each classifier is trained using a </w:t>
       </w:r>
       <w:proofErr w:type="spellStart"/>
       <w:r>
@@ -7208,7 +9185,7 @@
           <w:sz w:val="24"/>
           <w:szCs w:val="24"/>
         </w:rPr>
-        <w:t>PolicyIssued</w:t>
+        <w:t>preprocessed</w:t>
       </w:r>
       <w:proofErr w:type="spellEnd"/>
       <w:r>
@@ -7217,121 +9194,149 @@
           <w:sz w:val="24"/>
           <w:szCs w:val="24"/>
         </w:rPr>
-        <w:t xml:space="preserve">, which signifies whether or not a policy was issued. The purpose </w:t>
-      </w:r>
-      <w:r>
-        <w:rPr>
-          <w:rFonts w:ascii="Times New Roman" w:hAnsi="Times New Roman" w:cs="Times New Roman"/>
-          <w:sz w:val="24"/>
-          <w:szCs w:val="24"/>
-        </w:rPr>
-        <w:t>of this is</w:t>
-      </w:r>
-      <w:r>
-        <w:rPr>
-          <w:rFonts w:ascii="Times New Roman" w:hAnsi="Times New Roman" w:cs="Times New Roman"/>
-          <w:sz w:val="24"/>
-          <w:szCs w:val="24"/>
-        </w:rPr>
-        <w:t xml:space="preserve"> to </w:t>
-      </w:r>
-      <w:r>
-        <w:rPr>
-          <w:rFonts w:ascii="Times New Roman" w:hAnsi="Times New Roman" w:cs="Times New Roman"/>
-          <w:sz w:val="24"/>
-          <w:szCs w:val="24"/>
-        </w:rPr>
-        <w:t>understand</w:t>
-      </w:r>
-      <w:r>
-        <w:rPr>
-          <w:rFonts w:ascii="Times New Roman" w:hAnsi="Times New Roman" w:cs="Times New Roman"/>
-          <w:sz w:val="24"/>
-          <w:szCs w:val="24"/>
-        </w:rPr>
-        <w:t xml:space="preserve"> how various categorical factors </w:t>
-      </w:r>
-      <w:r>
-        <w:rPr>
-          <w:rFonts w:ascii="Times New Roman" w:hAnsi="Times New Roman" w:cs="Times New Roman"/>
-          <w:sz w:val="24"/>
-          <w:szCs w:val="24"/>
-        </w:rPr>
-        <w:t>are correlated</w:t>
-      </w:r>
-      <w:r>
-        <w:rPr>
-          <w:rFonts w:ascii="Times New Roman" w:hAnsi="Times New Roman" w:cs="Times New Roman"/>
-          <w:sz w:val="24"/>
-          <w:szCs w:val="24"/>
-        </w:rPr>
-        <w:t xml:space="preserve"> to the likelihood of policy issuance.</w:t>
-      </w:r>
-    </w:p>
-    <w:p>
-      <w:pPr>
-        <w:rPr>
-          <w:rFonts w:ascii="Times New Roman" w:hAnsi="Times New Roman" w:cs="Times New Roman"/>
-          <w:sz w:val="24"/>
-          <w:szCs w:val="24"/>
-        </w:rPr>
-      </w:pPr>
-    </w:p>
-    <w:p>
-      <w:pPr>
-        <w:rPr>
-          <w:rFonts w:ascii="Times New Roman" w:hAnsi="Times New Roman" w:cs="Times New Roman"/>
-          <w:sz w:val="24"/>
-          <w:szCs w:val="24"/>
-        </w:rPr>
-      </w:pPr>
-      <w:r>
-        <w:rPr>
-          <w:rFonts w:ascii="Times New Roman" w:hAnsi="Times New Roman" w:cs="Times New Roman"/>
-          <w:sz w:val="24"/>
-          <w:szCs w:val="24"/>
-        </w:rPr>
-        <w:t>Chi-square tests are used to determine the relationship between categor</w:t>
-      </w:r>
-      <w:r>
-        <w:rPr>
-          <w:rFonts w:ascii="Times New Roman" w:hAnsi="Times New Roman" w:cs="Times New Roman"/>
-          <w:sz w:val="24"/>
-          <w:szCs w:val="24"/>
-        </w:rPr>
-        <w:t>ical</w:t>
-      </w:r>
-      <w:r>
-        <w:rPr>
-          <w:rFonts w:ascii="Times New Roman" w:hAnsi="Times New Roman" w:cs="Times New Roman"/>
-          <w:sz w:val="24"/>
-          <w:szCs w:val="24"/>
-        </w:rPr>
-        <w:t xml:space="preserve"> variables. The observed frequencies of data in a contingency table are compared to the predicted frequencies if the variables were independent.</w:t>
-      </w:r>
-      <w:r>
-        <w:rPr>
-          <w:rFonts w:ascii="Times New Roman" w:hAnsi="Times New Roman" w:cs="Times New Roman"/>
-          <w:sz w:val="24"/>
-          <w:szCs w:val="24"/>
-        </w:rPr>
-        <w:t xml:space="preserve"> The </w:t>
-      </w:r>
-      <w:r>
-        <w:rPr>
-          <w:rFonts w:ascii="Times New Roman" w:hAnsi="Times New Roman" w:cs="Times New Roman"/>
-          <w:sz w:val="24"/>
-          <w:szCs w:val="24"/>
-        </w:rPr>
-        <w:t>C</w:t>
-      </w:r>
-      <w:r>
-        <w:rPr>
-          <w:rFonts w:ascii="Times New Roman" w:hAnsi="Times New Roman" w:cs="Times New Roman"/>
-          <w:sz w:val="24"/>
-          <w:szCs w:val="24"/>
-        </w:rPr>
-        <w:t xml:space="preserve">hi-square tests are performed using the </w:t>
+        <w:t xml:space="preserve"> and scaled dataset with different hyperparameter settings, such as test sizes and estimator counts.</w:t>
+      </w:r>
+    </w:p>
+    <w:p>
+      <w:pPr>
+        <w:rPr>
+          <w:rFonts w:ascii="Times New Roman" w:hAnsi="Times New Roman" w:cs="Times New Roman"/>
+          <w:sz w:val="24"/>
+          <w:szCs w:val="24"/>
+        </w:rPr>
+      </w:pPr>
+    </w:p>
+    <w:p>
+      <w:pPr>
+        <w:rPr>
+          <w:rFonts w:ascii="Times New Roman" w:hAnsi="Times New Roman" w:cs="Times New Roman"/>
+          <w:sz w:val="24"/>
+          <w:szCs w:val="24"/>
+        </w:rPr>
+      </w:pPr>
+      <w:r>
+        <w:rPr>
+          <w:rFonts w:ascii="Times New Roman" w:hAnsi="Times New Roman" w:cs="Times New Roman"/>
+          <w:sz w:val="24"/>
+          <w:szCs w:val="24"/>
+        </w:rPr>
+        <w:t>RFECV (Recursive Feature Elimination with Cross-Validation) is used for each classifier to repeatedly pick features based on their influence on model performance. This technique assists in identifying the ideal selection of qualities that significantly contribute to correct forecasts. The RFECV approach reveals the most important characteristics, improving model interpretability and efficiency.</w:t>
+      </w:r>
+    </w:p>
+    <w:p>
+      <w:pPr>
+        <w:rPr>
+          <w:rFonts w:ascii="Times New Roman" w:hAnsi="Times New Roman" w:cs="Times New Roman"/>
+          <w:sz w:val="24"/>
+          <w:szCs w:val="24"/>
+        </w:rPr>
+      </w:pPr>
+    </w:p>
+    <w:p>
+      <w:pPr>
+        <w:rPr>
+          <w:rFonts w:ascii="Times New Roman" w:hAnsi="Times New Roman" w:cs="Times New Roman"/>
+          <w:sz w:val="24"/>
+          <w:szCs w:val="24"/>
+        </w:rPr>
+      </w:pPr>
+      <w:r>
+        <w:rPr>
+          <w:rFonts w:ascii="Times New Roman" w:hAnsi="Times New Roman" w:cs="Times New Roman"/>
+          <w:sz w:val="24"/>
+          <w:szCs w:val="24"/>
+        </w:rPr>
+        <w:t>Visuali</w:t>
+      </w:r>
+      <w:r>
+        <w:rPr>
+          <w:rFonts w:ascii="Times New Roman" w:hAnsi="Times New Roman" w:cs="Times New Roman"/>
+          <w:sz w:val="24"/>
+          <w:szCs w:val="24"/>
+        </w:rPr>
+        <w:t>s</w:t>
+      </w:r>
+      <w:r>
+        <w:rPr>
+          <w:rFonts w:ascii="Times New Roman" w:hAnsi="Times New Roman" w:cs="Times New Roman"/>
+          <w:sz w:val="24"/>
+          <w:szCs w:val="24"/>
+        </w:rPr>
+        <w:t xml:space="preserve">ation and statistical analysis are used to assess the efficiency of </w:t>
+      </w:r>
+      <w:r>
+        <w:rPr>
+          <w:rFonts w:ascii="Times New Roman" w:hAnsi="Times New Roman" w:cs="Times New Roman"/>
+          <w:sz w:val="24"/>
+          <w:szCs w:val="24"/>
+        </w:rPr>
+        <w:t>engineered</w:t>
+      </w:r>
+      <w:r>
+        <w:rPr>
+          <w:rFonts w:ascii="Times New Roman" w:hAnsi="Times New Roman" w:cs="Times New Roman"/>
+          <w:sz w:val="24"/>
+          <w:szCs w:val="24"/>
+        </w:rPr>
+        <w:t xml:space="preserve"> features and feature selection procedures. Heatmaps are used to show the effect of changing hyperparameters on model accuracy, allowing optimal configurations to be identified. Additionally, feature importance statistics such as minimum, maximum, mean, and median importance scores are produced. These statistics give a well-informed view of the consistency and relevance of properties across multiple classifiers.</w:t>
+      </w:r>
+    </w:p>
+    <w:p>
+      <w:pPr>
+        <w:rPr>
+          <w:rFonts w:ascii="Times New Roman" w:hAnsi="Times New Roman" w:cs="Times New Roman"/>
+          <w:sz w:val="24"/>
+          <w:szCs w:val="24"/>
+        </w:rPr>
+      </w:pPr>
+    </w:p>
+    <w:p>
+      <w:pPr>
+        <w:rPr>
+          <w:rFonts w:ascii="Times New Roman" w:hAnsi="Times New Roman" w:cs="Times New Roman"/>
+          <w:sz w:val="24"/>
+          <w:szCs w:val="24"/>
+        </w:rPr>
+      </w:pPr>
+      <w:r>
+        <w:rPr>
+          <w:rFonts w:ascii="Times New Roman" w:hAnsi="Times New Roman" w:cs="Times New Roman"/>
+          <w:sz w:val="24"/>
+          <w:szCs w:val="24"/>
+        </w:rPr>
+        <w:t xml:space="preserve">This </w:t>
+      </w:r>
+      <w:r>
+        <w:rPr>
+          <w:rFonts w:ascii="Times New Roman" w:hAnsi="Times New Roman" w:cs="Times New Roman"/>
+          <w:sz w:val="24"/>
+          <w:szCs w:val="24"/>
+        </w:rPr>
+        <w:t>section’s</w:t>
+      </w:r>
+      <w:r>
+        <w:rPr>
+          <w:rFonts w:ascii="Times New Roman" w:hAnsi="Times New Roman" w:cs="Times New Roman"/>
+          <w:sz w:val="24"/>
+          <w:szCs w:val="24"/>
+        </w:rPr>
+        <w:t xml:space="preserve"> methodology </w:t>
+      </w:r>
+      <w:r>
+        <w:rPr>
+          <w:rFonts w:ascii="Times New Roman" w:hAnsi="Times New Roman" w:cs="Times New Roman"/>
+          <w:sz w:val="24"/>
+          <w:szCs w:val="24"/>
+        </w:rPr>
+        <w:t>explains</w:t>
+      </w:r>
+      <w:r>
+        <w:rPr>
+          <w:rFonts w:ascii="Times New Roman" w:hAnsi="Times New Roman" w:cs="Times New Roman"/>
+          <w:sz w:val="24"/>
+          <w:szCs w:val="24"/>
+        </w:rPr>
+        <w:t xml:space="preserve"> a systematic approach to feature engineering, from preprocessing and composite feature development through label encoding, model-specific selection, and assessment. This </w:t>
       </w:r>
       <w:proofErr w:type="spellStart"/>
       <w:r>
@@ -7340,7 +9345,7 @@
           <w:sz w:val="24"/>
           <w:szCs w:val="24"/>
         </w:rPr>
-        <w:t>PolicyIssued</w:t>
+        <w:t>comprehenive</w:t>
       </w:r>
       <w:proofErr w:type="spellEnd"/>
       <w:r>
@@ -7349,15 +9354,7 @@
           <w:sz w:val="24"/>
           <w:szCs w:val="24"/>
         </w:rPr>
-        <w:t xml:space="preserve"> </w:t>
-      </w:r>
-      <w:r>
-        <w:rPr>
-          <w:rFonts w:ascii="Times New Roman" w:hAnsi="Times New Roman" w:cs="Times New Roman"/>
-          <w:sz w:val="24"/>
-          <w:szCs w:val="24"/>
-        </w:rPr>
-        <w:t>variable for each categorical variable being analy</w:t>
+        <w:t xml:space="preserve"> technique aims to improve the performance of machine learning models by identifying and utili</w:t>
       </w:r>
       <w:r>
         <w:rPr>
@@ -7373,196 +9370,17 @@
           <w:sz w:val="24"/>
           <w:szCs w:val="24"/>
         </w:rPr>
-        <w:t xml:space="preserve">ed (e.g., Product, </w:t>
-      </w:r>
-      <w:proofErr w:type="spellStart"/>
-      <w:r>
-        <w:rPr>
-          <w:rFonts w:ascii="Times New Roman" w:hAnsi="Times New Roman" w:cs="Times New Roman"/>
-          <w:sz w:val="24"/>
-          <w:szCs w:val="24"/>
-        </w:rPr>
-        <w:t>ProductGroup</w:t>
-      </w:r>
-      <w:proofErr w:type="spellEnd"/>
-      <w:r>
-        <w:rPr>
-          <w:rFonts w:ascii="Times New Roman" w:hAnsi="Times New Roman" w:cs="Times New Roman"/>
-          <w:sz w:val="24"/>
-          <w:szCs w:val="24"/>
-        </w:rPr>
-        <w:t>, etc.) to evaluate if there is a significant correlation.</w:t>
-      </w:r>
-      <w:r>
-        <w:rPr>
-          <w:rFonts w:ascii="Times New Roman" w:hAnsi="Times New Roman" w:cs="Times New Roman"/>
-          <w:sz w:val="24"/>
-          <w:szCs w:val="24"/>
-        </w:rPr>
-        <w:t xml:space="preserve"> </w:t>
-      </w:r>
-      <w:r>
-        <w:rPr>
-          <w:rFonts w:ascii="Times New Roman" w:hAnsi="Times New Roman" w:cs="Times New Roman"/>
-          <w:sz w:val="24"/>
-          <w:szCs w:val="24"/>
-        </w:rPr>
-        <w:t xml:space="preserve">For each test, chi-square statistics and p-values are provided. The Chi-square statistic quantifies the strength of the relationship, whilst the p-value </w:t>
-      </w:r>
-      <w:r>
-        <w:rPr>
-          <w:rFonts w:ascii="Times New Roman" w:hAnsi="Times New Roman" w:cs="Times New Roman"/>
-          <w:sz w:val="24"/>
-          <w:szCs w:val="24"/>
-        </w:rPr>
-        <w:t>indicates</w:t>
-      </w:r>
-      <w:r>
-        <w:rPr>
-          <w:rFonts w:ascii="Times New Roman" w:hAnsi="Times New Roman" w:cs="Times New Roman"/>
-          <w:sz w:val="24"/>
-          <w:szCs w:val="24"/>
-        </w:rPr>
-        <w:t xml:space="preserve"> its statistical significance.</w:t>
-      </w:r>
-    </w:p>
-    <w:p>
-      <w:pPr>
-        <w:rPr>
-          <w:rFonts w:ascii="Times New Roman" w:hAnsi="Times New Roman" w:cs="Times New Roman"/>
-          <w:sz w:val="24"/>
-          <w:szCs w:val="24"/>
-        </w:rPr>
-      </w:pPr>
-    </w:p>
-    <w:p>
-      <w:pPr>
-        <w:rPr>
-          <w:rFonts w:ascii="Times New Roman" w:hAnsi="Times New Roman" w:cs="Times New Roman"/>
-          <w:sz w:val="24"/>
-          <w:szCs w:val="24"/>
-        </w:rPr>
-      </w:pPr>
-      <w:r>
-        <w:rPr>
-          <w:rFonts w:ascii="Times New Roman" w:hAnsi="Times New Roman" w:cs="Times New Roman"/>
-          <w:sz w:val="24"/>
-          <w:szCs w:val="24"/>
-        </w:rPr>
-        <w:t>The analysis of the study focuses on understanding Chi-square statistics and p-values.</w:t>
-      </w:r>
-      <w:r>
-        <w:rPr>
-          <w:rFonts w:ascii="Times New Roman" w:hAnsi="Times New Roman" w:cs="Times New Roman"/>
-          <w:sz w:val="24"/>
-          <w:szCs w:val="24"/>
-        </w:rPr>
-        <w:t xml:space="preserve"> </w:t>
-      </w:r>
-      <w:r>
-        <w:rPr>
-          <w:rFonts w:ascii="Times New Roman" w:hAnsi="Times New Roman" w:cs="Times New Roman"/>
-          <w:sz w:val="24"/>
-          <w:szCs w:val="24"/>
-        </w:rPr>
-        <w:t xml:space="preserve">The Chi-square statistic values reveal the degree of </w:t>
-      </w:r>
-      <w:r>
-        <w:rPr>
-          <w:rFonts w:ascii="Times New Roman" w:hAnsi="Times New Roman" w:cs="Times New Roman"/>
-          <w:sz w:val="24"/>
-          <w:szCs w:val="24"/>
-        </w:rPr>
-        <w:t>association and correlation</w:t>
-      </w:r>
-      <w:r>
-        <w:rPr>
-          <w:rFonts w:ascii="Times New Roman" w:hAnsi="Times New Roman" w:cs="Times New Roman"/>
-          <w:sz w:val="24"/>
-          <w:szCs w:val="24"/>
-        </w:rPr>
-        <w:t xml:space="preserve"> between categorical factors and policy issu</w:t>
-      </w:r>
-      <w:r>
-        <w:rPr>
-          <w:rFonts w:ascii="Times New Roman" w:hAnsi="Times New Roman" w:cs="Times New Roman"/>
-          <w:sz w:val="24"/>
-          <w:szCs w:val="24"/>
-        </w:rPr>
-        <w:t>ance</w:t>
-      </w:r>
-      <w:r>
-        <w:rPr>
-          <w:rFonts w:ascii="Times New Roman" w:hAnsi="Times New Roman" w:cs="Times New Roman"/>
-          <w:sz w:val="24"/>
-          <w:szCs w:val="24"/>
-        </w:rPr>
-        <w:t>. Higher Chi-square values indicate stronger relationships.</w:t>
-      </w:r>
-      <w:r>
-        <w:rPr>
-          <w:rFonts w:ascii="Times New Roman" w:hAnsi="Times New Roman" w:cs="Times New Roman"/>
-          <w:sz w:val="24"/>
-          <w:szCs w:val="24"/>
-        </w:rPr>
-        <w:t xml:space="preserve"> </w:t>
-      </w:r>
-      <w:r>
-        <w:rPr>
-          <w:rFonts w:ascii="Times New Roman" w:hAnsi="Times New Roman" w:cs="Times New Roman"/>
-          <w:sz w:val="24"/>
-          <w:szCs w:val="24"/>
-        </w:rPr>
-        <w:t>The p-values represent the possibility that the observed link may have happened by chance. Low p-values</w:t>
-      </w:r>
-      <w:r>
-        <w:rPr>
-          <w:rFonts w:ascii="Times New Roman" w:hAnsi="Times New Roman" w:cs="Times New Roman"/>
-          <w:sz w:val="24"/>
-          <w:szCs w:val="24"/>
-        </w:rPr>
-        <w:t>,</w:t>
-      </w:r>
-      <w:r>
-        <w:rPr>
-          <w:rFonts w:ascii="Times New Roman" w:hAnsi="Times New Roman" w:cs="Times New Roman"/>
-          <w:sz w:val="24"/>
-          <w:szCs w:val="24"/>
-        </w:rPr>
-        <w:t xml:space="preserve"> close to zero</w:t>
-      </w:r>
-      <w:r>
-        <w:rPr>
-          <w:rFonts w:ascii="Times New Roman" w:hAnsi="Times New Roman" w:cs="Times New Roman"/>
-          <w:sz w:val="24"/>
-          <w:szCs w:val="24"/>
-        </w:rPr>
-        <w:t>,</w:t>
-      </w:r>
-      <w:r>
-        <w:rPr>
-          <w:rFonts w:ascii="Times New Roman" w:hAnsi="Times New Roman" w:cs="Times New Roman"/>
-          <w:sz w:val="24"/>
-          <w:szCs w:val="24"/>
-        </w:rPr>
-        <w:t xml:space="preserve"> indicate </w:t>
-      </w:r>
-      <w:r>
-        <w:rPr>
-          <w:rFonts w:ascii="Times New Roman" w:hAnsi="Times New Roman" w:cs="Times New Roman"/>
-          <w:sz w:val="24"/>
-          <w:szCs w:val="24"/>
-        </w:rPr>
-        <w:t>a significant</w:t>
-      </w:r>
-      <w:r>
-        <w:rPr>
-          <w:rFonts w:ascii="Times New Roman" w:hAnsi="Times New Roman" w:cs="Times New Roman"/>
-          <w:sz w:val="24"/>
-          <w:szCs w:val="24"/>
-        </w:rPr>
-        <w:t xml:space="preserve"> correlation.</w:t>
-      </w:r>
+        <w:t xml:space="preserve">ing significant and influential features. </w:t>
+      </w:r>
+    </w:p>
+    <w:p>
+      <w:pPr>
+        <w:rPr>
+          <w:rFonts w:ascii="Times New Roman" w:hAnsi="Times New Roman" w:cs="Times New Roman"/>
+          <w:sz w:val="24"/>
+          <w:szCs w:val="24"/>
+        </w:rPr>
+      </w:pPr>
     </w:p>
     <w:p>
       <w:pPr>

</xml_diff>

<commit_message>
Methodology - Machine Learning Experimentation on Original Imbalanced Dataset
</commit_message>
<xml_diff>
--- a/Working Document.docx
+++ b/Working Document.docx
@@ -9384,15 +9384,827 @@
     </w:p>
     <w:p>
       <w:pPr>
-        <w:spacing w:line="360" w:lineRule="auto"/>
-        <w:jc w:val="both"/>
-        <w:rPr>
-          <w:rFonts w:ascii="Arial" w:eastAsiaTheme="majorEastAsia" w:hAnsi="Arial" w:cs="Arial"/>
+        <w:rPr>
+          <w:rFonts w:ascii="Times New Roman" w:hAnsi="Times New Roman" w:cs="Times New Roman"/>
           <w:b/>
           <w:bCs/>
-          <w:sz w:val="32"/>
-          <w:szCs w:val="32"/>
-          <w:highlight w:val="yellow"/>
+          <w:sz w:val="24"/>
+          <w:szCs w:val="24"/>
+        </w:rPr>
+      </w:pPr>
+      <w:r>
+        <w:rPr>
+          <w:rFonts w:ascii="Times New Roman" w:hAnsi="Times New Roman" w:cs="Times New Roman"/>
+          <w:b/>
+          <w:bCs/>
+          <w:sz w:val="24"/>
+          <w:szCs w:val="24"/>
+        </w:rPr>
+        <w:t>Machine Learning on</w:t>
+      </w:r>
+      <w:r>
+        <w:rPr>
+          <w:rFonts w:ascii="Times New Roman" w:hAnsi="Times New Roman" w:cs="Times New Roman"/>
+          <w:b/>
+          <w:bCs/>
+          <w:sz w:val="24"/>
+          <w:szCs w:val="24"/>
+        </w:rPr>
+        <w:t xml:space="preserve"> Original</w:t>
+      </w:r>
+      <w:r>
+        <w:rPr>
+          <w:rFonts w:ascii="Times New Roman" w:hAnsi="Times New Roman" w:cs="Times New Roman"/>
+          <w:b/>
+          <w:bCs/>
+          <w:sz w:val="24"/>
+          <w:szCs w:val="24"/>
+        </w:rPr>
+        <w:t xml:space="preserve"> Imbalanced Dataset</w:t>
+      </w:r>
+    </w:p>
+    <w:p>
+      <w:pPr>
+        <w:rPr>
+          <w:rFonts w:ascii="Times New Roman" w:hAnsi="Times New Roman" w:cs="Times New Roman"/>
+          <w:sz w:val="24"/>
+          <w:szCs w:val="24"/>
+        </w:rPr>
+      </w:pPr>
+      <w:r>
+        <w:rPr>
+          <w:rFonts w:ascii="Times New Roman" w:hAnsi="Times New Roman" w:cs="Times New Roman"/>
+          <w:sz w:val="24"/>
+          <w:szCs w:val="24"/>
+        </w:rPr>
+        <w:t xml:space="preserve">This </w:t>
+      </w:r>
+      <w:r>
+        <w:rPr>
+          <w:rFonts w:ascii="Times New Roman" w:hAnsi="Times New Roman" w:cs="Times New Roman"/>
+          <w:sz w:val="24"/>
+          <w:szCs w:val="24"/>
+        </w:rPr>
+        <w:t>section</w:t>
+      </w:r>
+      <w:r>
+        <w:rPr>
+          <w:rFonts w:ascii="Times New Roman" w:hAnsi="Times New Roman" w:cs="Times New Roman"/>
+          <w:sz w:val="24"/>
+          <w:szCs w:val="24"/>
+        </w:rPr>
+        <w:t xml:space="preserve"> describes the </w:t>
+      </w:r>
+      <w:r>
+        <w:rPr>
+          <w:rFonts w:ascii="Times New Roman" w:hAnsi="Times New Roman" w:cs="Times New Roman"/>
+          <w:sz w:val="24"/>
+          <w:szCs w:val="24"/>
+        </w:rPr>
+        <w:t>methodology</w:t>
+      </w:r>
+      <w:r>
+        <w:rPr>
+          <w:rFonts w:ascii="Times New Roman" w:hAnsi="Times New Roman" w:cs="Times New Roman"/>
+          <w:sz w:val="24"/>
+          <w:szCs w:val="24"/>
+        </w:rPr>
+        <w:t xml:space="preserve"> used to conduct the experimental evaluation of several machine learning algorithms for predicting the </w:t>
+      </w:r>
+      <w:proofErr w:type="spellStart"/>
+      <w:r>
+        <w:rPr>
+          <w:rFonts w:ascii="Times New Roman" w:hAnsi="Times New Roman" w:cs="Times New Roman"/>
+          <w:sz w:val="24"/>
+          <w:szCs w:val="24"/>
+        </w:rPr>
+        <w:t>PolicyIssued</w:t>
+      </w:r>
+      <w:proofErr w:type="spellEnd"/>
+      <w:r>
+        <w:rPr>
+          <w:rFonts w:ascii="Times New Roman" w:hAnsi="Times New Roman" w:cs="Times New Roman"/>
+          <w:sz w:val="24"/>
+          <w:szCs w:val="24"/>
+        </w:rPr>
+        <w:t xml:space="preserve"> outcome. The </w:t>
+      </w:r>
+      <w:r>
+        <w:rPr>
+          <w:rFonts w:ascii="Times New Roman" w:hAnsi="Times New Roman" w:cs="Times New Roman"/>
+          <w:sz w:val="24"/>
+          <w:szCs w:val="24"/>
+        </w:rPr>
+        <w:t xml:space="preserve">section </w:t>
+      </w:r>
+      <w:r>
+        <w:rPr>
+          <w:rFonts w:ascii="Times New Roman" w:hAnsi="Times New Roman" w:cs="Times New Roman"/>
+          <w:sz w:val="24"/>
+          <w:szCs w:val="24"/>
+        </w:rPr>
+        <w:t>outline</w:t>
+      </w:r>
+      <w:r>
+        <w:rPr>
+          <w:rFonts w:ascii="Times New Roman" w:hAnsi="Times New Roman" w:cs="Times New Roman"/>
+          <w:sz w:val="24"/>
+          <w:szCs w:val="24"/>
+        </w:rPr>
+        <w:t>s</w:t>
+      </w:r>
+      <w:r>
+        <w:rPr>
+          <w:rFonts w:ascii="Times New Roman" w:hAnsi="Times New Roman" w:cs="Times New Roman"/>
+          <w:sz w:val="24"/>
+          <w:szCs w:val="24"/>
+        </w:rPr>
+        <w:t xml:space="preserve"> the methods taken to assure the study's integrity and validity.</w:t>
+      </w:r>
+    </w:p>
+    <w:p>
+      <w:pPr>
+        <w:rPr>
+          <w:rFonts w:ascii="Times New Roman" w:hAnsi="Times New Roman" w:cs="Times New Roman"/>
+          <w:sz w:val="24"/>
+          <w:szCs w:val="24"/>
+        </w:rPr>
+      </w:pPr>
+    </w:p>
+    <w:p>
+      <w:pPr>
+        <w:rPr>
+          <w:rFonts w:ascii="Times New Roman" w:hAnsi="Times New Roman" w:cs="Times New Roman"/>
+          <w:sz w:val="24"/>
+          <w:szCs w:val="24"/>
+        </w:rPr>
+      </w:pPr>
+      <w:r>
+        <w:rPr>
+          <w:rFonts w:ascii="Times New Roman" w:hAnsi="Times New Roman" w:cs="Times New Roman"/>
+          <w:sz w:val="24"/>
+          <w:szCs w:val="24"/>
+        </w:rPr>
+        <w:t>This study's research design entails a thorough examination of machine learning algorithms utili</w:t>
+      </w:r>
+      <w:r>
+        <w:rPr>
+          <w:rFonts w:ascii="Times New Roman" w:hAnsi="Times New Roman" w:cs="Times New Roman"/>
+          <w:sz w:val="24"/>
+          <w:szCs w:val="24"/>
+        </w:rPr>
+        <w:t>s</w:t>
+      </w:r>
+      <w:r>
+        <w:rPr>
+          <w:rFonts w:ascii="Times New Roman" w:hAnsi="Times New Roman" w:cs="Times New Roman"/>
+          <w:sz w:val="24"/>
+          <w:szCs w:val="24"/>
+        </w:rPr>
+        <w:t xml:space="preserve">ing real-world insurance data. The </w:t>
+      </w:r>
+      <w:r>
+        <w:rPr>
+          <w:rFonts w:ascii="Times New Roman" w:hAnsi="Times New Roman" w:cs="Times New Roman"/>
+          <w:sz w:val="24"/>
+          <w:szCs w:val="24"/>
+        </w:rPr>
+        <w:t>primary</w:t>
+      </w:r>
+      <w:r>
+        <w:rPr>
+          <w:rFonts w:ascii="Times New Roman" w:hAnsi="Times New Roman" w:cs="Times New Roman"/>
+          <w:sz w:val="24"/>
+          <w:szCs w:val="24"/>
+        </w:rPr>
+        <w:t xml:space="preserve"> goal is to assess the predictive power of the Logistic Regression, Stochastic Gradient Descent (SGD) Classifier, Decision Tree, Random Forest</w:t>
+      </w:r>
+      <w:r>
+        <w:rPr>
+          <w:rFonts w:ascii="Times New Roman" w:hAnsi="Times New Roman" w:cs="Times New Roman"/>
+          <w:sz w:val="24"/>
+          <w:szCs w:val="24"/>
+        </w:rPr>
+        <w:t xml:space="preserve">, </w:t>
+      </w:r>
+      <w:proofErr w:type="spellStart"/>
+      <w:r>
+        <w:rPr>
+          <w:rFonts w:ascii="Times New Roman" w:hAnsi="Times New Roman" w:cs="Times New Roman"/>
+          <w:sz w:val="24"/>
+          <w:szCs w:val="24"/>
+        </w:rPr>
+        <w:t>LightGBM</w:t>
+      </w:r>
+      <w:proofErr w:type="spellEnd"/>
+      <w:r>
+        <w:rPr>
+          <w:rFonts w:ascii="Times New Roman" w:hAnsi="Times New Roman" w:cs="Times New Roman"/>
+          <w:sz w:val="24"/>
+          <w:szCs w:val="24"/>
+        </w:rPr>
+        <w:t xml:space="preserve"> and Neural Networks</w:t>
+      </w:r>
+      <w:r>
+        <w:rPr>
+          <w:rFonts w:ascii="Times New Roman" w:hAnsi="Times New Roman" w:cs="Times New Roman"/>
+          <w:sz w:val="24"/>
+          <w:szCs w:val="24"/>
+        </w:rPr>
+        <w:t xml:space="preserve"> </w:t>
+      </w:r>
+      <w:r>
+        <w:rPr>
+          <w:rFonts w:ascii="Times New Roman" w:hAnsi="Times New Roman" w:cs="Times New Roman"/>
+          <w:sz w:val="24"/>
+          <w:szCs w:val="24"/>
+        </w:rPr>
+        <w:t>algorithms.</w:t>
+      </w:r>
+    </w:p>
+    <w:p>
+      <w:pPr>
+        <w:rPr>
+          <w:rFonts w:ascii="Times New Roman" w:hAnsi="Times New Roman" w:cs="Times New Roman"/>
+          <w:sz w:val="24"/>
+          <w:szCs w:val="24"/>
+        </w:rPr>
+      </w:pPr>
+    </w:p>
+    <w:p>
+      <w:pPr>
+        <w:rPr>
+          <w:rFonts w:ascii="Times New Roman" w:hAnsi="Times New Roman" w:cs="Times New Roman"/>
+          <w:sz w:val="24"/>
+          <w:szCs w:val="24"/>
+        </w:rPr>
+      </w:pPr>
+      <w:r>
+        <w:rPr>
+          <w:rFonts w:ascii="Times New Roman" w:hAnsi="Times New Roman" w:cs="Times New Roman"/>
+          <w:sz w:val="24"/>
+          <w:szCs w:val="24"/>
+        </w:rPr>
+        <w:lastRenderedPageBreak/>
+        <w:t xml:space="preserve">The dataset </w:t>
+      </w:r>
+      <w:r>
+        <w:rPr>
+          <w:rFonts w:ascii="Times New Roman" w:hAnsi="Times New Roman" w:cs="Times New Roman"/>
+          <w:sz w:val="24"/>
+          <w:szCs w:val="24"/>
+        </w:rPr>
+        <w:t xml:space="preserve">has several characteristics that are </w:t>
+      </w:r>
+      <w:r>
+        <w:rPr>
+          <w:rFonts w:ascii="Times New Roman" w:hAnsi="Times New Roman" w:cs="Times New Roman"/>
+          <w:sz w:val="24"/>
+          <w:szCs w:val="24"/>
+        </w:rPr>
+        <w:t>related</w:t>
+      </w:r>
+      <w:r>
+        <w:rPr>
+          <w:rFonts w:ascii="Times New Roman" w:hAnsi="Times New Roman" w:cs="Times New Roman"/>
+          <w:sz w:val="24"/>
+          <w:szCs w:val="24"/>
+        </w:rPr>
+        <w:t xml:space="preserve"> to policy application data. For the predictive </w:t>
+      </w:r>
+      <w:r>
+        <w:rPr>
+          <w:rFonts w:ascii="Times New Roman" w:hAnsi="Times New Roman" w:cs="Times New Roman"/>
+          <w:sz w:val="24"/>
+          <w:szCs w:val="24"/>
+        </w:rPr>
+        <w:t>modelling</w:t>
+      </w:r>
+      <w:r>
+        <w:rPr>
+          <w:rFonts w:ascii="Times New Roman" w:hAnsi="Times New Roman" w:cs="Times New Roman"/>
+          <w:sz w:val="24"/>
+          <w:szCs w:val="24"/>
+        </w:rPr>
+        <w:t xml:space="preserve"> </w:t>
+      </w:r>
+      <w:r>
+        <w:rPr>
+          <w:rFonts w:ascii="Times New Roman" w:hAnsi="Times New Roman" w:cs="Times New Roman"/>
+          <w:sz w:val="24"/>
+          <w:szCs w:val="24"/>
+        </w:rPr>
+        <w:t>task</w:t>
+      </w:r>
+      <w:r>
+        <w:rPr>
+          <w:rFonts w:ascii="Times New Roman" w:hAnsi="Times New Roman" w:cs="Times New Roman"/>
+          <w:sz w:val="24"/>
+          <w:szCs w:val="24"/>
+        </w:rPr>
+        <w:t>, the dataset is separated into features (X) and the target variable (y).</w:t>
+      </w:r>
+      <w:r>
+        <w:rPr>
+          <w:rFonts w:ascii="Times New Roman" w:hAnsi="Times New Roman" w:cs="Times New Roman"/>
+          <w:sz w:val="24"/>
+          <w:szCs w:val="24"/>
+        </w:rPr>
+        <w:t xml:space="preserve"> </w:t>
+      </w:r>
+      <w:r>
+        <w:rPr>
+          <w:rFonts w:ascii="Times New Roman" w:hAnsi="Times New Roman" w:cs="Times New Roman"/>
+          <w:sz w:val="24"/>
+          <w:szCs w:val="24"/>
+        </w:rPr>
+        <w:t xml:space="preserve">The relevance of machine learning algorithms to the </w:t>
+      </w:r>
+      <w:r>
+        <w:rPr>
+          <w:rFonts w:ascii="Times New Roman" w:hAnsi="Times New Roman" w:cs="Times New Roman"/>
+          <w:sz w:val="24"/>
+          <w:szCs w:val="24"/>
+        </w:rPr>
+        <w:t>research objective</w:t>
+      </w:r>
+      <w:r>
+        <w:rPr>
+          <w:rFonts w:ascii="Times New Roman" w:hAnsi="Times New Roman" w:cs="Times New Roman"/>
+          <w:sz w:val="24"/>
+          <w:szCs w:val="24"/>
+        </w:rPr>
+        <w:t xml:space="preserve"> and their </w:t>
+      </w:r>
+      <w:r>
+        <w:rPr>
+          <w:rFonts w:ascii="Times New Roman" w:hAnsi="Times New Roman" w:cs="Times New Roman"/>
+          <w:sz w:val="24"/>
+          <w:szCs w:val="24"/>
+        </w:rPr>
+        <w:t>prevalence</w:t>
+      </w:r>
+      <w:r>
+        <w:rPr>
+          <w:rFonts w:ascii="Times New Roman" w:hAnsi="Times New Roman" w:cs="Times New Roman"/>
+          <w:sz w:val="24"/>
+          <w:szCs w:val="24"/>
+        </w:rPr>
+        <w:t xml:space="preserve"> </w:t>
+      </w:r>
+      <w:r>
+        <w:rPr>
+          <w:rFonts w:ascii="Times New Roman" w:hAnsi="Times New Roman" w:cs="Times New Roman"/>
+          <w:sz w:val="24"/>
+          <w:szCs w:val="24"/>
+        </w:rPr>
+        <w:t>in insurance-related prediction tasks are used to choose them. Because of their interpretability, efficiency, and variety, the Logistic Regression, SGD Classifier, Decision Tree, Random Forest</w:t>
+      </w:r>
+      <w:r>
+        <w:rPr>
+          <w:rFonts w:ascii="Times New Roman" w:hAnsi="Times New Roman" w:cs="Times New Roman"/>
+          <w:sz w:val="24"/>
+          <w:szCs w:val="24"/>
+        </w:rPr>
+        <w:t xml:space="preserve">, </w:t>
+      </w:r>
+      <w:proofErr w:type="spellStart"/>
+      <w:r>
+        <w:rPr>
+          <w:rFonts w:ascii="Times New Roman" w:hAnsi="Times New Roman" w:cs="Times New Roman"/>
+          <w:sz w:val="24"/>
+          <w:szCs w:val="24"/>
+        </w:rPr>
+        <w:t>LightGBM</w:t>
+      </w:r>
+      <w:proofErr w:type="spellEnd"/>
+      <w:r>
+        <w:rPr>
+          <w:rFonts w:ascii="Times New Roman" w:hAnsi="Times New Roman" w:cs="Times New Roman"/>
+          <w:sz w:val="24"/>
+          <w:szCs w:val="24"/>
+        </w:rPr>
+        <w:t xml:space="preserve"> and Neural Networks</w:t>
+      </w:r>
+      <w:r>
+        <w:rPr>
+          <w:rFonts w:ascii="Times New Roman" w:hAnsi="Times New Roman" w:cs="Times New Roman"/>
+          <w:sz w:val="24"/>
+          <w:szCs w:val="24"/>
+        </w:rPr>
+        <w:t xml:space="preserve"> were chosen.</w:t>
+      </w:r>
+    </w:p>
+    <w:p>
+      <w:pPr>
+        <w:rPr>
+          <w:rFonts w:ascii="Times New Roman" w:hAnsi="Times New Roman" w:cs="Times New Roman"/>
+          <w:sz w:val="24"/>
+          <w:szCs w:val="24"/>
+        </w:rPr>
+      </w:pPr>
+    </w:p>
+    <w:p>
+      <w:pPr>
+        <w:rPr>
+          <w:rFonts w:ascii="Times New Roman" w:hAnsi="Times New Roman" w:cs="Times New Roman"/>
+          <w:sz w:val="24"/>
+          <w:szCs w:val="24"/>
+        </w:rPr>
+      </w:pPr>
+      <w:r>
+        <w:rPr>
+          <w:rFonts w:ascii="Times New Roman" w:hAnsi="Times New Roman" w:cs="Times New Roman"/>
+          <w:sz w:val="24"/>
+          <w:szCs w:val="24"/>
+        </w:rPr>
+        <w:t>The dataset is divided into training and test sets using various proportions (0.2 and 0.3) of the data to provide a rigorous assessment of model generali</w:t>
+      </w:r>
+      <w:r>
+        <w:rPr>
+          <w:rFonts w:ascii="Times New Roman" w:hAnsi="Times New Roman" w:cs="Times New Roman"/>
+          <w:sz w:val="24"/>
+          <w:szCs w:val="24"/>
+        </w:rPr>
+        <w:t>s</w:t>
+      </w:r>
+      <w:r>
+        <w:rPr>
+          <w:rFonts w:ascii="Times New Roman" w:hAnsi="Times New Roman" w:cs="Times New Roman"/>
+          <w:sz w:val="24"/>
+          <w:szCs w:val="24"/>
+        </w:rPr>
+        <w:t>ation. To preserve the distribution of the target variable across splits, stratified sampling is used.</w:t>
+      </w:r>
+      <w:r>
+        <w:rPr>
+          <w:rFonts w:ascii="Times New Roman" w:hAnsi="Times New Roman" w:cs="Times New Roman"/>
+          <w:sz w:val="24"/>
+          <w:szCs w:val="24"/>
+        </w:rPr>
+        <w:t xml:space="preserve"> </w:t>
+      </w:r>
+      <w:r>
+        <w:rPr>
+          <w:rFonts w:ascii="Times New Roman" w:hAnsi="Times New Roman" w:cs="Times New Roman"/>
+          <w:sz w:val="24"/>
+          <w:szCs w:val="24"/>
+        </w:rPr>
+        <w:t>The training dataset is used to train the relevant model for each method. Models for Logistic Regression and SGD Classifier are fitted to data using gradient-based optimization approaches. Ensemble learning methods are used to capture complicated interactions in Decision Tree</w:t>
+      </w:r>
+      <w:r>
+        <w:rPr>
+          <w:rFonts w:ascii="Times New Roman" w:hAnsi="Times New Roman" w:cs="Times New Roman"/>
+          <w:sz w:val="24"/>
+          <w:szCs w:val="24"/>
+        </w:rPr>
+        <w:t xml:space="preserve">, </w:t>
+      </w:r>
+      <w:r>
+        <w:rPr>
+          <w:rFonts w:ascii="Times New Roman" w:hAnsi="Times New Roman" w:cs="Times New Roman"/>
+          <w:sz w:val="24"/>
+          <w:szCs w:val="24"/>
+        </w:rPr>
+        <w:t>Random Forest</w:t>
+      </w:r>
+      <w:r>
+        <w:rPr>
+          <w:rFonts w:ascii="Times New Roman" w:hAnsi="Times New Roman" w:cs="Times New Roman"/>
+          <w:sz w:val="24"/>
+          <w:szCs w:val="24"/>
+        </w:rPr>
+        <w:t xml:space="preserve">, and </w:t>
+      </w:r>
+      <w:proofErr w:type="spellStart"/>
+      <w:r>
+        <w:rPr>
+          <w:rFonts w:ascii="Times New Roman" w:hAnsi="Times New Roman" w:cs="Times New Roman"/>
+          <w:sz w:val="24"/>
+          <w:szCs w:val="24"/>
+        </w:rPr>
+        <w:t>Light</w:t>
+      </w:r>
+      <w:r>
+        <w:rPr>
+          <w:rFonts w:ascii="Times New Roman" w:hAnsi="Times New Roman" w:cs="Times New Roman"/>
+          <w:sz w:val="24"/>
+          <w:szCs w:val="24"/>
+        </w:rPr>
+        <w:t>GBM</w:t>
+      </w:r>
+      <w:proofErr w:type="spellEnd"/>
+      <w:r>
+        <w:rPr>
+          <w:rFonts w:ascii="Times New Roman" w:hAnsi="Times New Roman" w:cs="Times New Roman"/>
+          <w:sz w:val="24"/>
+          <w:szCs w:val="24"/>
+        </w:rPr>
+        <w:t>.</w:t>
+      </w:r>
+      <w:r>
+        <w:rPr>
+          <w:rFonts w:ascii="Times New Roman" w:hAnsi="Times New Roman" w:cs="Times New Roman"/>
+          <w:sz w:val="24"/>
+          <w:szCs w:val="24"/>
+        </w:rPr>
+        <w:t xml:space="preserve"> </w:t>
+      </w:r>
+      <w:r>
+        <w:rPr>
+          <w:rFonts w:ascii="Times New Roman" w:hAnsi="Times New Roman" w:cs="Times New Roman"/>
+          <w:sz w:val="24"/>
+          <w:szCs w:val="24"/>
+        </w:rPr>
+        <w:t xml:space="preserve">The models are assessed on both the training and test sets after training. Accuracy and Area Under the Receiver Operating Characteristic Curve (AUC) are performance measures computed. Confusion matrices and classification reports are also created to acquire a better understanding of the models' strengths and </w:t>
+      </w:r>
+      <w:r>
+        <w:rPr>
+          <w:rFonts w:ascii="Times New Roman" w:hAnsi="Times New Roman" w:cs="Times New Roman"/>
+          <w:sz w:val="24"/>
+          <w:szCs w:val="24"/>
+        </w:rPr>
+        <w:t>weaknesses</w:t>
+      </w:r>
+      <w:r>
+        <w:rPr>
+          <w:rFonts w:ascii="Times New Roman" w:hAnsi="Times New Roman" w:cs="Times New Roman"/>
+          <w:sz w:val="24"/>
+          <w:szCs w:val="24"/>
+        </w:rPr>
+        <w:t>.</w:t>
+      </w:r>
+      <w:r>
+        <w:rPr>
+          <w:rFonts w:ascii="Times New Roman" w:hAnsi="Times New Roman" w:cs="Times New Roman"/>
+          <w:sz w:val="24"/>
+          <w:szCs w:val="24"/>
+        </w:rPr>
+        <w:t xml:space="preserve"> </w:t>
+      </w:r>
+      <w:r>
+        <w:rPr>
+          <w:rFonts w:ascii="Times New Roman" w:hAnsi="Times New Roman" w:cs="Times New Roman"/>
+          <w:sz w:val="24"/>
+          <w:szCs w:val="24"/>
+        </w:rPr>
+        <w:t>All of</w:t>
+      </w:r>
+      <w:r>
+        <w:rPr>
+          <w:rFonts w:ascii="Times New Roman" w:hAnsi="Times New Roman" w:cs="Times New Roman"/>
+          <w:sz w:val="24"/>
+          <w:szCs w:val="24"/>
+        </w:rPr>
+        <w:t xml:space="preserve"> the Decision Tree</w:t>
+      </w:r>
+      <w:r>
+        <w:rPr>
+          <w:rFonts w:ascii="Times New Roman" w:hAnsi="Times New Roman" w:cs="Times New Roman"/>
+          <w:sz w:val="24"/>
+          <w:szCs w:val="24"/>
+        </w:rPr>
+        <w:t xml:space="preserve">, </w:t>
+      </w:r>
+      <w:r>
+        <w:rPr>
+          <w:rFonts w:ascii="Times New Roman" w:hAnsi="Times New Roman" w:cs="Times New Roman"/>
+          <w:sz w:val="24"/>
+          <w:szCs w:val="24"/>
+        </w:rPr>
+        <w:t>Random Forest</w:t>
+      </w:r>
+      <w:r>
+        <w:rPr>
+          <w:rFonts w:ascii="Times New Roman" w:hAnsi="Times New Roman" w:cs="Times New Roman"/>
+          <w:sz w:val="24"/>
+          <w:szCs w:val="24"/>
+        </w:rPr>
+        <w:t xml:space="preserve"> and </w:t>
+      </w:r>
+      <w:proofErr w:type="spellStart"/>
+      <w:r>
+        <w:rPr>
+          <w:rFonts w:ascii="Times New Roman" w:hAnsi="Times New Roman" w:cs="Times New Roman"/>
+          <w:sz w:val="24"/>
+          <w:szCs w:val="24"/>
+        </w:rPr>
+        <w:t>LightGBM</w:t>
+      </w:r>
+      <w:proofErr w:type="spellEnd"/>
+      <w:r>
+        <w:rPr>
+          <w:rFonts w:ascii="Times New Roman" w:hAnsi="Times New Roman" w:cs="Times New Roman"/>
+          <w:sz w:val="24"/>
+          <w:szCs w:val="24"/>
+        </w:rPr>
+        <w:t xml:space="preserve"> methods use k-fold cross-validation to improve the robustness of the findings. The dataset is divided into </w:t>
+      </w:r>
+      <w:r>
+        <w:rPr>
+          <w:rFonts w:ascii="Times New Roman" w:hAnsi="Times New Roman" w:cs="Times New Roman"/>
+          <w:sz w:val="24"/>
+          <w:szCs w:val="24"/>
+        </w:rPr>
+        <w:t>several</w:t>
+      </w:r>
+      <w:r>
+        <w:rPr>
+          <w:rFonts w:ascii="Times New Roman" w:hAnsi="Times New Roman" w:cs="Times New Roman"/>
+          <w:sz w:val="24"/>
+          <w:szCs w:val="24"/>
+        </w:rPr>
+        <w:t xml:space="preserve"> subsets, and the models are trained and assessed iteratively on each subset, with the average performance metrics derived over folds.</w:t>
+      </w:r>
+      <w:r>
+        <w:rPr>
+          <w:rFonts w:ascii="Times New Roman" w:hAnsi="Times New Roman" w:cs="Times New Roman"/>
+          <w:sz w:val="24"/>
+          <w:szCs w:val="24"/>
+        </w:rPr>
+        <w:t xml:space="preserve"> </w:t>
+      </w:r>
+      <w:r>
+        <w:rPr>
+          <w:rFonts w:ascii="Times New Roman" w:hAnsi="Times New Roman" w:cs="Times New Roman"/>
+          <w:sz w:val="24"/>
+          <w:szCs w:val="24"/>
+        </w:rPr>
+        <w:t xml:space="preserve">The results are thoroughly examined and reported. To show how algorithm performance fluctuates over different test sizes and cross-validation folds, bar graphs and heatmaps are used. This provides a more complete picture of the algorithms' </w:t>
+      </w:r>
+      <w:r>
+        <w:rPr>
+          <w:rFonts w:ascii="Times New Roman" w:hAnsi="Times New Roman" w:cs="Times New Roman"/>
+          <w:sz w:val="24"/>
+          <w:szCs w:val="24"/>
+        </w:rPr>
+        <w:t>behaviour</w:t>
+      </w:r>
+      <w:r>
+        <w:rPr>
+          <w:rFonts w:ascii="Times New Roman" w:hAnsi="Times New Roman" w:cs="Times New Roman"/>
+          <w:sz w:val="24"/>
+          <w:szCs w:val="24"/>
+        </w:rPr>
+        <w:t>.</w:t>
+      </w:r>
+      <w:r>
+        <w:rPr>
+          <w:rFonts w:ascii="Times New Roman" w:hAnsi="Times New Roman" w:cs="Times New Roman"/>
+          <w:sz w:val="24"/>
+          <w:szCs w:val="24"/>
+        </w:rPr>
+        <w:t xml:space="preserve"> </w:t>
+      </w:r>
+    </w:p>
+    <w:p>
+      <w:pPr>
+        <w:rPr>
+          <w:rFonts w:ascii="Times New Roman" w:hAnsi="Times New Roman" w:cs="Times New Roman"/>
+          <w:sz w:val="24"/>
+          <w:szCs w:val="24"/>
+        </w:rPr>
+      </w:pPr>
+    </w:p>
+    <w:p>
+      <w:pPr>
+        <w:rPr>
+          <w:rFonts w:ascii="Times New Roman" w:hAnsi="Times New Roman" w:cs="Times New Roman"/>
+          <w:sz w:val="24"/>
+          <w:szCs w:val="24"/>
+        </w:rPr>
+      </w:pPr>
+      <w:r>
+        <w:rPr>
+          <w:rFonts w:ascii="Times New Roman" w:hAnsi="Times New Roman" w:cs="Times New Roman"/>
+          <w:sz w:val="24"/>
+          <w:szCs w:val="24"/>
+        </w:rPr>
+        <w:t xml:space="preserve">To </w:t>
+      </w:r>
+      <w:r>
+        <w:rPr>
+          <w:rFonts w:ascii="Times New Roman" w:hAnsi="Times New Roman" w:cs="Times New Roman"/>
+          <w:sz w:val="24"/>
+          <w:szCs w:val="24"/>
+        </w:rPr>
+        <w:t>predict</w:t>
+      </w:r>
+      <w:r>
+        <w:rPr>
+          <w:rFonts w:ascii="Times New Roman" w:hAnsi="Times New Roman" w:cs="Times New Roman"/>
+          <w:sz w:val="24"/>
+          <w:szCs w:val="24"/>
+        </w:rPr>
+        <w:t xml:space="preserve"> policy issuance, a neural network model built with the </w:t>
+      </w:r>
+      <w:proofErr w:type="spellStart"/>
+      <w:r>
+        <w:rPr>
+          <w:rFonts w:ascii="Times New Roman" w:hAnsi="Times New Roman" w:cs="Times New Roman"/>
+          <w:sz w:val="24"/>
+          <w:szCs w:val="24"/>
+        </w:rPr>
+        <w:t>Keras</w:t>
+      </w:r>
+      <w:proofErr w:type="spellEnd"/>
+      <w:r>
+        <w:rPr>
+          <w:rFonts w:ascii="Times New Roman" w:hAnsi="Times New Roman" w:cs="Times New Roman"/>
+          <w:sz w:val="24"/>
+          <w:szCs w:val="24"/>
+        </w:rPr>
+        <w:t xml:space="preserve"> framework is used.</w:t>
+      </w:r>
+      <w:r>
+        <w:rPr>
+          <w:rFonts w:ascii="Times New Roman" w:hAnsi="Times New Roman" w:cs="Times New Roman"/>
+          <w:sz w:val="24"/>
+          <w:szCs w:val="24"/>
+        </w:rPr>
+        <w:t xml:space="preserve"> </w:t>
+      </w:r>
+      <w:r>
+        <w:rPr>
+          <w:rFonts w:ascii="Times New Roman" w:hAnsi="Times New Roman" w:cs="Times New Roman"/>
+          <w:sz w:val="24"/>
+          <w:szCs w:val="24"/>
+        </w:rPr>
+        <w:t xml:space="preserve">The target variable and related attributes are extracted. Using a test size of 0.2, the data is divided into training and test sets. The neural network is made up of two layers: a densely linked hidden layer with </w:t>
+      </w:r>
+      <w:proofErr w:type="spellStart"/>
+      <w:r>
+        <w:rPr>
+          <w:rFonts w:ascii="Times New Roman" w:hAnsi="Times New Roman" w:cs="Times New Roman"/>
+          <w:sz w:val="24"/>
+          <w:szCs w:val="24"/>
+        </w:rPr>
+        <w:t>ReLU</w:t>
+      </w:r>
+      <w:proofErr w:type="spellEnd"/>
+      <w:r>
+        <w:rPr>
+          <w:rFonts w:ascii="Times New Roman" w:hAnsi="Times New Roman" w:cs="Times New Roman"/>
+          <w:sz w:val="24"/>
+          <w:szCs w:val="24"/>
+        </w:rPr>
+        <w:t xml:space="preserve"> activation and an output layer with sigmoid activation.</w:t>
+      </w:r>
+      <w:r>
+        <w:rPr>
+          <w:rFonts w:ascii="Times New Roman" w:hAnsi="Times New Roman" w:cs="Times New Roman"/>
+          <w:sz w:val="24"/>
+          <w:szCs w:val="24"/>
+        </w:rPr>
+        <w:t xml:space="preserve"> </w:t>
+      </w:r>
+      <w:r>
+        <w:rPr>
+          <w:rFonts w:ascii="Times New Roman" w:hAnsi="Times New Roman" w:cs="Times New Roman"/>
+          <w:sz w:val="24"/>
+          <w:szCs w:val="24"/>
+        </w:rPr>
+        <w:t>To analy</w:t>
+      </w:r>
+      <w:r>
+        <w:rPr>
+          <w:rFonts w:ascii="Times New Roman" w:hAnsi="Times New Roman" w:cs="Times New Roman"/>
+          <w:sz w:val="24"/>
+          <w:szCs w:val="24"/>
+        </w:rPr>
+        <w:t>s</w:t>
+      </w:r>
+      <w:r>
+        <w:rPr>
+          <w:rFonts w:ascii="Times New Roman" w:hAnsi="Times New Roman" w:cs="Times New Roman"/>
+          <w:sz w:val="24"/>
+          <w:szCs w:val="24"/>
+        </w:rPr>
+        <w:t xml:space="preserve">e the neural network's convergence </w:t>
+      </w:r>
+      <w:r>
+        <w:rPr>
+          <w:rFonts w:ascii="Times New Roman" w:hAnsi="Times New Roman" w:cs="Times New Roman"/>
+          <w:sz w:val="24"/>
+          <w:szCs w:val="24"/>
+        </w:rPr>
+        <w:t>behaviour</w:t>
+      </w:r>
+      <w:r>
+        <w:rPr>
+          <w:rFonts w:ascii="Times New Roman" w:hAnsi="Times New Roman" w:cs="Times New Roman"/>
+          <w:sz w:val="24"/>
+          <w:szCs w:val="24"/>
+        </w:rPr>
+        <w:t>, it is trained over a number of epochs (10, 20, and 30). Following each training, the model's predictions on both the training and test datasets are assessed in terms of AUC and accuracy scores.</w:t>
+      </w:r>
+    </w:p>
+    <w:p>
+      <w:pPr>
+        <w:rPr>
+          <w:rFonts w:ascii="Times New Roman" w:hAnsi="Times New Roman" w:cs="Times New Roman"/>
+          <w:sz w:val="24"/>
+          <w:szCs w:val="24"/>
         </w:rPr>
       </w:pPr>
     </w:p>

</xml_diff>